<commit_message>
Updated document with new changes
</commit_message>
<xml_diff>
--- a/Operating System.docx
+++ b/Operating System.docx
@@ -4548,8 +4548,11 @@
     <w:p>
       <w:pPr>
         <w:pStyle w:val="Heading3"/>
+        <w:numPr>
+          <w:ilvl w:val="0"/>
+          <w:numId w:val="7"/>
+        </w:numPr>
         <w:spacing w:before="1"/>
-        <w:ind w:left="222"/>
         <w:rPr>
           <w:rFonts w:ascii="Cambria" w:eastAsiaTheme="minorHAnsi" w:cstheme="minorBidi"/>
           <w:b/>
@@ -4939,8 +4942,11 @@
     <w:p>
       <w:pPr>
         <w:pStyle w:val="Heading3"/>
+        <w:numPr>
+          <w:ilvl w:val="0"/>
+          <w:numId w:val="7"/>
+        </w:numPr>
         <w:spacing w:before="1"/>
-        <w:ind w:left="222"/>
         <w:rPr>
           <w:rFonts w:ascii="Cambria" w:eastAsiaTheme="minorHAnsi" w:cstheme="minorBidi"/>
           <w:b/>

</xml_diff>

<commit_message>
Updated document with updated changes By Pardeep
</commit_message>
<xml_diff>
--- a/Operating System.docx
+++ b/Operating System.docx
@@ -800,7 +800,25 @@
           <w:szCs w:val="40"/>
         </w:rPr>
         <w:tab/>
-        <w:t>[LEC-2]</w:t>
+        <w:t>[</w:t>
+      </w:r>
+      <w:r>
+        <w:rPr>
+          <w:b/>
+          <w:bCs/>
+          <w:sz w:val="40"/>
+          <w:szCs w:val="40"/>
+        </w:rPr>
+        <w:t>EC-2: Types of OS</w:t>
+      </w:r>
+      <w:r>
+        <w:rPr>
+          <w:b/>
+          <w:bCs/>
+          <w:sz w:val="40"/>
+          <w:szCs w:val="40"/>
+        </w:rPr>
+        <w:t>]</w:t>
       </w:r>
     </w:p>
     <w:p>
@@ -4424,104 +4442,234 @@
     </w:p>
     <w:p>
       <w:pPr>
-        <w:pStyle w:val="BodyText"/>
-        <w:spacing w:before="117"/>
-        <w:rPr>
-          <w:rFonts w:ascii="Cambria"/>
-        </w:rPr>
-      </w:pPr>
+        <w:spacing w:line="254" w:lineRule="auto"/>
+        <w:ind w:left="820"/>
+        <w:rPr>
+          <w:rFonts w:ascii="Cambria" w:hAnsi="Cambria"/>
+        </w:rPr>
+      </w:pPr>
+      <w:r>
+        <w:rPr>
+          <w:rFonts w:ascii="Cambria" w:hAnsi="Cambria"/>
+        </w:rPr>
+        <w:t xml:space="preserve">A </w:t>
+      </w:r>
+      <w:r>
+        <w:rPr>
+          <w:rFonts w:ascii="Cambria" w:hAnsi="Cambria"/>
+          <w:b/>
+          <w:bCs/>
+        </w:rPr>
+        <w:t>multiprocessing OS</w:t>
+      </w:r>
+      <w:r>
+        <w:rPr>
+          <w:rFonts w:ascii="Cambria" w:hAnsi="Cambria"/>
+        </w:rPr>
+        <w:t xml:space="preserve"> is an operating system that uses </w:t>
+      </w:r>
+      <w:r>
+        <w:rPr>
+          <w:rFonts w:ascii="Cambria" w:hAnsi="Cambria"/>
+          <w:b/>
+          <w:bCs/>
+        </w:rPr>
+        <w:t>more than one CPU</w:t>
+      </w:r>
+      <w:r>
+        <w:rPr>
+          <w:rFonts w:ascii="Cambria" w:hAnsi="Cambria"/>
+        </w:rPr>
+        <w:t xml:space="preserve"> in a single computer. This allows multiple processes to run </w:t>
+      </w:r>
+      <w:r>
+        <w:rPr>
+          <w:rFonts w:ascii="Cambria" w:hAnsi="Cambria"/>
+          <w:b/>
+          <w:bCs/>
+        </w:rPr>
+        <w:t>at the same time</w:t>
+      </w:r>
+      <w:r>
+        <w:rPr>
+          <w:rFonts w:ascii="Cambria" w:hAnsi="Cambria"/>
+        </w:rPr>
+        <w:t>, improving performance and efficiency.</w:t>
+      </w:r>
     </w:p>
     <w:p>
       <w:pPr>
         <w:pStyle w:val="ListParagraph"/>
-        <w:widowControl w:val="0"/>
+        <w:spacing w:line="254" w:lineRule="auto"/>
+        <w:rPr>
+          <w:rFonts w:ascii="Cambria" w:hAnsi="Cambria"/>
+          <w:b/>
+          <w:bCs/>
+        </w:rPr>
+      </w:pPr>
+      <w:r>
+        <w:rPr>
+          <w:rFonts w:ascii="Cambria" w:hAnsi="Cambria"/>
+          <w:b/>
+          <w:bCs/>
+        </w:rPr>
+        <w:t>Key Concepts:</w:t>
+      </w:r>
+    </w:p>
+    <w:p>
+      <w:pPr>
+        <w:pStyle w:val="ListParagraph"/>
+        <w:spacing w:line="254" w:lineRule="auto"/>
+        <w:rPr>
+          <w:rFonts w:ascii="Cambria" w:hAnsi="Cambria"/>
+          <w:b/>
+          <w:bCs/>
+        </w:rPr>
+      </w:pPr>
+    </w:p>
+    <w:p>
+      <w:pPr>
+        <w:pStyle w:val="ListParagraph"/>
         <w:numPr>
-          <w:ilvl w:val="2"/>
-          <w:numId w:val="7"/>
+          <w:ilvl w:val="0"/>
+          <w:numId w:val="9"/>
         </w:numPr>
-        <w:tabs>
-          <w:tab w:val="left" w:pos="1638"/>
-        </w:tabs>
-        <w:autoSpaceDE w:val="0"/>
-        <w:autoSpaceDN w:val="0"/>
-        <w:spacing w:after="0" w:line="254" w:lineRule="auto"/>
-        <w:ind w:right="5433"/>
-        <w:contextualSpacing w:val="0"/>
-        <w:rPr>
-          <w:rFonts w:ascii="Cambria"/>
-          <w:spacing w:val="-4"/>
-        </w:rPr>
-      </w:pPr>
-      <w:r>
-        <w:rPr>
-          <w:rFonts w:ascii="Cambria"/>
-          <w:spacing w:val="-4"/>
-        </w:rPr>
-        <w:t>Increases reliability, 1 CPU fails, other can work</w:t>
+        <w:spacing w:line="254" w:lineRule="auto"/>
+        <w:rPr>
+          <w:rFonts w:ascii="Cambria" w:hAnsi="Cambria"/>
+        </w:rPr>
+      </w:pPr>
+      <w:r>
+        <w:rPr>
+          <w:rFonts w:ascii="Cambria" w:hAnsi="Cambria"/>
+          <w:b/>
+          <w:bCs/>
+        </w:rPr>
+        <w:t>Increases Reliability</w:t>
+      </w:r>
+      <w:r>
+        <w:rPr>
+          <w:rFonts w:ascii="Cambria" w:hAnsi="Cambria"/>
+        </w:rPr>
+        <w:t xml:space="preserve"> – If one CPU fails, the other can still work, preventing system failure.</w:t>
       </w:r>
     </w:p>
     <w:p>
       <w:pPr>
         <w:pStyle w:val="ListParagraph"/>
-        <w:widowControl w:val="0"/>
         <w:numPr>
-          <w:ilvl w:val="2"/>
-          <w:numId w:val="7"/>
+          <w:ilvl w:val="0"/>
+          <w:numId w:val="9"/>
         </w:numPr>
-        <w:tabs>
-          <w:tab w:val="left" w:pos="1638"/>
-        </w:tabs>
-        <w:autoSpaceDE w:val="0"/>
-        <w:autoSpaceDN w:val="0"/>
-        <w:spacing w:before="1" w:after="0" w:line="240" w:lineRule="auto"/>
-        <w:contextualSpacing w:val="0"/>
+        <w:spacing w:line="254" w:lineRule="auto"/>
         <w:rPr>
           <w:rFonts w:ascii="Cambria" w:hAnsi="Cambria"/>
         </w:rPr>
       </w:pPr>
       <w:r>
         <w:rPr>
-          <w:rFonts w:ascii="Cambria"/>
-          <w:spacing w:val="-4"/>
-        </w:rPr>
-        <w:t>Better throughput</w:t>
-      </w:r>
-      <w:r>
-        <w:rPr>
           <w:rFonts w:ascii="Cambria" w:hAnsi="Cambria"/>
-          <w:spacing w:val="-2"/>
-        </w:rPr>
-        <w:t>.</w:t>
+          <w:b/>
+          <w:bCs/>
+        </w:rPr>
+        <w:t>Context Switching</w:t>
+      </w:r>
+      <w:r>
+        <w:rPr>
+          <w:rFonts w:ascii="Cambria" w:hAnsi="Cambria"/>
+        </w:rPr>
+        <w:t xml:space="preserve"> – The OS can switch between processes when needed, ensuring smooth execution.</w:t>
       </w:r>
     </w:p>
     <w:p>
       <w:pPr>
         <w:pStyle w:val="ListParagraph"/>
-        <w:widowControl w:val="0"/>
         <w:numPr>
-          <w:ilvl w:val="2"/>
-          <w:numId w:val="7"/>
+          <w:ilvl w:val="0"/>
+          <w:numId w:val="9"/>
         </w:numPr>
-        <w:tabs>
-          <w:tab w:val="left" w:pos="1638"/>
-        </w:tabs>
-        <w:autoSpaceDE w:val="0"/>
-        <w:autoSpaceDN w:val="0"/>
-        <w:spacing w:before="11" w:after="0" w:line="254" w:lineRule="auto"/>
-        <w:ind w:right="5331"/>
-        <w:contextualSpacing w:val="0"/>
-        <w:rPr>
-          <w:rFonts w:ascii="Cambria"/>
-          <w:spacing w:val="-4"/>
-        </w:rPr>
-      </w:pPr>
-      <w:r>
-        <w:rPr>
-          <w:rFonts w:ascii="Cambria"/>
-          <w:spacing w:val="-4"/>
-        </w:rPr>
-        <w:t>Lesser process starvation, (if 1 CPU is working on some process, other can be executed on other CPU.</w:t>
-      </w:r>
+        <w:spacing w:line="254" w:lineRule="auto"/>
+        <w:rPr>
+          <w:rFonts w:ascii="Cambria" w:hAnsi="Cambria"/>
+        </w:rPr>
+      </w:pPr>
+      <w:r>
+        <w:rPr>
+          <w:rFonts w:ascii="Cambria" w:hAnsi="Cambria"/>
+          <w:b/>
+          <w:bCs/>
+        </w:rPr>
+        <w:t>Time Sharing</w:t>
+      </w:r>
+      <w:r>
+        <w:rPr>
+          <w:rFonts w:ascii="Cambria" w:hAnsi="Cambria"/>
+        </w:rPr>
+        <w:t xml:space="preserve"> – Multiple CPUs handle different tasks, giving each process a fair share of execution time.</w:t>
+      </w:r>
+    </w:p>
+    <w:p>
+      <w:pPr>
+        <w:pStyle w:val="ListParagraph"/>
+        <w:numPr>
+          <w:ilvl w:val="0"/>
+          <w:numId w:val="9"/>
+        </w:numPr>
+        <w:spacing w:line="254" w:lineRule="auto"/>
+        <w:rPr>
+          <w:rFonts w:ascii="Cambria" w:hAnsi="Cambria"/>
+        </w:rPr>
+      </w:pPr>
+      <w:r>
+        <w:rPr>
+          <w:rFonts w:ascii="Cambria" w:hAnsi="Cambria"/>
+          <w:b/>
+          <w:bCs/>
+        </w:rPr>
+        <w:t>Better Throughput</w:t>
+      </w:r>
+      <w:r>
+        <w:rPr>
+          <w:rFonts w:ascii="Cambria" w:hAnsi="Cambria"/>
+        </w:rPr>
+        <w:t xml:space="preserve"> – Since more processes run in parallel, the system completes tasks faster.</w:t>
+      </w:r>
+    </w:p>
+    <w:p>
+      <w:pPr>
+        <w:pStyle w:val="ListParagraph"/>
+        <w:numPr>
+          <w:ilvl w:val="0"/>
+          <w:numId w:val="9"/>
+        </w:numPr>
+        <w:spacing w:line="254" w:lineRule="auto"/>
+        <w:rPr>
+          <w:rFonts w:ascii="Cambria" w:hAnsi="Cambria"/>
+        </w:rPr>
+      </w:pPr>
+      <w:r>
+        <w:rPr>
+          <w:rFonts w:ascii="Cambria" w:hAnsi="Cambria"/>
+          <w:b/>
+          <w:bCs/>
+        </w:rPr>
+        <w:t>Less Process Starvation</w:t>
+      </w:r>
+      <w:r>
+        <w:rPr>
+          <w:rFonts w:ascii="Cambria" w:hAnsi="Cambria"/>
+        </w:rPr>
+        <w:t xml:space="preserve"> – If one CPU is busy with a process, another CPU can handle other tasks, reducing waiting time.</w:t>
+      </w:r>
+    </w:p>
+    <w:p>
+      <w:pPr>
+        <w:pStyle w:val="ListParagraph"/>
+        <w:spacing w:line="254" w:lineRule="auto"/>
+        <w:rPr>
+          <w:rFonts w:ascii="Cambria" w:hAnsi="Cambria"/>
+        </w:rPr>
+      </w:pPr>
     </w:p>
     <w:p>
       <w:pPr>
@@ -4536,6 +4684,60 @@
           <w:cols w:space="720"/>
         </w:sectPr>
       </w:pPr>
+    </w:p>
+    <w:p>
+      <w:pPr>
+        <w:pStyle w:val="BodyText"/>
+        <w:rPr>
+          <w:rFonts w:ascii="Cambria"/>
+        </w:rPr>
+      </w:pPr>
+      <w:r>
+        <w:rPr>
+          <w:rFonts w:ascii="Cambria"/>
+        </w:rPr>
+        <w:t xml:space="preserve">                </w:t>
+      </w:r>
+      <w:r>
+        <w:rPr>
+          <w:rFonts w:ascii="Cambria"/>
+        </w:rPr>
+        <w:drawing>
+          <wp:inline distT="0" distB="0" distL="0" distR="0" wp14:anchorId="58D9B1BF" wp14:editId="3284C22E">
+            <wp:extent cx="1911448" cy="1930499"/>
+            <wp:effectExtent l="0" t="0" r="0" b="0"/>
+            <wp:docPr id="520825154" name="Picture 1"/>
+            <wp:cNvGraphicFramePr>
+              <a:graphicFrameLocks xmlns:a="http://schemas.openxmlformats.org/drawingml/2006/main" noChangeAspect="1"/>
+            </wp:cNvGraphicFramePr>
+            <a:graphic xmlns:a="http://schemas.openxmlformats.org/drawingml/2006/main">
+              <a:graphicData uri="http://schemas.openxmlformats.org/drawingml/2006/picture">
+                <pic:pic xmlns:pic="http://schemas.openxmlformats.org/drawingml/2006/picture">
+                  <pic:nvPicPr>
+                    <pic:cNvPr id="520825154" name=""/>
+                    <pic:cNvPicPr/>
+                  </pic:nvPicPr>
+                  <pic:blipFill>
+                    <a:blip r:embed="rId18"/>
+                    <a:stretch>
+                      <a:fillRect/>
+                    </a:stretch>
+                  </pic:blipFill>
+                  <pic:spPr>
+                    <a:xfrm>
+                      <a:off x="0" y="0"/>
+                      <a:ext cx="1911448" cy="1930499"/>
+                    </a:xfrm>
+                    <a:prstGeom prst="rect">
+                      <a:avLst/>
+                    </a:prstGeom>
+                  </pic:spPr>
+                </pic:pic>
+              </a:graphicData>
+            </a:graphic>
+          </wp:inline>
+        </w:drawing>
+      </w:r>
     </w:p>
     <w:p>
       <w:pPr>
@@ -4574,358 +4776,257 @@
     </w:p>
     <w:p>
       <w:pPr>
-        <w:pStyle w:val="ListParagraph"/>
+        <w:widowControl w:val="0"/>
+        <w:tabs>
+          <w:tab w:val="left" w:pos="1107"/>
+        </w:tabs>
+        <w:autoSpaceDE w:val="0"/>
+        <w:autoSpaceDN w:val="0"/>
+        <w:spacing w:before="15" w:after="0" w:line="240" w:lineRule="auto"/>
+        <w:ind w:left="547"/>
+      </w:pPr>
+      <w:r>
+        <w:t xml:space="preserve"> </w:t>
+      </w:r>
+      <w:r>
+        <w:t xml:space="preserve">A </w:t>
+      </w:r>
+      <w:r>
+        <w:rPr>
+          <w:b/>
+          <w:bCs/>
+        </w:rPr>
+        <w:t>Distributed Operating System</w:t>
+      </w:r>
+      <w:r>
+        <w:t xml:space="preserve"> is an OS that manages multiple resources like </w:t>
+      </w:r>
+      <w:r>
+        <w:rPr>
+          <w:b/>
+          <w:bCs/>
+        </w:rPr>
+        <w:t>CPUs, memory, GPUs, and storage</w:t>
+      </w:r>
+      <w:r>
+        <w:t xml:space="preserve"> across different computers (nodes) that are connected over a network. It allows multiple computers to work together as a </w:t>
+      </w:r>
+      <w:r>
+        <w:rPr>
+          <w:b/>
+          <w:bCs/>
+        </w:rPr>
+        <w:t>single system</w:t>
+      </w:r>
+      <w:r>
+        <w:t xml:space="preserve">, even though they are </w:t>
+      </w:r>
+      <w:r>
+        <w:rPr>
+          <w:b/>
+          <w:bCs/>
+        </w:rPr>
+        <w:t>physically separate and loosely connected</w:t>
+      </w:r>
+      <w:r>
+        <w:t>.</w:t>
+      </w:r>
+    </w:p>
+    <w:p>
+      <w:pPr>
+        <w:widowControl w:val="0"/>
+        <w:tabs>
+          <w:tab w:val="left" w:pos="1107"/>
+        </w:tabs>
+        <w:autoSpaceDE w:val="0"/>
+        <w:autoSpaceDN w:val="0"/>
+        <w:spacing w:before="15" w:after="0" w:line="240" w:lineRule="auto"/>
+      </w:pPr>
+      <w:r>
+        <w:tab/>
+      </w:r>
+    </w:p>
+    <w:p>
+      <w:pPr>
+        <w:widowControl w:val="0"/>
+        <w:tabs>
+          <w:tab w:val="left" w:pos="1107"/>
+        </w:tabs>
+        <w:autoSpaceDE w:val="0"/>
+        <w:autoSpaceDN w:val="0"/>
+        <w:spacing w:before="15" w:after="0" w:line="240" w:lineRule="auto"/>
+        <w:rPr>
+          <w:b/>
+          <w:bCs/>
+        </w:rPr>
+      </w:pPr>
+      <w:r>
+        <w:rPr>
+          <w:b/>
+          <w:bCs/>
+        </w:rPr>
+        <w:t>Key Concepts:</w:t>
+      </w:r>
+    </w:p>
+    <w:p>
+      <w:pPr>
         <w:widowControl w:val="0"/>
         <w:numPr>
           <w:ilvl w:val="0"/>
-          <w:numId w:val="6"/>
+          <w:numId w:val="10"/>
         </w:numPr>
         <w:tabs>
-          <w:tab w:val="left" w:pos="1182"/>
+          <w:tab w:val="left" w:pos="1107"/>
         </w:tabs>
         <w:autoSpaceDE w:val="0"/>
         <w:autoSpaceDN w:val="0"/>
         <w:spacing w:before="15" w:after="0" w:line="240" w:lineRule="auto"/>
-        <w:contextualSpacing w:val="0"/>
-        <w:rPr>
-          <w:rFonts w:ascii="Cambria" w:hAnsi="Cambria"/>
-        </w:rPr>
-      </w:pPr>
-      <w:r>
-        <w:rPr>
-          <w:rFonts w:ascii="Cambria" w:hAnsi="Cambria"/>
-        </w:rPr>
-        <w:t>OS</w:t>
-      </w:r>
-      <w:r>
-        <w:rPr>
-          <w:rFonts w:ascii="Cambria" w:hAnsi="Cambria"/>
-          <w:spacing w:val="-7"/>
-        </w:rPr>
-        <w:t xml:space="preserve"> </w:t>
-      </w:r>
-      <w:r>
-        <w:rPr>
-          <w:rFonts w:ascii="Cambria" w:hAnsi="Cambria"/>
-        </w:rPr>
-        <w:t>manages</w:t>
-      </w:r>
-      <w:r>
-        <w:rPr>
-          <w:rFonts w:ascii="Cambria" w:hAnsi="Cambria"/>
-          <w:spacing w:val="-4"/>
-        </w:rPr>
-        <w:t xml:space="preserve"> </w:t>
-      </w:r>
-      <w:r>
-        <w:rPr>
-          <w:rFonts w:ascii="Cambria" w:hAnsi="Cambria"/>
-        </w:rPr>
-        <w:t>many</w:t>
-      </w:r>
-      <w:r>
-        <w:rPr>
-          <w:rFonts w:ascii="Cambria" w:hAnsi="Cambria"/>
-          <w:spacing w:val="-4"/>
-        </w:rPr>
-        <w:t xml:space="preserve"> </w:t>
-      </w:r>
-      <w:r>
-        <w:rPr>
-          <w:rFonts w:ascii="Cambria" w:hAnsi="Cambria"/>
-        </w:rPr>
-        <w:t>bunches</w:t>
-      </w:r>
-      <w:r>
-        <w:rPr>
-          <w:rFonts w:ascii="Cambria" w:hAnsi="Cambria"/>
-          <w:spacing w:val="-4"/>
-        </w:rPr>
-        <w:t xml:space="preserve"> </w:t>
-      </w:r>
-      <w:r>
-        <w:rPr>
-          <w:rFonts w:ascii="Cambria" w:hAnsi="Cambria"/>
-        </w:rPr>
-        <w:t>of</w:t>
-      </w:r>
-      <w:r>
-        <w:rPr>
-          <w:rFonts w:ascii="Cambria" w:hAnsi="Cambria"/>
-          <w:spacing w:val="-4"/>
-        </w:rPr>
-        <w:t xml:space="preserve"> </w:t>
-      </w:r>
-      <w:r>
-        <w:rPr>
-          <w:rFonts w:ascii="Cambria" w:hAnsi="Cambria"/>
-          <w:spacing w:val="-2"/>
-        </w:rPr>
-        <w:t>resources,</w:t>
-      </w:r>
-    </w:p>
-    <w:p>
-      <w:pPr>
-        <w:pStyle w:val="BodyText"/>
-        <w:spacing w:before="5"/>
-        <w:ind w:left="1182"/>
-        <w:rPr>
-          <w:rFonts w:ascii="Cambria"/>
-          <w:spacing w:val="-5"/>
-        </w:rPr>
-      </w:pPr>
-      <w:r>
-        <w:rPr>
-          <w:rFonts w:ascii="Cambria"/>
-        </w:rPr>
-        <w:t>&gt;=1</w:t>
-      </w:r>
-      <w:r>
-        <w:rPr>
-          <w:rFonts w:ascii="Cambria"/>
-          <w:spacing w:val="-5"/>
-        </w:rPr>
-        <w:t xml:space="preserve"> </w:t>
-      </w:r>
-      <w:r>
-        <w:rPr>
-          <w:rFonts w:ascii="Cambria"/>
-        </w:rPr>
-        <w:t>CPUs,</w:t>
-      </w:r>
-      <w:r>
-        <w:rPr>
-          <w:rFonts w:ascii="Cambria"/>
-          <w:spacing w:val="-3"/>
-        </w:rPr>
-        <w:t xml:space="preserve"> </w:t>
-      </w:r>
-      <w:r>
-        <w:rPr>
-          <w:rFonts w:ascii="Cambria"/>
-        </w:rPr>
-        <w:t>&gt;=1</w:t>
-      </w:r>
-      <w:r>
-        <w:rPr>
-          <w:rFonts w:ascii="Cambria"/>
-          <w:spacing w:val="-4"/>
-        </w:rPr>
-        <w:t xml:space="preserve"> </w:t>
-      </w:r>
-      <w:r>
-        <w:rPr>
-          <w:rFonts w:ascii="Cambria"/>
-        </w:rPr>
-        <w:t>memory,</w:t>
-      </w:r>
-      <w:r>
-        <w:rPr>
-          <w:rFonts w:ascii="Cambria"/>
-          <w:spacing w:val="-4"/>
-        </w:rPr>
-        <w:t xml:space="preserve"> </w:t>
-      </w:r>
-      <w:r>
-        <w:rPr>
-          <w:rFonts w:ascii="Cambria"/>
-        </w:rPr>
-        <w:t>&gt;=1</w:t>
-      </w:r>
-      <w:r>
-        <w:rPr>
-          <w:rFonts w:ascii="Cambria"/>
-          <w:spacing w:val="-4"/>
-        </w:rPr>
-        <w:t xml:space="preserve"> </w:t>
-      </w:r>
-      <w:r>
-        <w:rPr>
-          <w:rFonts w:ascii="Cambria"/>
-        </w:rPr>
-        <w:t>GPUs,</w:t>
-      </w:r>
-      <w:r>
-        <w:rPr>
-          <w:rFonts w:ascii="Cambria"/>
-          <w:spacing w:val="-3"/>
-        </w:rPr>
-        <w:t xml:space="preserve"> </w:t>
-      </w:r>
-      <w:proofErr w:type="spellStart"/>
-      <w:r>
-        <w:rPr>
-          <w:rFonts w:ascii="Cambria"/>
-          <w:spacing w:val="-5"/>
-        </w:rPr>
-        <w:t>etc</w:t>
-      </w:r>
-      <w:proofErr w:type="spellEnd"/>
-    </w:p>
-    <w:p>
-      <w:pPr>
-        <w:pStyle w:val="BodyText"/>
-        <w:spacing w:before="5"/>
-        <w:rPr>
-          <w:rFonts w:ascii="Cambria"/>
-        </w:rPr>
-      </w:pPr>
-      <w:r>
-        <w:rPr>
-          <w:rFonts w:ascii="Cambria"/>
-          <w:spacing w:val="-5"/>
-        </w:rPr>
-        <w:t xml:space="preserve">                   -      </w:t>
-      </w:r>
-      <w:r>
-        <w:rPr>
-          <w:rFonts w:ascii="Cambria" w:hAnsi="Cambria"/>
-        </w:rPr>
-        <w:t>Loosely</w:t>
-      </w:r>
-      <w:r>
-        <w:rPr>
-          <w:rFonts w:ascii="Cambria" w:hAnsi="Cambria"/>
-          <w:spacing w:val="-9"/>
-        </w:rPr>
-        <w:t xml:space="preserve"> </w:t>
-      </w:r>
-      <w:r>
-        <w:rPr>
-          <w:rFonts w:ascii="Cambria" w:hAnsi="Cambria"/>
-        </w:rPr>
-        <w:t>connected</w:t>
-      </w:r>
-      <w:r>
-        <w:rPr>
-          <w:rFonts w:ascii="Cambria" w:hAnsi="Cambria"/>
-          <w:spacing w:val="-8"/>
-        </w:rPr>
-        <w:t xml:space="preserve"> </w:t>
-      </w:r>
-      <w:r>
-        <w:rPr>
-          <w:rFonts w:ascii="Cambria" w:hAnsi="Cambria"/>
-          <w:spacing w:val="-2"/>
-        </w:rPr>
-        <w:t>autonomous,</w:t>
-      </w:r>
-    </w:p>
-    <w:p>
-      <w:pPr>
-        <w:pStyle w:val="BodyText"/>
-        <w:spacing w:before="5"/>
-        <w:ind w:left="102" w:firstLine="720"/>
-        <w:rPr>
-          <w:rFonts w:ascii="Cambria"/>
-        </w:rPr>
-      </w:pPr>
-      <w:r>
-        <w:rPr>
-          <w:rFonts w:ascii="Cambria"/>
-        </w:rPr>
-        <w:t xml:space="preserve">-     </w:t>
-      </w:r>
-      <w:r>
-        <w:rPr>
-          <w:rFonts w:ascii="Cambria"/>
-          <w:spacing w:val="-4"/>
-        </w:rPr>
-        <w:t>interconnected</w:t>
-      </w:r>
-      <w:r>
-        <w:rPr>
-          <w:rFonts w:ascii="Cambria"/>
-          <w:spacing w:val="7"/>
-        </w:rPr>
-        <w:t xml:space="preserve"> </w:t>
-      </w:r>
-      <w:r>
-        <w:rPr>
-          <w:rFonts w:ascii="Cambria"/>
-          <w:spacing w:val="-4"/>
-        </w:rPr>
-        <w:t>computer</w:t>
-      </w:r>
-      <w:r>
-        <w:rPr>
-          <w:rFonts w:ascii="Cambria"/>
-          <w:spacing w:val="7"/>
-        </w:rPr>
-        <w:t xml:space="preserve"> </w:t>
-      </w:r>
-      <w:r>
-        <w:rPr>
-          <w:rFonts w:ascii="Cambria"/>
-          <w:spacing w:val="-4"/>
-        </w:rPr>
-        <w:t>nodes.</w:t>
-      </w:r>
-    </w:p>
-    <w:p>
-      <w:pPr>
-        <w:pStyle w:val="ListParagraph"/>
+      </w:pPr>
+      <w:r>
+        <w:rPr>
+          <w:b/>
+          <w:bCs/>
+        </w:rPr>
+        <w:t>Manages Many Resources</w:t>
+      </w:r>
+      <w:r>
+        <w:t xml:space="preserve"> – The OS controls multiple CPUs, memory units, and GPUs across different machines.</w:t>
+      </w:r>
+    </w:p>
+    <w:p>
+      <w:pPr>
         <w:widowControl w:val="0"/>
         <w:numPr>
           <w:ilvl w:val="0"/>
-          <w:numId w:val="6"/>
+          <w:numId w:val="10"/>
         </w:numPr>
         <w:tabs>
-          <w:tab w:val="left" w:pos="1182"/>
+          <w:tab w:val="left" w:pos="1107"/>
         </w:tabs>
         <w:autoSpaceDE w:val="0"/>
         <w:autoSpaceDN w:val="0"/>
-        <w:spacing w:before="13" w:after="0" w:line="249" w:lineRule="auto"/>
-        <w:ind w:right="5685"/>
-        <w:contextualSpacing w:val="0"/>
-        <w:rPr>
-          <w:rFonts w:ascii="Cambria" w:hAnsi="Cambria"/>
-        </w:rPr>
-      </w:pPr>
-      <w:r>
-        <w:rPr>
-          <w:rFonts w:ascii="Cambria" w:hAnsi="Cambria"/>
-        </w:rPr>
-        <w:t>collection of independent, networked, communicating,</w:t>
-      </w:r>
-      <w:r>
-        <w:rPr>
-          <w:rFonts w:ascii="Cambria" w:hAnsi="Cambria"/>
-          <w:spacing w:val="-13"/>
-        </w:rPr>
-        <w:t xml:space="preserve"> </w:t>
-      </w:r>
-      <w:r>
-        <w:rPr>
-          <w:rFonts w:ascii="Cambria" w:hAnsi="Cambria"/>
-        </w:rPr>
-        <w:t>and</w:t>
-      </w:r>
-      <w:r>
-        <w:rPr>
-          <w:rFonts w:ascii="Cambria" w:hAnsi="Cambria"/>
-          <w:spacing w:val="-12"/>
-        </w:rPr>
-        <w:t xml:space="preserve"> </w:t>
-      </w:r>
-      <w:r>
-        <w:rPr>
-          <w:rFonts w:ascii="Cambria" w:hAnsi="Cambria"/>
-        </w:rPr>
-        <w:t>physically</w:t>
-      </w:r>
-      <w:r>
-        <w:rPr>
-          <w:rFonts w:ascii="Cambria" w:hAnsi="Cambria"/>
-          <w:spacing w:val="-12"/>
-        </w:rPr>
-        <w:t xml:space="preserve"> </w:t>
-      </w:r>
-      <w:r>
-        <w:rPr>
-          <w:rFonts w:ascii="Cambria" w:hAnsi="Cambria"/>
-        </w:rPr>
-        <w:t>separate computational nodes.</w:t>
+        <w:spacing w:before="15" w:after="0" w:line="240" w:lineRule="auto"/>
+      </w:pPr>
+      <w:r>
+        <w:rPr>
+          <w:b/>
+          <w:bCs/>
+        </w:rPr>
+        <w:t>Loosely Connected &amp; Autonomous</w:t>
+      </w:r>
+      <w:r>
+        <w:t xml:space="preserve"> – Each computer (node) operates independently but works together as a system.</w:t>
+      </w:r>
+    </w:p>
+    <w:p>
+      <w:pPr>
+        <w:widowControl w:val="0"/>
+        <w:numPr>
+          <w:ilvl w:val="0"/>
+          <w:numId w:val="10"/>
+        </w:numPr>
+        <w:tabs>
+          <w:tab w:val="left" w:pos="1107"/>
+        </w:tabs>
+        <w:autoSpaceDE w:val="0"/>
+        <w:autoSpaceDN w:val="0"/>
+        <w:spacing w:before="15" w:after="0" w:line="240" w:lineRule="auto"/>
+      </w:pPr>
+      <w:r>
+        <w:rPr>
+          <w:b/>
+          <w:bCs/>
+        </w:rPr>
+        <w:t>Interconnected Computer Nodes</w:t>
+      </w:r>
+      <w:r>
+        <w:t xml:space="preserve"> – These nodes communicate with each other over a network.</w:t>
+      </w:r>
+    </w:p>
+    <w:p>
+      <w:pPr>
+        <w:widowControl w:val="0"/>
+        <w:numPr>
+          <w:ilvl w:val="0"/>
+          <w:numId w:val="10"/>
+        </w:numPr>
+        <w:tabs>
+          <w:tab w:val="left" w:pos="1107"/>
+        </w:tabs>
+        <w:autoSpaceDE w:val="0"/>
+        <w:autoSpaceDN w:val="0"/>
+        <w:spacing w:before="15" w:after="0" w:line="240" w:lineRule="auto"/>
+      </w:pPr>
+      <w:r>
+        <w:rPr>
+          <w:b/>
+          <w:bCs/>
+        </w:rPr>
+        <w:t>Independent &amp; Networked Nodes</w:t>
+      </w:r>
+      <w:r>
+        <w:t xml:space="preserve"> – Unlike a single system, these computers are physically separate but communicate to share workloads.</w:t>
+      </w:r>
+    </w:p>
+    <w:p>
+      <w:pPr>
+        <w:widowControl w:val="0"/>
+        <w:tabs>
+          <w:tab w:val="left" w:pos="1107"/>
+        </w:tabs>
+        <w:autoSpaceDE w:val="0"/>
+        <w:autoSpaceDN w:val="0"/>
+        <w:spacing w:before="15" w:after="0" w:line="240" w:lineRule="auto"/>
+        <w:ind w:left="720"/>
+      </w:pPr>
+    </w:p>
+    <w:p>
+      <w:pPr>
+        <w:widowControl w:val="0"/>
+        <w:tabs>
+          <w:tab w:val="left" w:pos="1107"/>
+        </w:tabs>
+        <w:autoSpaceDE w:val="0"/>
+        <w:autoSpaceDN w:val="0"/>
+        <w:spacing w:before="15" w:after="0" w:line="240" w:lineRule="auto"/>
+        <w:ind w:left="720"/>
+      </w:pPr>
+      <w:r>
+        <w:drawing>
+          <wp:inline distT="0" distB="0" distL="0" distR="0" wp14:anchorId="52DA4076" wp14:editId="19E7D080">
+            <wp:extent cx="2863997" cy="1644735"/>
+            <wp:effectExtent l="0" t="0" r="0" b="0"/>
+            <wp:docPr id="1944111239" name="Picture 1"/>
+            <wp:cNvGraphicFramePr>
+              <a:graphicFrameLocks xmlns:a="http://schemas.openxmlformats.org/drawingml/2006/main" noChangeAspect="1"/>
+            </wp:cNvGraphicFramePr>
+            <a:graphic xmlns:a="http://schemas.openxmlformats.org/drawingml/2006/main">
+              <a:graphicData uri="http://schemas.openxmlformats.org/drawingml/2006/picture">
+                <pic:pic xmlns:pic="http://schemas.openxmlformats.org/drawingml/2006/picture">
+                  <pic:nvPicPr>
+                    <pic:cNvPr id="1944111239" name=""/>
+                    <pic:cNvPicPr/>
+                  </pic:nvPicPr>
+                  <pic:blipFill>
+                    <a:blip r:embed="rId19"/>
+                    <a:stretch>
+                      <a:fillRect/>
+                    </a:stretch>
+                  </pic:blipFill>
+                  <pic:spPr>
+                    <a:xfrm>
+                      <a:off x="0" y="0"/>
+                      <a:ext cx="2863997" cy="1644735"/>
+                    </a:xfrm>
+                    <a:prstGeom prst="rect">
+                      <a:avLst/>
+                    </a:prstGeom>
+                  </pic:spPr>
+                </pic:pic>
+              </a:graphicData>
+            </a:graphic>
+          </wp:inline>
+        </w:drawing>
       </w:r>
     </w:p>
     <w:p>
@@ -5113,6 +5214,834 @@
         <w:t>Air Traffic control system, ROBOTS etc.</w:t>
       </w:r>
     </w:p>
+    <w:p/>
+    <w:p>
+      <w:pPr>
+        <w:rPr>
+          <w:b/>
+          <w:bCs/>
+        </w:rPr>
+      </w:pPr>
+      <w:r>
+        <w:rPr>
+          <w:b/>
+          <w:bCs/>
+        </w:rPr>
+        <w:t>Types of Operating Systems with Simple Explanation &amp; Examples</w:t>
+      </w:r>
+    </w:p>
+    <w:p>
+      <w:pPr>
+        <w:pBdr>
+          <w:top w:val="single" w:sz="4" w:space="1" w:color="auto"/>
+          <w:left w:val="single" w:sz="4" w:space="4" w:color="auto"/>
+          <w:bottom w:val="single" w:sz="4" w:space="1" w:color="auto"/>
+          <w:right w:val="single" w:sz="4" w:space="4" w:color="auto"/>
+          <w:between w:val="single" w:sz="4" w:space="1" w:color="auto"/>
+          <w:bar w:val="single" w:sz="4" w:color="auto"/>
+        </w:pBdr>
+        <w:rPr>
+          <w:b/>
+          <w:bCs/>
+        </w:rPr>
+      </w:pPr>
+      <w:r>
+        <w:rPr>
+          <w:b/>
+          <w:bCs/>
+        </w:rPr>
+        <w:t>1. Single-Process Operating System</w:t>
+      </w:r>
+    </w:p>
+    <w:p>
+      <w:pPr>
+        <w:numPr>
+          <w:ilvl w:val="0"/>
+          <w:numId w:val="11"/>
+        </w:numPr>
+        <w:pBdr>
+          <w:top w:val="single" w:sz="4" w:space="1" w:color="auto"/>
+          <w:left w:val="single" w:sz="4" w:space="4" w:color="auto"/>
+          <w:bottom w:val="single" w:sz="4" w:space="1" w:color="auto"/>
+          <w:right w:val="single" w:sz="4" w:space="4" w:color="auto"/>
+          <w:between w:val="single" w:sz="4" w:space="1" w:color="auto"/>
+          <w:bar w:val="single" w:sz="4" w:color="auto"/>
+        </w:pBdr>
+      </w:pPr>
+      <w:r>
+        <w:rPr>
+          <w:b/>
+          <w:bCs/>
+        </w:rPr>
+        <w:t>Definition:</w:t>
+      </w:r>
+      <w:r>
+        <w:t xml:space="preserve"> Runs only one process at a time. The next process starts only after the current one is completed.</w:t>
+      </w:r>
+    </w:p>
+    <w:p>
+      <w:pPr>
+        <w:numPr>
+          <w:ilvl w:val="0"/>
+          <w:numId w:val="11"/>
+        </w:numPr>
+        <w:pBdr>
+          <w:top w:val="single" w:sz="4" w:space="1" w:color="auto"/>
+          <w:left w:val="single" w:sz="4" w:space="4" w:color="auto"/>
+          <w:bottom w:val="single" w:sz="4" w:space="1" w:color="auto"/>
+          <w:right w:val="single" w:sz="4" w:space="4" w:color="auto"/>
+          <w:between w:val="single" w:sz="4" w:space="1" w:color="auto"/>
+          <w:bar w:val="single" w:sz="4" w:color="auto"/>
+        </w:pBdr>
+      </w:pPr>
+      <w:r>
+        <w:rPr>
+          <w:b/>
+          <w:bCs/>
+        </w:rPr>
+        <w:t>Example:</w:t>
+      </w:r>
+      <w:r>
+        <w:t xml:space="preserve"> </w:t>
+      </w:r>
+      <w:r>
+        <w:rPr>
+          <w:b/>
+          <w:bCs/>
+        </w:rPr>
+        <w:t>MS-DOS, Palm OS (used in old PDAs)</w:t>
+      </w:r>
+    </w:p>
+    <w:p>
+      <w:pPr>
+        <w:numPr>
+          <w:ilvl w:val="0"/>
+          <w:numId w:val="11"/>
+        </w:numPr>
+        <w:pBdr>
+          <w:top w:val="single" w:sz="4" w:space="1" w:color="auto"/>
+          <w:left w:val="single" w:sz="4" w:space="4" w:color="auto"/>
+          <w:bottom w:val="single" w:sz="4" w:space="1" w:color="auto"/>
+          <w:right w:val="single" w:sz="4" w:space="4" w:color="auto"/>
+          <w:between w:val="single" w:sz="4" w:space="1" w:color="auto"/>
+          <w:bar w:val="single" w:sz="4" w:color="auto"/>
+        </w:pBdr>
+      </w:pPr>
+      <w:r>
+        <w:rPr>
+          <w:b/>
+          <w:bCs/>
+        </w:rPr>
+        <w:t>Scenario:</w:t>
+      </w:r>
+      <w:r>
+        <w:t xml:space="preserve"> If you open a text editor in MS-DOS, you can’t do anything else until you close it.</w:t>
+      </w:r>
+    </w:p>
+    <w:p>
+      <w:pPr>
+        <w:pBdr>
+          <w:top w:val="single" w:sz="4" w:space="1" w:color="auto"/>
+          <w:left w:val="single" w:sz="4" w:space="4" w:color="auto"/>
+          <w:bottom w:val="single" w:sz="4" w:space="1" w:color="auto"/>
+          <w:right w:val="single" w:sz="4" w:space="4" w:color="auto"/>
+          <w:between w:val="single" w:sz="4" w:space="1" w:color="auto"/>
+          <w:bar w:val="single" w:sz="4" w:color="auto"/>
+        </w:pBdr>
+        <w:rPr>
+          <w:b/>
+          <w:bCs/>
+        </w:rPr>
+      </w:pPr>
+      <w:r>
+        <w:rPr>
+          <w:b/>
+          <w:bCs/>
+        </w:rPr>
+        <w:t>2. Batch-Processing Operating System</w:t>
+      </w:r>
+    </w:p>
+    <w:p>
+      <w:pPr>
+        <w:numPr>
+          <w:ilvl w:val="0"/>
+          <w:numId w:val="12"/>
+        </w:numPr>
+        <w:pBdr>
+          <w:top w:val="single" w:sz="4" w:space="1" w:color="auto"/>
+          <w:left w:val="single" w:sz="4" w:space="4" w:color="auto"/>
+          <w:bottom w:val="single" w:sz="4" w:space="1" w:color="auto"/>
+          <w:right w:val="single" w:sz="4" w:space="4" w:color="auto"/>
+          <w:between w:val="single" w:sz="4" w:space="1" w:color="auto"/>
+          <w:bar w:val="single" w:sz="4" w:color="auto"/>
+        </w:pBdr>
+      </w:pPr>
+      <w:r>
+        <w:rPr>
+          <w:b/>
+          <w:bCs/>
+        </w:rPr>
+        <w:t>Definition:</w:t>
+      </w:r>
+      <w:r>
+        <w:t xml:space="preserve"> Processes multiple tasks in batches without user interaction. Jobs are grouped and executed sequentially.</w:t>
+      </w:r>
+    </w:p>
+    <w:p>
+      <w:pPr>
+        <w:numPr>
+          <w:ilvl w:val="0"/>
+          <w:numId w:val="12"/>
+        </w:numPr>
+        <w:pBdr>
+          <w:top w:val="single" w:sz="4" w:space="1" w:color="auto"/>
+          <w:left w:val="single" w:sz="4" w:space="4" w:color="auto"/>
+          <w:bottom w:val="single" w:sz="4" w:space="1" w:color="auto"/>
+          <w:right w:val="single" w:sz="4" w:space="4" w:color="auto"/>
+          <w:between w:val="single" w:sz="4" w:space="1" w:color="auto"/>
+          <w:bar w:val="single" w:sz="4" w:color="auto"/>
+        </w:pBdr>
+      </w:pPr>
+      <w:r>
+        <w:rPr>
+          <w:b/>
+          <w:bCs/>
+        </w:rPr>
+        <w:t>Example:</w:t>
+      </w:r>
+      <w:r>
+        <w:t xml:space="preserve"> </w:t>
+      </w:r>
+      <w:r>
+        <w:rPr>
+          <w:b/>
+          <w:bCs/>
+        </w:rPr>
+        <w:t>IBM OS/360, Windows Batch Scripts, UNIX Batch Processing</w:t>
+      </w:r>
+    </w:p>
+    <w:p>
+      <w:pPr>
+        <w:numPr>
+          <w:ilvl w:val="0"/>
+          <w:numId w:val="12"/>
+        </w:numPr>
+        <w:pBdr>
+          <w:top w:val="single" w:sz="4" w:space="1" w:color="auto"/>
+          <w:left w:val="single" w:sz="4" w:space="4" w:color="auto"/>
+          <w:bottom w:val="single" w:sz="4" w:space="1" w:color="auto"/>
+          <w:right w:val="single" w:sz="4" w:space="4" w:color="auto"/>
+          <w:between w:val="single" w:sz="4" w:space="1" w:color="auto"/>
+          <w:bar w:val="single" w:sz="4" w:color="auto"/>
+        </w:pBdr>
+      </w:pPr>
+      <w:r>
+        <w:rPr>
+          <w:b/>
+          <w:bCs/>
+        </w:rPr>
+        <w:t>Scenario:</w:t>
+      </w:r>
+      <w:r>
+        <w:t xml:space="preserve"> In a bank, salary payments for all employees are processed in a batch at the end of the month.</w:t>
+      </w:r>
+    </w:p>
+    <w:p>
+      <w:pPr>
+        <w:pBdr>
+          <w:top w:val="single" w:sz="4" w:space="1" w:color="auto"/>
+          <w:left w:val="single" w:sz="4" w:space="4" w:color="auto"/>
+          <w:bottom w:val="single" w:sz="4" w:space="1" w:color="auto"/>
+          <w:right w:val="single" w:sz="4" w:space="4" w:color="auto"/>
+          <w:between w:val="single" w:sz="4" w:space="1" w:color="auto"/>
+          <w:bar w:val="single" w:sz="4" w:color="auto"/>
+        </w:pBdr>
+        <w:rPr>
+          <w:b/>
+          <w:bCs/>
+        </w:rPr>
+      </w:pPr>
+      <w:r>
+        <w:rPr>
+          <w:b/>
+          <w:bCs/>
+        </w:rPr>
+        <w:t>3. Multiprogramming Operating System</w:t>
+      </w:r>
+    </w:p>
+    <w:p>
+      <w:pPr>
+        <w:numPr>
+          <w:ilvl w:val="0"/>
+          <w:numId w:val="13"/>
+        </w:numPr>
+        <w:pBdr>
+          <w:top w:val="single" w:sz="4" w:space="1" w:color="auto"/>
+          <w:left w:val="single" w:sz="4" w:space="4" w:color="auto"/>
+          <w:bottom w:val="single" w:sz="4" w:space="1" w:color="auto"/>
+          <w:right w:val="single" w:sz="4" w:space="4" w:color="auto"/>
+          <w:between w:val="single" w:sz="4" w:space="1" w:color="auto"/>
+          <w:bar w:val="single" w:sz="4" w:color="auto"/>
+        </w:pBdr>
+      </w:pPr>
+      <w:r>
+        <w:rPr>
+          <w:b/>
+          <w:bCs/>
+        </w:rPr>
+        <w:t>Definition:</w:t>
+      </w:r>
+      <w:r>
+        <w:t xml:space="preserve"> Multiple processes are kept in memory, and the CPU switches between them to improve efficiency.</w:t>
+      </w:r>
+    </w:p>
+    <w:p>
+      <w:pPr>
+        <w:numPr>
+          <w:ilvl w:val="0"/>
+          <w:numId w:val="13"/>
+        </w:numPr>
+        <w:pBdr>
+          <w:top w:val="single" w:sz="4" w:space="1" w:color="auto"/>
+          <w:left w:val="single" w:sz="4" w:space="4" w:color="auto"/>
+          <w:bottom w:val="single" w:sz="4" w:space="1" w:color="auto"/>
+          <w:right w:val="single" w:sz="4" w:space="4" w:color="auto"/>
+          <w:between w:val="single" w:sz="4" w:space="1" w:color="auto"/>
+          <w:bar w:val="single" w:sz="4" w:color="auto"/>
+        </w:pBdr>
+      </w:pPr>
+      <w:r>
+        <w:rPr>
+          <w:b/>
+          <w:bCs/>
+        </w:rPr>
+        <w:t>Example:</w:t>
+      </w:r>
+      <w:r>
+        <w:t xml:space="preserve"> </w:t>
+      </w:r>
+      <w:r>
+        <w:rPr>
+          <w:b/>
+          <w:bCs/>
+        </w:rPr>
+        <w:t>IBM OS/360, UNIX</w:t>
+      </w:r>
+    </w:p>
+    <w:p>
+      <w:pPr>
+        <w:numPr>
+          <w:ilvl w:val="0"/>
+          <w:numId w:val="13"/>
+        </w:numPr>
+        <w:pBdr>
+          <w:top w:val="single" w:sz="4" w:space="1" w:color="auto"/>
+          <w:left w:val="single" w:sz="4" w:space="4" w:color="auto"/>
+          <w:bottom w:val="single" w:sz="4" w:space="1" w:color="auto"/>
+          <w:right w:val="single" w:sz="4" w:space="4" w:color="auto"/>
+          <w:between w:val="single" w:sz="4" w:space="1" w:color="auto"/>
+          <w:bar w:val="single" w:sz="4" w:color="auto"/>
+        </w:pBdr>
+      </w:pPr>
+      <w:r>
+        <w:rPr>
+          <w:b/>
+          <w:bCs/>
+        </w:rPr>
+        <w:t>Scenario:</w:t>
+      </w:r>
+      <w:r>
+        <w:t xml:space="preserve"> While a program is waiting for user input, the CPU switches to another program to keep the system busy.</w:t>
+      </w:r>
+    </w:p>
+    <w:p>
+      <w:pPr>
+        <w:pBdr>
+          <w:top w:val="single" w:sz="4" w:space="1" w:color="auto"/>
+          <w:left w:val="single" w:sz="4" w:space="4" w:color="auto"/>
+          <w:bottom w:val="single" w:sz="4" w:space="1" w:color="auto"/>
+          <w:right w:val="single" w:sz="4" w:space="4" w:color="auto"/>
+          <w:between w:val="single" w:sz="4" w:space="1" w:color="auto"/>
+          <w:bar w:val="single" w:sz="4" w:color="auto"/>
+        </w:pBdr>
+        <w:rPr>
+          <w:b/>
+          <w:bCs/>
+        </w:rPr>
+      </w:pPr>
+      <w:r>
+        <w:rPr>
+          <w:b/>
+          <w:bCs/>
+        </w:rPr>
+        <w:t>4. Multitasking Operating System</w:t>
+      </w:r>
+    </w:p>
+    <w:p>
+      <w:pPr>
+        <w:numPr>
+          <w:ilvl w:val="0"/>
+          <w:numId w:val="14"/>
+        </w:numPr>
+        <w:pBdr>
+          <w:top w:val="single" w:sz="4" w:space="1" w:color="auto"/>
+          <w:left w:val="single" w:sz="4" w:space="4" w:color="auto"/>
+          <w:bottom w:val="single" w:sz="4" w:space="1" w:color="auto"/>
+          <w:right w:val="single" w:sz="4" w:space="4" w:color="auto"/>
+          <w:between w:val="single" w:sz="4" w:space="1" w:color="auto"/>
+          <w:bar w:val="single" w:sz="4" w:color="auto"/>
+        </w:pBdr>
+      </w:pPr>
+      <w:r>
+        <w:rPr>
+          <w:b/>
+          <w:bCs/>
+        </w:rPr>
+        <w:t>Definition:</w:t>
+      </w:r>
+      <w:r>
+        <w:t xml:space="preserve"> Supports multiple tasks running at the same time by switching between them rapidly.</w:t>
+      </w:r>
+    </w:p>
+    <w:p>
+      <w:pPr>
+        <w:numPr>
+          <w:ilvl w:val="0"/>
+          <w:numId w:val="14"/>
+        </w:numPr>
+        <w:pBdr>
+          <w:top w:val="single" w:sz="4" w:space="1" w:color="auto"/>
+          <w:left w:val="single" w:sz="4" w:space="4" w:color="auto"/>
+          <w:bottom w:val="single" w:sz="4" w:space="1" w:color="auto"/>
+          <w:right w:val="single" w:sz="4" w:space="4" w:color="auto"/>
+          <w:between w:val="single" w:sz="4" w:space="1" w:color="auto"/>
+          <w:bar w:val="single" w:sz="4" w:color="auto"/>
+        </w:pBdr>
+      </w:pPr>
+      <w:r>
+        <w:rPr>
+          <w:b/>
+          <w:bCs/>
+        </w:rPr>
+        <w:t>Example:</w:t>
+      </w:r>
+      <w:r>
+        <w:t xml:space="preserve"> </w:t>
+      </w:r>
+      <w:r>
+        <w:rPr>
+          <w:b/>
+          <w:bCs/>
+        </w:rPr>
+        <w:t>Windows, macOS, Linux</w:t>
+      </w:r>
+    </w:p>
+    <w:p>
+      <w:pPr>
+        <w:numPr>
+          <w:ilvl w:val="0"/>
+          <w:numId w:val="14"/>
+        </w:numPr>
+        <w:pBdr>
+          <w:top w:val="single" w:sz="4" w:space="1" w:color="auto"/>
+          <w:left w:val="single" w:sz="4" w:space="4" w:color="auto"/>
+          <w:bottom w:val="single" w:sz="4" w:space="1" w:color="auto"/>
+          <w:right w:val="single" w:sz="4" w:space="4" w:color="auto"/>
+          <w:between w:val="single" w:sz="4" w:space="1" w:color="auto"/>
+          <w:bar w:val="single" w:sz="4" w:color="auto"/>
+        </w:pBdr>
+      </w:pPr>
+      <w:r>
+        <w:rPr>
+          <w:b/>
+          <w:bCs/>
+        </w:rPr>
+        <w:t>Scenario:</w:t>
+      </w:r>
+      <w:r>
+        <w:t xml:space="preserve"> You are listening to music, browsing the internet, and editing a document at the same time.</w:t>
+      </w:r>
+    </w:p>
+    <w:p>
+      <w:pPr>
+        <w:pBdr>
+          <w:top w:val="single" w:sz="4" w:space="1" w:color="auto"/>
+          <w:left w:val="single" w:sz="4" w:space="4" w:color="auto"/>
+          <w:bottom w:val="single" w:sz="4" w:space="1" w:color="auto"/>
+          <w:right w:val="single" w:sz="4" w:space="4" w:color="auto"/>
+          <w:between w:val="single" w:sz="4" w:space="1" w:color="auto"/>
+          <w:bar w:val="single" w:sz="4" w:color="auto"/>
+        </w:pBdr>
+        <w:rPr>
+          <w:b/>
+          <w:bCs/>
+        </w:rPr>
+      </w:pPr>
+      <w:r>
+        <w:rPr>
+          <w:b/>
+          <w:bCs/>
+        </w:rPr>
+        <w:t>5. Multi-Processing Operating System</w:t>
+      </w:r>
+    </w:p>
+    <w:p>
+      <w:pPr>
+        <w:numPr>
+          <w:ilvl w:val="0"/>
+          <w:numId w:val="15"/>
+        </w:numPr>
+        <w:pBdr>
+          <w:top w:val="single" w:sz="4" w:space="1" w:color="auto"/>
+          <w:left w:val="single" w:sz="4" w:space="4" w:color="auto"/>
+          <w:bottom w:val="single" w:sz="4" w:space="1" w:color="auto"/>
+          <w:right w:val="single" w:sz="4" w:space="4" w:color="auto"/>
+          <w:between w:val="single" w:sz="4" w:space="1" w:color="auto"/>
+          <w:bar w:val="single" w:sz="4" w:color="auto"/>
+        </w:pBdr>
+      </w:pPr>
+      <w:r>
+        <w:rPr>
+          <w:b/>
+          <w:bCs/>
+        </w:rPr>
+        <w:t>Definition:</w:t>
+      </w:r>
+      <w:r>
+        <w:t xml:space="preserve"> Uses multiple CPUs to execute multiple processes at the same time, improving speed and reliability.</w:t>
+      </w:r>
+    </w:p>
+    <w:p>
+      <w:pPr>
+        <w:numPr>
+          <w:ilvl w:val="0"/>
+          <w:numId w:val="15"/>
+        </w:numPr>
+        <w:pBdr>
+          <w:top w:val="single" w:sz="4" w:space="1" w:color="auto"/>
+          <w:left w:val="single" w:sz="4" w:space="4" w:color="auto"/>
+          <w:bottom w:val="single" w:sz="4" w:space="1" w:color="auto"/>
+          <w:right w:val="single" w:sz="4" w:space="4" w:color="auto"/>
+          <w:between w:val="single" w:sz="4" w:space="1" w:color="auto"/>
+          <w:bar w:val="single" w:sz="4" w:color="auto"/>
+        </w:pBdr>
+      </w:pPr>
+      <w:r>
+        <w:rPr>
+          <w:b/>
+          <w:bCs/>
+        </w:rPr>
+        <w:t>Example:</w:t>
+      </w:r>
+      <w:r>
+        <w:t xml:space="preserve"> </w:t>
+      </w:r>
+      <w:r>
+        <w:rPr>
+          <w:b/>
+          <w:bCs/>
+        </w:rPr>
+        <w:t>Windows (on multi-core processors), Linux, UNIX SMP (Symmetric Multiprocessing)</w:t>
+      </w:r>
+    </w:p>
+    <w:p>
+      <w:pPr>
+        <w:numPr>
+          <w:ilvl w:val="0"/>
+          <w:numId w:val="15"/>
+        </w:numPr>
+        <w:pBdr>
+          <w:top w:val="single" w:sz="4" w:space="1" w:color="auto"/>
+          <w:left w:val="single" w:sz="4" w:space="4" w:color="auto"/>
+          <w:bottom w:val="single" w:sz="4" w:space="1" w:color="auto"/>
+          <w:right w:val="single" w:sz="4" w:space="4" w:color="auto"/>
+          <w:between w:val="single" w:sz="4" w:space="1" w:color="auto"/>
+          <w:bar w:val="single" w:sz="4" w:color="auto"/>
+        </w:pBdr>
+      </w:pPr>
+      <w:r>
+        <w:rPr>
+          <w:b/>
+          <w:bCs/>
+        </w:rPr>
+        <w:t>Scenario:</w:t>
+      </w:r>
+      <w:r>
+        <w:t xml:space="preserve"> A </w:t>
+      </w:r>
+      <w:r>
+        <w:rPr>
+          <w:b/>
+          <w:bCs/>
+        </w:rPr>
+        <w:t>gaming PC with a multi-core processor</w:t>
+      </w:r>
+      <w:r>
+        <w:t xml:space="preserve"> runs a video game while streaming and performing background tasks efficiently.</w:t>
+      </w:r>
+    </w:p>
+    <w:p>
+      <w:pPr>
+        <w:pBdr>
+          <w:top w:val="single" w:sz="4" w:space="1" w:color="auto"/>
+          <w:left w:val="single" w:sz="4" w:space="4" w:color="auto"/>
+          <w:bottom w:val="single" w:sz="4" w:space="1" w:color="auto"/>
+          <w:right w:val="single" w:sz="4" w:space="4" w:color="auto"/>
+          <w:between w:val="single" w:sz="4" w:space="1" w:color="auto"/>
+          <w:bar w:val="single" w:sz="4" w:color="auto"/>
+        </w:pBdr>
+        <w:rPr>
+          <w:b/>
+          <w:bCs/>
+        </w:rPr>
+      </w:pPr>
+      <w:r>
+        <w:rPr>
+          <w:b/>
+          <w:bCs/>
+        </w:rPr>
+        <w:t>6. Distributed Operating System</w:t>
+      </w:r>
+    </w:p>
+    <w:p>
+      <w:pPr>
+        <w:numPr>
+          <w:ilvl w:val="0"/>
+          <w:numId w:val="16"/>
+        </w:numPr>
+        <w:pBdr>
+          <w:top w:val="single" w:sz="4" w:space="1" w:color="auto"/>
+          <w:left w:val="single" w:sz="4" w:space="4" w:color="auto"/>
+          <w:bottom w:val="single" w:sz="4" w:space="1" w:color="auto"/>
+          <w:right w:val="single" w:sz="4" w:space="4" w:color="auto"/>
+          <w:between w:val="single" w:sz="4" w:space="1" w:color="auto"/>
+          <w:bar w:val="single" w:sz="4" w:color="auto"/>
+        </w:pBdr>
+      </w:pPr>
+      <w:r>
+        <w:rPr>
+          <w:b/>
+          <w:bCs/>
+        </w:rPr>
+        <w:t>Definition:</w:t>
+      </w:r>
+      <w:r>
+        <w:t xml:space="preserve"> Manages multiple interconnected computers working together as a single system.</w:t>
+      </w:r>
+    </w:p>
+    <w:p>
+      <w:pPr>
+        <w:numPr>
+          <w:ilvl w:val="0"/>
+          <w:numId w:val="16"/>
+        </w:numPr>
+        <w:pBdr>
+          <w:top w:val="single" w:sz="4" w:space="1" w:color="auto"/>
+          <w:left w:val="single" w:sz="4" w:space="4" w:color="auto"/>
+          <w:bottom w:val="single" w:sz="4" w:space="1" w:color="auto"/>
+          <w:right w:val="single" w:sz="4" w:space="4" w:color="auto"/>
+          <w:between w:val="single" w:sz="4" w:space="1" w:color="auto"/>
+          <w:bar w:val="single" w:sz="4" w:color="auto"/>
+        </w:pBdr>
+      </w:pPr>
+      <w:r>
+        <w:rPr>
+          <w:b/>
+          <w:bCs/>
+        </w:rPr>
+        <w:t>Example:</w:t>
+      </w:r>
+      <w:r>
+        <w:t xml:space="preserve"> </w:t>
+      </w:r>
+      <w:r>
+        <w:rPr>
+          <w:b/>
+          <w:bCs/>
+        </w:rPr>
+        <w:t>Google Cloud OS, Apache Hadoop, Microsoft Azure, IBM AIX</w:t>
+      </w:r>
+    </w:p>
+    <w:p>
+      <w:pPr>
+        <w:numPr>
+          <w:ilvl w:val="0"/>
+          <w:numId w:val="16"/>
+        </w:numPr>
+        <w:pBdr>
+          <w:top w:val="single" w:sz="4" w:space="1" w:color="auto"/>
+          <w:left w:val="single" w:sz="4" w:space="4" w:color="auto"/>
+          <w:bottom w:val="single" w:sz="4" w:space="1" w:color="auto"/>
+          <w:right w:val="single" w:sz="4" w:space="4" w:color="auto"/>
+          <w:between w:val="single" w:sz="4" w:space="1" w:color="auto"/>
+          <w:bar w:val="single" w:sz="4" w:color="auto"/>
+        </w:pBdr>
+      </w:pPr>
+      <w:r>
+        <w:rPr>
+          <w:b/>
+          <w:bCs/>
+        </w:rPr>
+        <w:t>Scenario:</w:t>
+      </w:r>
+      <w:r>
+        <w:t xml:space="preserve"> A </w:t>
+      </w:r>
+      <w:r>
+        <w:rPr>
+          <w:b/>
+          <w:bCs/>
+        </w:rPr>
+        <w:t>Google search request</w:t>
+      </w:r>
+      <w:r>
+        <w:t xml:space="preserve"> is processed across multiple servers instead of just one computer.</w:t>
+      </w:r>
+    </w:p>
+    <w:p>
+      <w:pPr>
+        <w:pBdr>
+          <w:top w:val="single" w:sz="4" w:space="1" w:color="auto"/>
+          <w:left w:val="single" w:sz="4" w:space="4" w:color="auto"/>
+          <w:bottom w:val="single" w:sz="4" w:space="1" w:color="auto"/>
+          <w:right w:val="single" w:sz="4" w:space="4" w:color="auto"/>
+          <w:between w:val="single" w:sz="4" w:space="1" w:color="auto"/>
+          <w:bar w:val="single" w:sz="4" w:color="auto"/>
+        </w:pBdr>
+        <w:rPr>
+          <w:b/>
+          <w:bCs/>
+        </w:rPr>
+      </w:pPr>
+      <w:r>
+        <w:rPr>
+          <w:b/>
+          <w:bCs/>
+        </w:rPr>
+        <w:t>7. Real-Time Operating System (RTOS)</w:t>
+      </w:r>
+    </w:p>
+    <w:p>
+      <w:pPr>
+        <w:numPr>
+          <w:ilvl w:val="0"/>
+          <w:numId w:val="17"/>
+        </w:numPr>
+        <w:pBdr>
+          <w:top w:val="single" w:sz="4" w:space="1" w:color="auto"/>
+          <w:left w:val="single" w:sz="4" w:space="4" w:color="auto"/>
+          <w:bottom w:val="single" w:sz="4" w:space="1" w:color="auto"/>
+          <w:right w:val="single" w:sz="4" w:space="4" w:color="auto"/>
+          <w:between w:val="single" w:sz="4" w:space="1" w:color="auto"/>
+          <w:bar w:val="single" w:sz="4" w:color="auto"/>
+        </w:pBdr>
+      </w:pPr>
+      <w:r>
+        <w:rPr>
+          <w:b/>
+          <w:bCs/>
+        </w:rPr>
+        <w:t>Definition:</w:t>
+      </w:r>
+      <w:r>
+        <w:t xml:space="preserve"> Executes tasks within a fixed time limit, ensuring timely responses for critical systems.</w:t>
+      </w:r>
+    </w:p>
+    <w:p>
+      <w:pPr>
+        <w:numPr>
+          <w:ilvl w:val="0"/>
+          <w:numId w:val="17"/>
+        </w:numPr>
+        <w:pBdr>
+          <w:top w:val="single" w:sz="4" w:space="1" w:color="auto"/>
+          <w:left w:val="single" w:sz="4" w:space="4" w:color="auto"/>
+          <w:bottom w:val="single" w:sz="4" w:space="1" w:color="auto"/>
+          <w:right w:val="single" w:sz="4" w:space="4" w:color="auto"/>
+          <w:between w:val="single" w:sz="4" w:space="1" w:color="auto"/>
+          <w:bar w:val="single" w:sz="4" w:color="auto"/>
+        </w:pBdr>
+      </w:pPr>
+      <w:r>
+        <w:rPr>
+          <w:b/>
+          <w:bCs/>
+        </w:rPr>
+        <w:t>Example:</w:t>
+      </w:r>
+      <w:r>
+        <w:t xml:space="preserve"> </w:t>
+      </w:r>
+      <w:r>
+        <w:rPr>
+          <w:b/>
+          <w:bCs/>
+        </w:rPr>
+        <w:t xml:space="preserve">VxWorks, QNX, </w:t>
+      </w:r>
+      <w:proofErr w:type="spellStart"/>
+      <w:r>
+        <w:rPr>
+          <w:b/>
+          <w:bCs/>
+        </w:rPr>
+        <w:t>FreeRTOS</w:t>
+      </w:r>
+      <w:proofErr w:type="spellEnd"/>
+      <w:r>
+        <w:rPr>
+          <w:b/>
+          <w:bCs/>
+        </w:rPr>
+        <w:t xml:space="preserve">, </w:t>
+      </w:r>
+      <w:proofErr w:type="spellStart"/>
+      <w:r>
+        <w:rPr>
+          <w:b/>
+          <w:bCs/>
+        </w:rPr>
+        <w:t>RTLinux</w:t>
+      </w:r>
+      <w:proofErr w:type="spellEnd"/>
+    </w:p>
+    <w:p>
+      <w:pPr>
+        <w:numPr>
+          <w:ilvl w:val="0"/>
+          <w:numId w:val="17"/>
+        </w:numPr>
+        <w:pBdr>
+          <w:top w:val="single" w:sz="4" w:space="1" w:color="auto"/>
+          <w:left w:val="single" w:sz="4" w:space="4" w:color="auto"/>
+          <w:bottom w:val="single" w:sz="4" w:space="1" w:color="auto"/>
+          <w:right w:val="single" w:sz="4" w:space="4" w:color="auto"/>
+          <w:between w:val="single" w:sz="4" w:space="1" w:color="auto"/>
+          <w:bar w:val="single" w:sz="4" w:color="auto"/>
+        </w:pBdr>
+      </w:pPr>
+      <w:r>
+        <w:rPr>
+          <w:b/>
+          <w:bCs/>
+        </w:rPr>
+        <w:t>Scenario:</w:t>
+      </w:r>
+      <w:r>
+        <w:t xml:space="preserve"> </w:t>
+      </w:r>
+      <w:r>
+        <w:rPr>
+          <w:b/>
+          <w:bCs/>
+        </w:rPr>
+        <w:t>Airplane autopilot systems</w:t>
+      </w:r>
+      <w:r>
+        <w:t xml:space="preserve"> need immediate responses to sensor inputs to ensure safety.</w:t>
+      </w:r>
+    </w:p>
+    <w:p/>
     <w:p>
       <w:pPr>
         <w:widowControl w:val="0"/>
@@ -5126,9 +6055,1547 @@
     </w:p>
     <w:p>
       <w:pPr>
+        <w:ind w:left="5040" w:firstLine="720"/>
+        <w:rPr>
+          <w:b/>
+          <w:bCs/>
+          <w:sz w:val="40"/>
+          <w:szCs w:val="40"/>
+        </w:rPr>
+      </w:pPr>
+      <w:r>
+        <w:rPr>
+          <w:b/>
+          <w:bCs/>
+          <w:sz w:val="40"/>
+          <w:szCs w:val="40"/>
+        </w:rPr>
+        <w:t>[</w:t>
+      </w:r>
+      <w:r>
+        <w:rPr>
+          <w:b/>
+          <w:bCs/>
+          <w:sz w:val="40"/>
+          <w:szCs w:val="40"/>
+        </w:rPr>
+        <w:t>L</w:t>
+      </w:r>
+      <w:r>
+        <w:rPr>
+          <w:b/>
+          <w:bCs/>
+          <w:sz w:val="40"/>
+          <w:szCs w:val="40"/>
+        </w:rPr>
+        <w:t xml:space="preserve">EC-3: Multi-Tasking vs </w:t>
+      </w:r>
+      <w:proofErr w:type="gramStart"/>
+      <w:r>
+        <w:rPr>
+          <w:b/>
+          <w:bCs/>
+          <w:sz w:val="40"/>
+          <w:szCs w:val="40"/>
+        </w:rPr>
+        <w:t>Multi-Threading</w:t>
+      </w:r>
+      <w:proofErr w:type="gramEnd"/>
+      <w:r>
+        <w:rPr>
+          <w:b/>
+          <w:bCs/>
+          <w:sz w:val="40"/>
+          <w:szCs w:val="40"/>
+        </w:rPr>
+        <w:t>]</w:t>
+      </w:r>
+    </w:p>
+    <w:p/>
+    <w:p>
+      <w:pPr>
+        <w:ind w:left="307" w:right="1209"/>
+        <w:rPr>
+          <w:rFonts w:ascii="Calibri"/>
+          <w:sz w:val="24"/>
+        </w:rPr>
+      </w:pPr>
+      <w:r>
+        <w:rPr>
+          <w:rFonts w:ascii="Calibri"/>
+          <w:b/>
+          <w:sz w:val="24"/>
+        </w:rPr>
+        <w:t>Program</w:t>
+      </w:r>
+      <w:r>
+        <w:rPr>
+          <w:rFonts w:ascii="Calibri"/>
+          <w:sz w:val="24"/>
+        </w:rPr>
+        <w:t>:</w:t>
+      </w:r>
+      <w:r>
+        <w:rPr>
+          <w:rFonts w:ascii="Calibri"/>
+          <w:spacing w:val="-4"/>
+          <w:sz w:val="24"/>
+        </w:rPr>
+        <w:t xml:space="preserve"> </w:t>
+      </w:r>
+      <w:r>
+        <w:rPr>
+          <w:rFonts w:ascii="Calibri"/>
+          <w:sz w:val="24"/>
+        </w:rPr>
+        <w:t>A</w:t>
+      </w:r>
+      <w:r>
+        <w:rPr>
+          <w:rFonts w:ascii="Calibri"/>
+          <w:spacing w:val="-3"/>
+          <w:sz w:val="24"/>
+        </w:rPr>
+        <w:t xml:space="preserve"> </w:t>
+      </w:r>
+      <w:r>
+        <w:rPr>
+          <w:rFonts w:ascii="Calibri"/>
+          <w:sz w:val="24"/>
+        </w:rPr>
+        <w:t>Program</w:t>
+      </w:r>
+      <w:r>
+        <w:rPr>
+          <w:rFonts w:ascii="Calibri"/>
+          <w:spacing w:val="-3"/>
+          <w:sz w:val="24"/>
+        </w:rPr>
+        <w:t xml:space="preserve"> </w:t>
+      </w:r>
+      <w:r>
+        <w:rPr>
+          <w:rFonts w:ascii="Calibri"/>
+          <w:sz w:val="24"/>
+        </w:rPr>
+        <w:t>is</w:t>
+      </w:r>
+      <w:r>
+        <w:rPr>
+          <w:rFonts w:ascii="Calibri"/>
+          <w:spacing w:val="-4"/>
+          <w:sz w:val="24"/>
+        </w:rPr>
+        <w:t xml:space="preserve"> </w:t>
+      </w:r>
+      <w:r>
+        <w:rPr>
+          <w:rFonts w:ascii="Calibri"/>
+          <w:sz w:val="24"/>
+        </w:rPr>
+        <w:t>an</w:t>
+      </w:r>
+      <w:r>
+        <w:rPr>
+          <w:rFonts w:ascii="Calibri"/>
+          <w:spacing w:val="-4"/>
+          <w:sz w:val="24"/>
+        </w:rPr>
+        <w:t xml:space="preserve"> </w:t>
+      </w:r>
+      <w:r>
+        <w:rPr>
+          <w:rFonts w:ascii="Calibri"/>
+          <w:sz w:val="24"/>
+        </w:rPr>
+        <w:t>executable</w:t>
+      </w:r>
+      <w:r>
+        <w:rPr>
+          <w:rFonts w:ascii="Calibri"/>
+          <w:spacing w:val="-3"/>
+          <w:sz w:val="24"/>
+        </w:rPr>
+        <w:t xml:space="preserve"> </w:t>
+      </w:r>
+      <w:r>
+        <w:rPr>
+          <w:rFonts w:ascii="Calibri"/>
+          <w:sz w:val="24"/>
+        </w:rPr>
+        <w:t>file</w:t>
+      </w:r>
+      <w:r>
+        <w:rPr>
+          <w:rFonts w:ascii="Calibri"/>
+          <w:spacing w:val="-3"/>
+          <w:sz w:val="24"/>
+        </w:rPr>
+        <w:t xml:space="preserve"> </w:t>
+      </w:r>
+      <w:r>
+        <w:rPr>
+          <w:rFonts w:ascii="Calibri"/>
+          <w:sz w:val="24"/>
+        </w:rPr>
+        <w:t>which</w:t>
+      </w:r>
+      <w:r>
+        <w:rPr>
+          <w:rFonts w:ascii="Calibri"/>
+          <w:spacing w:val="-4"/>
+          <w:sz w:val="24"/>
+        </w:rPr>
+        <w:t xml:space="preserve"> </w:t>
+      </w:r>
+      <w:r>
+        <w:rPr>
+          <w:rFonts w:ascii="Calibri"/>
+          <w:sz w:val="24"/>
+        </w:rPr>
+        <w:t>contains</w:t>
+      </w:r>
+      <w:r>
+        <w:rPr>
+          <w:rFonts w:ascii="Calibri"/>
+          <w:spacing w:val="-4"/>
+          <w:sz w:val="24"/>
+        </w:rPr>
+        <w:t xml:space="preserve"> </w:t>
+      </w:r>
+      <w:r>
+        <w:rPr>
+          <w:rFonts w:ascii="Calibri"/>
+          <w:sz w:val="24"/>
+        </w:rPr>
+        <w:t>a</w:t>
+      </w:r>
+      <w:r>
+        <w:rPr>
+          <w:rFonts w:ascii="Calibri"/>
+          <w:spacing w:val="-4"/>
+          <w:sz w:val="24"/>
+        </w:rPr>
+        <w:t xml:space="preserve"> </w:t>
+      </w:r>
+      <w:r>
+        <w:rPr>
+          <w:rFonts w:ascii="Calibri"/>
+          <w:sz w:val="24"/>
+        </w:rPr>
+        <w:t>certain</w:t>
+      </w:r>
+      <w:r>
+        <w:rPr>
+          <w:rFonts w:ascii="Calibri"/>
+          <w:spacing w:val="-4"/>
+          <w:sz w:val="24"/>
+        </w:rPr>
+        <w:t xml:space="preserve"> </w:t>
+      </w:r>
+      <w:r>
+        <w:rPr>
+          <w:rFonts w:ascii="Calibri"/>
+          <w:sz w:val="24"/>
+        </w:rPr>
+        <w:t>set</w:t>
+      </w:r>
+      <w:r>
+        <w:rPr>
+          <w:rFonts w:ascii="Calibri"/>
+          <w:spacing w:val="-3"/>
+          <w:sz w:val="24"/>
+        </w:rPr>
+        <w:t xml:space="preserve"> </w:t>
+      </w:r>
+      <w:r>
+        <w:rPr>
+          <w:rFonts w:ascii="Calibri"/>
+          <w:sz w:val="24"/>
+        </w:rPr>
+        <w:t>of</w:t>
+      </w:r>
+      <w:r>
+        <w:rPr>
+          <w:rFonts w:ascii="Calibri"/>
+          <w:spacing w:val="-4"/>
+          <w:sz w:val="24"/>
+        </w:rPr>
+        <w:t xml:space="preserve"> </w:t>
+      </w:r>
+      <w:r>
+        <w:rPr>
+          <w:rFonts w:ascii="Calibri"/>
+          <w:sz w:val="24"/>
+        </w:rPr>
+        <w:t>instructions</w:t>
+      </w:r>
+      <w:r>
+        <w:rPr>
+          <w:rFonts w:ascii="Calibri"/>
+          <w:spacing w:val="-4"/>
+          <w:sz w:val="24"/>
+        </w:rPr>
+        <w:t xml:space="preserve"> </w:t>
+      </w:r>
+      <w:r>
+        <w:rPr>
+          <w:rFonts w:ascii="Calibri"/>
+          <w:sz w:val="24"/>
+        </w:rPr>
+        <w:t>written to complete the specific job or operation on your computer.</w:t>
+      </w:r>
+    </w:p>
+    <w:p>
+      <w:pPr>
         <w:pStyle w:val="ListParagraph"/>
-      </w:pPr>
-    </w:p>
+        <w:widowControl w:val="0"/>
+        <w:numPr>
+          <w:ilvl w:val="1"/>
+          <w:numId w:val="6"/>
+        </w:numPr>
+        <w:tabs>
+          <w:tab w:val="left" w:pos="1024"/>
+        </w:tabs>
+        <w:autoSpaceDE w:val="0"/>
+        <w:autoSpaceDN w:val="0"/>
+        <w:spacing w:before="4" w:after="0" w:line="240" w:lineRule="auto"/>
+        <w:ind w:left="1024"/>
+        <w:contextualSpacing w:val="0"/>
+        <w:rPr>
+          <w:rFonts w:ascii="Cambria" w:hAnsi="Cambria"/>
+          <w:sz w:val="24"/>
+        </w:rPr>
+      </w:pPr>
+      <w:r>
+        <w:rPr>
+          <w:rFonts w:ascii="Calibri" w:hAnsi="Calibri"/>
+          <w:spacing w:val="-2"/>
+          <w:sz w:val="24"/>
+        </w:rPr>
+        <w:t>It’s</w:t>
+      </w:r>
+      <w:r>
+        <w:rPr>
+          <w:rFonts w:ascii="Calibri" w:hAnsi="Calibri"/>
+          <w:spacing w:val="-9"/>
+          <w:sz w:val="24"/>
+        </w:rPr>
+        <w:t xml:space="preserve"> </w:t>
+      </w:r>
+      <w:r>
+        <w:rPr>
+          <w:rFonts w:ascii="Calibri" w:hAnsi="Calibri"/>
+          <w:spacing w:val="-2"/>
+          <w:sz w:val="24"/>
+        </w:rPr>
+        <w:t>a</w:t>
+      </w:r>
+      <w:r>
+        <w:rPr>
+          <w:rFonts w:ascii="Calibri" w:hAnsi="Calibri"/>
+          <w:spacing w:val="-8"/>
+          <w:sz w:val="24"/>
+        </w:rPr>
+        <w:t xml:space="preserve"> </w:t>
+      </w:r>
+      <w:r>
+        <w:rPr>
+          <w:rFonts w:ascii="Calibri" w:hAnsi="Calibri"/>
+          <w:spacing w:val="-2"/>
+          <w:sz w:val="24"/>
+        </w:rPr>
+        <w:t>compiled</w:t>
+      </w:r>
+      <w:r>
+        <w:rPr>
+          <w:rFonts w:ascii="Calibri" w:hAnsi="Calibri"/>
+          <w:spacing w:val="-7"/>
+          <w:sz w:val="24"/>
+        </w:rPr>
+        <w:t xml:space="preserve"> </w:t>
+      </w:r>
+      <w:r>
+        <w:rPr>
+          <w:rFonts w:ascii="Calibri" w:hAnsi="Calibri"/>
+          <w:spacing w:val="-2"/>
+          <w:sz w:val="24"/>
+        </w:rPr>
+        <w:t>code.</w:t>
+      </w:r>
+      <w:r>
+        <w:rPr>
+          <w:rFonts w:ascii="Calibri" w:hAnsi="Calibri"/>
+          <w:spacing w:val="-7"/>
+          <w:sz w:val="24"/>
+        </w:rPr>
+        <w:t xml:space="preserve"> </w:t>
+      </w:r>
+      <w:r>
+        <w:rPr>
+          <w:rFonts w:ascii="Cambria" w:hAnsi="Cambria"/>
+          <w:spacing w:val="-2"/>
+          <w:sz w:val="24"/>
+        </w:rPr>
+        <w:t>Ready</w:t>
+      </w:r>
+      <w:r>
+        <w:rPr>
+          <w:rFonts w:ascii="Cambria" w:hAnsi="Cambria"/>
+          <w:spacing w:val="-6"/>
+          <w:sz w:val="24"/>
+        </w:rPr>
+        <w:t xml:space="preserve"> </w:t>
+      </w:r>
+      <w:r>
+        <w:rPr>
+          <w:rFonts w:ascii="Cambria" w:hAnsi="Cambria"/>
+          <w:spacing w:val="-2"/>
+          <w:sz w:val="24"/>
+        </w:rPr>
+        <w:t>to</w:t>
+      </w:r>
+      <w:r>
+        <w:rPr>
+          <w:rFonts w:ascii="Cambria" w:hAnsi="Cambria"/>
+          <w:spacing w:val="-6"/>
+          <w:sz w:val="24"/>
+        </w:rPr>
+        <w:t xml:space="preserve"> </w:t>
+      </w:r>
+      <w:r>
+        <w:rPr>
+          <w:rFonts w:ascii="Cambria" w:hAnsi="Cambria"/>
+          <w:spacing w:val="-2"/>
+          <w:sz w:val="24"/>
+        </w:rPr>
+        <w:t>be</w:t>
+      </w:r>
+      <w:r>
+        <w:rPr>
+          <w:rFonts w:ascii="Cambria" w:hAnsi="Cambria"/>
+          <w:spacing w:val="-7"/>
+          <w:sz w:val="24"/>
+        </w:rPr>
+        <w:t xml:space="preserve"> </w:t>
+      </w:r>
+      <w:r>
+        <w:rPr>
+          <w:rFonts w:ascii="Cambria" w:hAnsi="Cambria"/>
+          <w:spacing w:val="-2"/>
+          <w:sz w:val="24"/>
+        </w:rPr>
+        <w:t>executed.</w:t>
+      </w:r>
+    </w:p>
+    <w:p>
+      <w:pPr>
+        <w:pStyle w:val="ListParagraph"/>
+        <w:widowControl w:val="0"/>
+        <w:numPr>
+          <w:ilvl w:val="1"/>
+          <w:numId w:val="6"/>
+        </w:numPr>
+        <w:tabs>
+          <w:tab w:val="left" w:pos="1024"/>
+        </w:tabs>
+        <w:autoSpaceDE w:val="0"/>
+        <w:autoSpaceDN w:val="0"/>
+        <w:spacing w:before="1" w:after="0" w:line="240" w:lineRule="auto"/>
+        <w:ind w:left="1024"/>
+        <w:contextualSpacing w:val="0"/>
+        <w:rPr>
+          <w:rFonts w:ascii="Calibri" w:hAnsi="Calibri"/>
+          <w:sz w:val="24"/>
+        </w:rPr>
+      </w:pPr>
+      <w:r>
+        <w:rPr>
+          <w:rFonts w:ascii="Calibri" w:hAnsi="Calibri"/>
+          <w:sz w:val="24"/>
+        </w:rPr>
+        <w:t>Stored</w:t>
+      </w:r>
+      <w:r>
+        <w:rPr>
+          <w:rFonts w:ascii="Calibri" w:hAnsi="Calibri"/>
+          <w:spacing w:val="-4"/>
+          <w:sz w:val="24"/>
+        </w:rPr>
+        <w:t xml:space="preserve"> </w:t>
+      </w:r>
+      <w:r>
+        <w:rPr>
+          <w:rFonts w:ascii="Calibri" w:hAnsi="Calibri"/>
+          <w:sz w:val="24"/>
+        </w:rPr>
+        <w:t>in</w:t>
+      </w:r>
+      <w:r>
+        <w:rPr>
+          <w:rFonts w:ascii="Calibri" w:hAnsi="Calibri"/>
+          <w:spacing w:val="-4"/>
+          <w:sz w:val="24"/>
+        </w:rPr>
+        <w:t xml:space="preserve"> Disk</w:t>
+      </w:r>
+    </w:p>
+    <w:p>
+      <w:pPr>
+        <w:spacing w:before="291"/>
+        <w:ind w:left="307"/>
+        <w:rPr>
+          <w:rFonts w:ascii="Calibri" w:hAnsi="Calibri"/>
+          <w:sz w:val="24"/>
+        </w:rPr>
+      </w:pPr>
+      <w:r>
+        <w:rPr>
+          <w:rFonts w:ascii="Calibri" w:hAnsi="Calibri"/>
+          <w:b/>
+          <w:sz w:val="24"/>
+        </w:rPr>
+        <w:t>Process</w:t>
+      </w:r>
+      <w:r>
+        <w:rPr>
+          <w:rFonts w:ascii="Calibri" w:hAnsi="Calibri"/>
+          <w:sz w:val="24"/>
+        </w:rPr>
+        <w:t>:</w:t>
+      </w:r>
+      <w:r>
+        <w:rPr>
+          <w:rFonts w:ascii="Calibri" w:hAnsi="Calibri"/>
+          <w:spacing w:val="-2"/>
+          <w:sz w:val="24"/>
+        </w:rPr>
+        <w:t xml:space="preserve"> </w:t>
+      </w:r>
+      <w:r>
+        <w:rPr>
+          <w:rFonts w:ascii="Calibri" w:hAnsi="Calibri"/>
+          <w:sz w:val="24"/>
+        </w:rPr>
+        <w:t>Program</w:t>
+      </w:r>
+      <w:r>
+        <w:rPr>
+          <w:rFonts w:ascii="Calibri" w:hAnsi="Calibri"/>
+          <w:spacing w:val="-2"/>
+          <w:sz w:val="24"/>
+        </w:rPr>
+        <w:t xml:space="preserve"> </w:t>
+      </w:r>
+      <w:r>
+        <w:rPr>
+          <w:rFonts w:ascii="Calibri" w:hAnsi="Calibri"/>
+          <w:sz w:val="24"/>
+        </w:rPr>
+        <w:t>under</w:t>
+      </w:r>
+      <w:r>
+        <w:rPr>
+          <w:rFonts w:ascii="Calibri" w:hAnsi="Calibri"/>
+          <w:spacing w:val="-2"/>
+          <w:sz w:val="24"/>
+        </w:rPr>
+        <w:t xml:space="preserve"> </w:t>
+      </w:r>
+      <w:r>
+        <w:rPr>
+          <w:rFonts w:ascii="Calibri" w:hAnsi="Calibri"/>
+          <w:sz w:val="24"/>
+        </w:rPr>
+        <w:t>execution.</w:t>
+      </w:r>
+      <w:r>
+        <w:rPr>
+          <w:rFonts w:ascii="Calibri" w:hAnsi="Calibri"/>
+          <w:spacing w:val="-2"/>
+          <w:sz w:val="24"/>
+        </w:rPr>
+        <w:t xml:space="preserve"> </w:t>
+      </w:r>
+      <w:r>
+        <w:rPr>
+          <w:rFonts w:ascii="Calibri" w:hAnsi="Calibri"/>
+          <w:sz w:val="24"/>
+        </w:rPr>
+        <w:t>Resides</w:t>
+      </w:r>
+      <w:r>
+        <w:rPr>
+          <w:rFonts w:ascii="Calibri" w:hAnsi="Calibri"/>
+          <w:spacing w:val="-3"/>
+          <w:sz w:val="24"/>
+        </w:rPr>
+        <w:t xml:space="preserve"> </w:t>
+      </w:r>
+      <w:r>
+        <w:rPr>
+          <w:rFonts w:ascii="Calibri" w:hAnsi="Calibri"/>
+          <w:sz w:val="24"/>
+        </w:rPr>
+        <w:t>in</w:t>
+      </w:r>
+      <w:r>
+        <w:rPr>
+          <w:rFonts w:ascii="Calibri" w:hAnsi="Calibri"/>
+          <w:spacing w:val="-3"/>
+          <w:sz w:val="24"/>
+        </w:rPr>
+        <w:t xml:space="preserve"> </w:t>
+      </w:r>
+      <w:r>
+        <w:rPr>
+          <w:rFonts w:ascii="Calibri" w:hAnsi="Calibri"/>
+          <w:sz w:val="24"/>
+        </w:rPr>
+        <w:t>Computer’s</w:t>
+      </w:r>
+      <w:r>
+        <w:rPr>
+          <w:rFonts w:ascii="Calibri" w:hAnsi="Calibri"/>
+          <w:spacing w:val="-2"/>
+          <w:sz w:val="24"/>
+        </w:rPr>
+        <w:t xml:space="preserve"> </w:t>
+      </w:r>
+      <w:r>
+        <w:rPr>
+          <w:rFonts w:ascii="Calibri" w:hAnsi="Calibri"/>
+          <w:sz w:val="24"/>
+        </w:rPr>
+        <w:t>primary</w:t>
+      </w:r>
+      <w:r>
+        <w:rPr>
+          <w:rFonts w:ascii="Calibri" w:hAnsi="Calibri"/>
+          <w:spacing w:val="-2"/>
+          <w:sz w:val="24"/>
+        </w:rPr>
+        <w:t xml:space="preserve"> </w:t>
+      </w:r>
+      <w:r>
+        <w:rPr>
+          <w:rFonts w:ascii="Calibri" w:hAnsi="Calibri"/>
+          <w:sz w:val="24"/>
+        </w:rPr>
+        <w:t>memory</w:t>
+      </w:r>
+      <w:r>
+        <w:rPr>
+          <w:rFonts w:ascii="Calibri" w:hAnsi="Calibri"/>
+          <w:spacing w:val="-1"/>
+          <w:sz w:val="24"/>
+        </w:rPr>
+        <w:t xml:space="preserve"> </w:t>
+      </w:r>
+      <w:r>
+        <w:rPr>
+          <w:rFonts w:ascii="Calibri" w:hAnsi="Calibri"/>
+          <w:spacing w:val="-2"/>
+          <w:sz w:val="24"/>
+        </w:rPr>
+        <w:t>(RAM).</w:t>
+      </w:r>
+    </w:p>
+    <w:p>
+      <w:pPr>
+        <w:pStyle w:val="Heading2"/>
+        <w:spacing w:before="292" w:line="291" w:lineRule="exact"/>
+        <w:ind w:left="307"/>
+        <w:rPr>
+          <w:rFonts w:ascii="Calibri" w:eastAsiaTheme="minorHAnsi" w:hAnsiTheme="minorHAnsi" w:cstheme="minorBidi"/>
+          <w:b/>
+          <w:color w:val="auto"/>
+          <w:sz w:val="24"/>
+          <w:szCs w:val="22"/>
+        </w:rPr>
+      </w:pPr>
+      <w:r>
+        <w:rPr>
+          <w:rFonts w:ascii="Calibri" w:eastAsiaTheme="minorHAnsi" w:hAnsiTheme="minorHAnsi" w:cstheme="minorBidi"/>
+          <w:b/>
+          <w:color w:val="auto"/>
+          <w:sz w:val="24"/>
+          <w:szCs w:val="22"/>
+        </w:rPr>
+        <w:t>Thread:</w:t>
+      </w:r>
+    </w:p>
+    <w:p>
+      <w:pPr>
+        <w:pStyle w:val="ListParagraph"/>
+        <w:widowControl w:val="0"/>
+        <w:numPr>
+          <w:ilvl w:val="1"/>
+          <w:numId w:val="6"/>
+        </w:numPr>
+        <w:tabs>
+          <w:tab w:val="left" w:pos="1027"/>
+        </w:tabs>
+        <w:autoSpaceDE w:val="0"/>
+        <w:autoSpaceDN w:val="0"/>
+        <w:spacing w:after="0" w:line="304" w:lineRule="exact"/>
+        <w:contextualSpacing w:val="0"/>
+        <w:rPr>
+          <w:rFonts w:ascii="Calibri" w:hAnsi="Calibri"/>
+          <w:sz w:val="24"/>
+        </w:rPr>
+      </w:pPr>
+      <w:r>
+        <w:rPr>
+          <w:rFonts w:ascii="Calibri" w:hAnsi="Calibri"/>
+          <w:sz w:val="24"/>
+        </w:rPr>
+        <w:t>Single</w:t>
+      </w:r>
+      <w:r>
+        <w:rPr>
+          <w:rFonts w:ascii="Calibri" w:hAnsi="Calibri"/>
+          <w:spacing w:val="-3"/>
+          <w:sz w:val="24"/>
+        </w:rPr>
+        <w:t xml:space="preserve"> </w:t>
+      </w:r>
+      <w:r>
+        <w:rPr>
+          <w:rFonts w:ascii="Calibri" w:hAnsi="Calibri"/>
+          <w:sz w:val="24"/>
+        </w:rPr>
+        <w:t>sequence</w:t>
+      </w:r>
+      <w:r>
+        <w:rPr>
+          <w:rFonts w:ascii="Calibri" w:hAnsi="Calibri"/>
+          <w:spacing w:val="-2"/>
+          <w:sz w:val="24"/>
+        </w:rPr>
+        <w:t xml:space="preserve"> </w:t>
+      </w:r>
+      <w:r>
+        <w:rPr>
+          <w:rFonts w:ascii="Calibri" w:hAnsi="Calibri"/>
+          <w:sz w:val="24"/>
+        </w:rPr>
+        <w:t>stream</w:t>
+      </w:r>
+      <w:r>
+        <w:rPr>
+          <w:rFonts w:ascii="Calibri" w:hAnsi="Calibri"/>
+          <w:spacing w:val="-1"/>
+          <w:sz w:val="24"/>
+        </w:rPr>
+        <w:t xml:space="preserve"> </w:t>
+      </w:r>
+      <w:r>
+        <w:rPr>
+          <w:rFonts w:ascii="Calibri" w:hAnsi="Calibri"/>
+          <w:sz w:val="24"/>
+        </w:rPr>
+        <w:t>within</w:t>
+      </w:r>
+      <w:r>
+        <w:rPr>
+          <w:rFonts w:ascii="Calibri" w:hAnsi="Calibri"/>
+          <w:spacing w:val="-2"/>
+          <w:sz w:val="24"/>
+        </w:rPr>
+        <w:t xml:space="preserve"> </w:t>
+      </w:r>
+      <w:r>
+        <w:rPr>
+          <w:rFonts w:ascii="Calibri" w:hAnsi="Calibri"/>
+          <w:sz w:val="24"/>
+        </w:rPr>
+        <w:t>a</w:t>
+      </w:r>
+      <w:r>
+        <w:rPr>
+          <w:rFonts w:ascii="Calibri" w:hAnsi="Calibri"/>
+          <w:spacing w:val="-1"/>
+          <w:sz w:val="24"/>
+        </w:rPr>
+        <w:t xml:space="preserve"> </w:t>
+      </w:r>
+      <w:r>
+        <w:rPr>
+          <w:rFonts w:ascii="Calibri" w:hAnsi="Calibri"/>
+          <w:spacing w:val="-2"/>
+          <w:sz w:val="24"/>
+        </w:rPr>
+        <w:t>process.</w:t>
+      </w:r>
+    </w:p>
+    <w:p>
+      <w:pPr>
+        <w:pStyle w:val="ListParagraph"/>
+        <w:widowControl w:val="0"/>
+        <w:numPr>
+          <w:ilvl w:val="1"/>
+          <w:numId w:val="6"/>
+        </w:numPr>
+        <w:tabs>
+          <w:tab w:val="left" w:pos="1027"/>
+        </w:tabs>
+        <w:autoSpaceDE w:val="0"/>
+        <w:autoSpaceDN w:val="0"/>
+        <w:spacing w:before="2" w:after="0" w:line="240" w:lineRule="auto"/>
+        <w:contextualSpacing w:val="0"/>
+        <w:rPr>
+          <w:rFonts w:ascii="Calibri" w:hAnsi="Calibri"/>
+          <w:sz w:val="24"/>
+        </w:rPr>
+      </w:pPr>
+      <w:r>
+        <w:rPr>
+          <w:rFonts w:ascii="Calibri" w:hAnsi="Calibri"/>
+          <w:sz w:val="24"/>
+        </w:rPr>
+        <w:t>An</w:t>
+      </w:r>
+      <w:r>
+        <w:rPr>
+          <w:rFonts w:ascii="Calibri" w:hAnsi="Calibri"/>
+          <w:spacing w:val="-3"/>
+          <w:sz w:val="24"/>
+        </w:rPr>
+        <w:t xml:space="preserve"> </w:t>
+      </w:r>
+      <w:r>
+        <w:rPr>
+          <w:rFonts w:ascii="Calibri" w:hAnsi="Calibri"/>
+          <w:sz w:val="24"/>
+        </w:rPr>
+        <w:t>independent</w:t>
+      </w:r>
+      <w:r>
+        <w:rPr>
+          <w:rFonts w:ascii="Calibri" w:hAnsi="Calibri"/>
+          <w:spacing w:val="-3"/>
+          <w:sz w:val="24"/>
+        </w:rPr>
+        <w:t xml:space="preserve"> </w:t>
+      </w:r>
+      <w:r>
+        <w:rPr>
+          <w:rFonts w:ascii="Calibri" w:hAnsi="Calibri"/>
+          <w:sz w:val="24"/>
+        </w:rPr>
+        <w:t>path</w:t>
+      </w:r>
+      <w:r>
+        <w:rPr>
+          <w:rFonts w:ascii="Calibri" w:hAnsi="Calibri"/>
+          <w:spacing w:val="-3"/>
+          <w:sz w:val="24"/>
+        </w:rPr>
+        <w:t xml:space="preserve"> </w:t>
+      </w:r>
+      <w:r>
+        <w:rPr>
+          <w:rFonts w:ascii="Calibri" w:hAnsi="Calibri"/>
+          <w:sz w:val="24"/>
+        </w:rPr>
+        <w:t>of</w:t>
+      </w:r>
+      <w:r>
+        <w:rPr>
+          <w:rFonts w:ascii="Calibri" w:hAnsi="Calibri"/>
+          <w:spacing w:val="-3"/>
+          <w:sz w:val="24"/>
+        </w:rPr>
+        <w:t xml:space="preserve"> </w:t>
+      </w:r>
+      <w:r>
+        <w:rPr>
+          <w:rFonts w:ascii="Calibri" w:hAnsi="Calibri"/>
+          <w:sz w:val="24"/>
+        </w:rPr>
+        <w:t>execution</w:t>
+      </w:r>
+      <w:r>
+        <w:rPr>
+          <w:rFonts w:ascii="Calibri" w:hAnsi="Calibri"/>
+          <w:spacing w:val="-3"/>
+          <w:sz w:val="24"/>
+        </w:rPr>
+        <w:t xml:space="preserve"> </w:t>
+      </w:r>
+      <w:r>
+        <w:rPr>
+          <w:rFonts w:ascii="Calibri" w:hAnsi="Calibri"/>
+          <w:sz w:val="24"/>
+        </w:rPr>
+        <w:t>in</w:t>
+      </w:r>
+      <w:r>
+        <w:rPr>
+          <w:rFonts w:ascii="Calibri" w:hAnsi="Calibri"/>
+          <w:spacing w:val="-2"/>
+          <w:sz w:val="24"/>
+        </w:rPr>
+        <w:t xml:space="preserve"> </w:t>
+      </w:r>
+      <w:r>
+        <w:rPr>
+          <w:rFonts w:ascii="Calibri" w:hAnsi="Calibri"/>
+          <w:sz w:val="24"/>
+        </w:rPr>
+        <w:t>a</w:t>
+      </w:r>
+      <w:r>
+        <w:rPr>
+          <w:rFonts w:ascii="Calibri" w:hAnsi="Calibri"/>
+          <w:spacing w:val="-3"/>
+          <w:sz w:val="24"/>
+        </w:rPr>
+        <w:t xml:space="preserve"> </w:t>
+      </w:r>
+      <w:r>
+        <w:rPr>
+          <w:rFonts w:ascii="Calibri" w:hAnsi="Calibri"/>
+          <w:spacing w:val="-2"/>
+          <w:sz w:val="24"/>
+        </w:rPr>
+        <w:t>process.</w:t>
+      </w:r>
+    </w:p>
+    <w:p>
+      <w:pPr>
+        <w:pStyle w:val="ListParagraph"/>
+        <w:widowControl w:val="0"/>
+        <w:numPr>
+          <w:ilvl w:val="1"/>
+          <w:numId w:val="6"/>
+        </w:numPr>
+        <w:tabs>
+          <w:tab w:val="left" w:pos="1027"/>
+        </w:tabs>
+        <w:autoSpaceDE w:val="0"/>
+        <w:autoSpaceDN w:val="0"/>
+        <w:spacing w:before="1" w:after="0" w:line="304" w:lineRule="exact"/>
+        <w:contextualSpacing w:val="0"/>
+        <w:rPr>
+          <w:rFonts w:ascii="Calibri" w:hAnsi="Calibri"/>
+          <w:sz w:val="24"/>
+        </w:rPr>
+      </w:pPr>
+      <w:r>
+        <w:rPr>
+          <w:rFonts w:ascii="Calibri" w:hAnsi="Calibri"/>
+          <w:sz w:val="24"/>
+        </w:rPr>
+        <w:t>Light-weight</w:t>
+      </w:r>
+      <w:r>
+        <w:rPr>
+          <w:rFonts w:ascii="Calibri" w:hAnsi="Calibri"/>
+          <w:spacing w:val="-3"/>
+          <w:sz w:val="24"/>
+        </w:rPr>
+        <w:t xml:space="preserve"> </w:t>
+      </w:r>
+      <w:r>
+        <w:rPr>
+          <w:rFonts w:ascii="Calibri" w:hAnsi="Calibri"/>
+          <w:spacing w:val="-2"/>
+          <w:sz w:val="24"/>
+        </w:rPr>
+        <w:t>process.</w:t>
+      </w:r>
+    </w:p>
+    <w:p>
+      <w:pPr>
+        <w:pStyle w:val="ListParagraph"/>
+        <w:widowControl w:val="0"/>
+        <w:numPr>
+          <w:ilvl w:val="1"/>
+          <w:numId w:val="6"/>
+        </w:numPr>
+        <w:tabs>
+          <w:tab w:val="left" w:pos="1027"/>
+        </w:tabs>
+        <w:autoSpaceDE w:val="0"/>
+        <w:autoSpaceDN w:val="0"/>
+        <w:spacing w:after="0" w:line="240" w:lineRule="auto"/>
+        <w:ind w:right="1331"/>
+        <w:contextualSpacing w:val="0"/>
+        <w:rPr>
+          <w:rFonts w:ascii="Calibri" w:hAnsi="Calibri"/>
+          <w:sz w:val="24"/>
+        </w:rPr>
+      </w:pPr>
+      <w:r>
+        <w:rPr>
+          <w:rFonts w:ascii="Calibri" w:hAnsi="Calibri"/>
+          <w:sz w:val="24"/>
+        </w:rPr>
+        <w:t>Used</w:t>
+      </w:r>
+      <w:r>
+        <w:rPr>
+          <w:rFonts w:ascii="Calibri" w:hAnsi="Calibri"/>
+          <w:spacing w:val="-4"/>
+          <w:sz w:val="24"/>
+        </w:rPr>
+        <w:t xml:space="preserve"> </w:t>
+      </w:r>
+      <w:r>
+        <w:rPr>
+          <w:rFonts w:ascii="Calibri" w:hAnsi="Calibri"/>
+          <w:sz w:val="24"/>
+        </w:rPr>
+        <w:t>to</w:t>
+      </w:r>
+      <w:r>
+        <w:rPr>
+          <w:rFonts w:ascii="Calibri" w:hAnsi="Calibri"/>
+          <w:spacing w:val="-4"/>
+          <w:sz w:val="24"/>
+        </w:rPr>
+        <w:t xml:space="preserve"> </w:t>
+      </w:r>
+      <w:r>
+        <w:rPr>
+          <w:rFonts w:ascii="Calibri" w:hAnsi="Calibri"/>
+          <w:sz w:val="24"/>
+        </w:rPr>
+        <w:t>achieve</w:t>
+      </w:r>
+      <w:r>
+        <w:rPr>
+          <w:rFonts w:ascii="Calibri" w:hAnsi="Calibri"/>
+          <w:spacing w:val="-3"/>
+          <w:sz w:val="24"/>
+        </w:rPr>
+        <w:t xml:space="preserve"> </w:t>
+      </w:r>
+      <w:r>
+        <w:rPr>
+          <w:rFonts w:ascii="Calibri" w:hAnsi="Calibri"/>
+          <w:sz w:val="24"/>
+        </w:rPr>
+        <w:t>parallelism</w:t>
+      </w:r>
+      <w:r>
+        <w:rPr>
+          <w:rFonts w:ascii="Calibri" w:hAnsi="Calibri"/>
+          <w:spacing w:val="-3"/>
+          <w:sz w:val="24"/>
+        </w:rPr>
+        <w:t xml:space="preserve"> </w:t>
+      </w:r>
+      <w:r>
+        <w:rPr>
+          <w:rFonts w:ascii="Calibri" w:hAnsi="Calibri"/>
+          <w:sz w:val="24"/>
+        </w:rPr>
+        <w:t>by</w:t>
+      </w:r>
+      <w:r>
+        <w:rPr>
+          <w:rFonts w:ascii="Calibri" w:hAnsi="Calibri"/>
+          <w:spacing w:val="-3"/>
+          <w:sz w:val="24"/>
+        </w:rPr>
+        <w:t xml:space="preserve"> </w:t>
+      </w:r>
+      <w:r>
+        <w:rPr>
+          <w:rFonts w:ascii="Calibri" w:hAnsi="Calibri"/>
+          <w:sz w:val="24"/>
+        </w:rPr>
+        <w:t>dividing</w:t>
+      </w:r>
+      <w:r>
+        <w:rPr>
+          <w:rFonts w:ascii="Calibri" w:hAnsi="Calibri"/>
+          <w:spacing w:val="-3"/>
+          <w:sz w:val="24"/>
+        </w:rPr>
+        <w:t xml:space="preserve"> </w:t>
+      </w:r>
+      <w:r>
+        <w:rPr>
+          <w:rFonts w:ascii="Calibri" w:hAnsi="Calibri"/>
+          <w:sz w:val="24"/>
+        </w:rPr>
+        <w:t>a</w:t>
+      </w:r>
+      <w:r>
+        <w:rPr>
+          <w:rFonts w:ascii="Calibri" w:hAnsi="Calibri"/>
+          <w:spacing w:val="-4"/>
+          <w:sz w:val="24"/>
+        </w:rPr>
+        <w:t xml:space="preserve"> </w:t>
+      </w:r>
+      <w:r>
+        <w:rPr>
+          <w:rFonts w:ascii="Calibri" w:hAnsi="Calibri"/>
+          <w:sz w:val="24"/>
+        </w:rPr>
+        <w:t>process’s</w:t>
+      </w:r>
+      <w:r>
+        <w:rPr>
+          <w:rFonts w:ascii="Calibri" w:hAnsi="Calibri"/>
+          <w:spacing w:val="-4"/>
+          <w:sz w:val="24"/>
+        </w:rPr>
+        <w:t xml:space="preserve"> </w:t>
+      </w:r>
+      <w:r>
+        <w:rPr>
+          <w:rFonts w:ascii="Calibri" w:hAnsi="Calibri"/>
+          <w:sz w:val="24"/>
+        </w:rPr>
+        <w:t>tasks</w:t>
+      </w:r>
+      <w:r>
+        <w:rPr>
+          <w:rFonts w:ascii="Calibri" w:hAnsi="Calibri"/>
+          <w:spacing w:val="-4"/>
+          <w:sz w:val="24"/>
+        </w:rPr>
+        <w:t xml:space="preserve"> </w:t>
+      </w:r>
+      <w:r>
+        <w:rPr>
+          <w:rFonts w:ascii="Calibri" w:hAnsi="Calibri"/>
+          <w:sz w:val="24"/>
+        </w:rPr>
+        <w:t>which</w:t>
+      </w:r>
+      <w:r>
+        <w:rPr>
+          <w:rFonts w:ascii="Calibri" w:hAnsi="Calibri"/>
+          <w:spacing w:val="-4"/>
+          <w:sz w:val="24"/>
+        </w:rPr>
+        <w:t xml:space="preserve"> </w:t>
+      </w:r>
+      <w:r>
+        <w:rPr>
+          <w:rFonts w:ascii="Calibri" w:hAnsi="Calibri"/>
+          <w:sz w:val="24"/>
+        </w:rPr>
+        <w:t>are</w:t>
+      </w:r>
+      <w:r>
+        <w:rPr>
+          <w:rFonts w:ascii="Calibri" w:hAnsi="Calibri"/>
+          <w:spacing w:val="-3"/>
+          <w:sz w:val="24"/>
+        </w:rPr>
+        <w:t xml:space="preserve"> </w:t>
+      </w:r>
+      <w:r>
+        <w:rPr>
+          <w:rFonts w:ascii="Calibri" w:hAnsi="Calibri"/>
+          <w:sz w:val="24"/>
+        </w:rPr>
+        <w:t>independent</w:t>
+      </w:r>
+      <w:r>
+        <w:rPr>
+          <w:rFonts w:ascii="Calibri" w:hAnsi="Calibri"/>
+          <w:spacing w:val="-3"/>
+          <w:sz w:val="24"/>
+        </w:rPr>
+        <w:t xml:space="preserve"> </w:t>
+      </w:r>
+      <w:r>
+        <w:rPr>
+          <w:rFonts w:ascii="Calibri" w:hAnsi="Calibri"/>
+          <w:sz w:val="24"/>
+        </w:rPr>
+        <w:t>path of execution.</w:t>
+      </w:r>
+    </w:p>
+    <w:p>
+      <w:pPr>
+        <w:pStyle w:val="ListParagraph"/>
+        <w:widowControl w:val="0"/>
+        <w:numPr>
+          <w:ilvl w:val="1"/>
+          <w:numId w:val="6"/>
+        </w:numPr>
+        <w:tabs>
+          <w:tab w:val="left" w:pos="1027"/>
+        </w:tabs>
+        <w:autoSpaceDE w:val="0"/>
+        <w:autoSpaceDN w:val="0"/>
+        <w:spacing w:after="0" w:line="240" w:lineRule="auto"/>
+        <w:ind w:right="1452"/>
+        <w:contextualSpacing w:val="0"/>
+        <w:rPr>
+          <w:rFonts w:ascii="Calibri" w:hAnsi="Calibri"/>
+          <w:sz w:val="24"/>
+        </w:rPr>
+      </w:pPr>
+      <w:r>
+        <w:rPr>
+          <w:rFonts w:ascii="Calibri" w:hAnsi="Calibri"/>
+          <w:noProof/>
+          <w:sz w:val="24"/>
+        </w:rPr>
+        <mc:AlternateContent>
+          <mc:Choice Requires="wps">
+            <w:drawing>
+              <wp:anchor distT="0" distB="0" distL="0" distR="0" simplePos="0" relativeHeight="251663360" behindDoc="0" locked="0" layoutInCell="1" allowOverlap="1" wp14:anchorId="29A6A611" wp14:editId="793DA148">
+                <wp:simplePos x="0" y="0"/>
+                <wp:positionH relativeFrom="page">
+                  <wp:posOffset>659840</wp:posOffset>
+                </wp:positionH>
+                <wp:positionV relativeFrom="paragraph">
+                  <wp:posOffset>914345</wp:posOffset>
+                </wp:positionV>
+                <wp:extent cx="6377305" cy="1490980"/>
+                <wp:effectExtent l="0" t="0" r="0" b="0"/>
+                <wp:wrapNone/>
+                <wp:docPr id="11" name="Textbox 11"/>
+                <wp:cNvGraphicFramePr>
+                  <a:graphicFrameLocks xmlns:a="http://schemas.openxmlformats.org/drawingml/2006/main"/>
+                </wp:cNvGraphicFramePr>
+                <a:graphic xmlns:a="http://schemas.openxmlformats.org/drawingml/2006/main">
+                  <a:graphicData uri="http://schemas.microsoft.com/office/word/2010/wordprocessingShape">
+                    <wps:wsp>
+                      <wps:cNvSpPr txBox="1">
+                        <a:spLocks/>
+                      </wps:cNvSpPr>
+                      <wps:spPr>
+                        <a:xfrm rot="18900000">
+                          <a:off x="0" y="0"/>
+                          <a:ext cx="6377305" cy="1490980"/>
+                        </a:xfrm>
+                        <a:prstGeom prst="rect">
+                          <a:avLst/>
+                        </a:prstGeom>
+                      </wps:spPr>
+                      <wps:txbx>
+                        <w:txbxContent>
+                          <w:p>
+                            <w:pPr>
+                              <w:spacing w:line="2348" w:lineRule="exact"/>
+                              <w:rPr>
+                                <w:rFonts w:ascii="Times New Roman"/>
+                                <w:color w:val="000000"/>
+                                <w:sz w:val="234"/>
+                                <w14:textOutline w14:w="0" w14:cap="flat" w14:cmpd="sng" w14:algn="ctr">
+                                  <w14:solidFill>
+                                    <w14:srgbClr w14:val="000000">
+                                      <w14:alpha w14:val="75294"/>
+                                    </w14:srgbClr>
+                                  </w14:solidFill>
+                                  <w14:prstDash w14:val="solid"/>
+                                  <w14:bevel/>
+                                </w14:textOutline>
+                                <w14:textFill>
+                                  <w14:solidFill>
+                                    <w14:srgbClr w14:val="000000">
+                                      <w14:alpha w14:val="75294"/>
+                                    </w14:srgbClr>
+                                  </w14:solidFill>
+                                </w14:textFill>
+                              </w:rPr>
+                            </w:pPr>
+                          </w:p>
+                        </w:txbxContent>
+                      </wps:txbx>
+                      <wps:bodyPr wrap="square" lIns="0" tIns="0" rIns="0" bIns="0" rtlCol="0">
+                        <a:noAutofit/>
+                      </wps:bodyPr>
+                    </wps:wsp>
+                  </a:graphicData>
+                </a:graphic>
+              </wp:anchor>
+            </w:drawing>
+          </mc:Choice>
+          <mc:Fallback>
+            <w:pict>
+              <v:shape w14:anchorId="29A6A611" id="Textbox 11" o:spid="_x0000_s1027" type="#_x0000_t202" style="position:absolute;left:0;text-align:left;margin-left:51.95pt;margin-top:1in;width:502.15pt;height:117.4pt;rotation:-45;z-index:251663360;visibility:visible;mso-wrap-style:square;mso-wrap-distance-left:0;mso-wrap-distance-top:0;mso-wrap-distance-right:0;mso-wrap-distance-bottom:0;mso-position-horizontal:absolute;mso-position-horizontal-relative:page;mso-position-vertical:absolute;mso-position-vertical-relative:text;v-text-anchor:top" o:gfxdata="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" filled="f" stroked="f">
+                <v:textbox inset="0,0,0,0">
+                  <w:txbxContent>
+                    <w:p>
+                      <w:pPr>
+                        <w:spacing w:line="2348" w:lineRule="exact"/>
+                        <w:rPr>
+                          <w:rFonts w:ascii="Times New Roman"/>
+                          <w:color w:val="000000"/>
+                          <w:sz w:val="234"/>
+                          <w14:textOutline w14:w="0" w14:cap="flat" w14:cmpd="sng" w14:algn="ctr">
+                            <w14:solidFill>
+                              <w14:srgbClr w14:val="000000">
+                                <w14:alpha w14:val="75294"/>
+                              </w14:srgbClr>
+                            </w14:solidFill>
+                            <w14:prstDash w14:val="solid"/>
+                            <w14:bevel/>
+                          </w14:textOutline>
+                          <w14:textFill>
+                            <w14:solidFill>
+                              <w14:srgbClr w14:val="000000">
+                                <w14:alpha w14:val="75294"/>
+                              </w14:srgbClr>
+                            </w14:solidFill>
+                          </w14:textFill>
+                        </w:rPr>
+                      </w:pPr>
+                    </w:p>
+                  </w:txbxContent>
+                </v:textbox>
+                <w10:wrap anchorx="page"/>
+              </v:shape>
+            </w:pict>
+          </mc:Fallback>
+        </mc:AlternateContent>
+      </w:r>
+      <w:r>
+        <w:rPr>
+          <w:rFonts w:ascii="Calibri" w:hAnsi="Calibri"/>
+          <w:sz w:val="24"/>
+        </w:rPr>
+        <w:t>E.g.,</w:t>
+      </w:r>
+      <w:r>
+        <w:rPr>
+          <w:rFonts w:ascii="Calibri" w:hAnsi="Calibri"/>
+          <w:spacing w:val="-2"/>
+          <w:sz w:val="24"/>
+        </w:rPr>
+        <w:t xml:space="preserve"> </w:t>
+      </w:r>
+      <w:r>
+        <w:rPr>
+          <w:rFonts w:ascii="Calibri" w:hAnsi="Calibri"/>
+          <w:sz w:val="24"/>
+        </w:rPr>
+        <w:t>Multiple</w:t>
+      </w:r>
+      <w:r>
+        <w:rPr>
+          <w:rFonts w:ascii="Calibri" w:hAnsi="Calibri"/>
+          <w:spacing w:val="-2"/>
+          <w:sz w:val="24"/>
+        </w:rPr>
+        <w:t xml:space="preserve"> </w:t>
+      </w:r>
+      <w:r>
+        <w:rPr>
+          <w:rFonts w:ascii="Calibri" w:hAnsi="Calibri"/>
+          <w:sz w:val="24"/>
+        </w:rPr>
+        <w:t>tabs</w:t>
+      </w:r>
+      <w:r>
+        <w:rPr>
+          <w:rFonts w:ascii="Calibri" w:hAnsi="Calibri"/>
+          <w:spacing w:val="-3"/>
+          <w:sz w:val="24"/>
+        </w:rPr>
+        <w:t xml:space="preserve"> </w:t>
+      </w:r>
+      <w:r>
+        <w:rPr>
+          <w:rFonts w:ascii="Calibri" w:hAnsi="Calibri"/>
+          <w:sz w:val="24"/>
+        </w:rPr>
+        <w:t>in</w:t>
+      </w:r>
+      <w:r>
+        <w:rPr>
+          <w:rFonts w:ascii="Calibri" w:hAnsi="Calibri"/>
+          <w:spacing w:val="-3"/>
+          <w:sz w:val="24"/>
+        </w:rPr>
+        <w:t xml:space="preserve"> </w:t>
+      </w:r>
+      <w:r>
+        <w:rPr>
+          <w:rFonts w:ascii="Calibri" w:hAnsi="Calibri"/>
+          <w:sz w:val="24"/>
+        </w:rPr>
+        <w:t>a</w:t>
+      </w:r>
+      <w:r>
+        <w:rPr>
+          <w:rFonts w:ascii="Calibri" w:hAnsi="Calibri"/>
+          <w:spacing w:val="-3"/>
+          <w:sz w:val="24"/>
+        </w:rPr>
+        <w:t xml:space="preserve"> </w:t>
+      </w:r>
+      <w:r>
+        <w:rPr>
+          <w:rFonts w:ascii="Calibri" w:hAnsi="Calibri"/>
+          <w:sz w:val="24"/>
+        </w:rPr>
+        <w:t>browser,</w:t>
+      </w:r>
+      <w:r>
+        <w:rPr>
+          <w:rFonts w:ascii="Calibri" w:hAnsi="Calibri"/>
+          <w:spacing w:val="-2"/>
+          <w:sz w:val="24"/>
+        </w:rPr>
+        <w:t xml:space="preserve"> </w:t>
+      </w:r>
+      <w:r>
+        <w:rPr>
+          <w:rFonts w:ascii="Calibri" w:hAnsi="Calibri"/>
+          <w:sz w:val="24"/>
+        </w:rPr>
+        <w:t>text</w:t>
+      </w:r>
+      <w:r>
+        <w:rPr>
+          <w:rFonts w:ascii="Calibri" w:hAnsi="Calibri"/>
+          <w:spacing w:val="-2"/>
+          <w:sz w:val="24"/>
+        </w:rPr>
+        <w:t xml:space="preserve"> </w:t>
+      </w:r>
+      <w:r>
+        <w:rPr>
+          <w:rFonts w:ascii="Calibri" w:hAnsi="Calibri"/>
+          <w:sz w:val="24"/>
+        </w:rPr>
+        <w:t>editor</w:t>
+      </w:r>
+      <w:r>
+        <w:rPr>
+          <w:rFonts w:ascii="Calibri" w:hAnsi="Calibri"/>
+          <w:spacing w:val="-2"/>
+          <w:sz w:val="24"/>
+        </w:rPr>
+        <w:t xml:space="preserve"> </w:t>
+      </w:r>
+      <w:r>
+        <w:rPr>
+          <w:rFonts w:ascii="Calibri" w:hAnsi="Calibri"/>
+          <w:sz w:val="24"/>
+        </w:rPr>
+        <w:t>(When</w:t>
+      </w:r>
+      <w:r>
+        <w:rPr>
+          <w:rFonts w:ascii="Calibri" w:hAnsi="Calibri"/>
+          <w:spacing w:val="-3"/>
+          <w:sz w:val="24"/>
+        </w:rPr>
+        <w:t xml:space="preserve"> </w:t>
+      </w:r>
+      <w:r>
+        <w:rPr>
+          <w:rFonts w:ascii="Calibri" w:hAnsi="Calibri"/>
+          <w:sz w:val="24"/>
+        </w:rPr>
+        <w:t>you</w:t>
+      </w:r>
+      <w:r>
+        <w:rPr>
+          <w:rFonts w:ascii="Calibri" w:hAnsi="Calibri"/>
+          <w:spacing w:val="-3"/>
+          <w:sz w:val="24"/>
+        </w:rPr>
+        <w:t xml:space="preserve"> </w:t>
+      </w:r>
+      <w:r>
+        <w:rPr>
+          <w:rFonts w:ascii="Calibri" w:hAnsi="Calibri"/>
+          <w:sz w:val="24"/>
+        </w:rPr>
+        <w:t>are</w:t>
+      </w:r>
+      <w:r>
+        <w:rPr>
+          <w:rFonts w:ascii="Calibri" w:hAnsi="Calibri"/>
+          <w:spacing w:val="-2"/>
+          <w:sz w:val="24"/>
+        </w:rPr>
+        <w:t xml:space="preserve"> </w:t>
+      </w:r>
+      <w:r>
+        <w:rPr>
+          <w:rFonts w:ascii="Calibri" w:hAnsi="Calibri"/>
+          <w:sz w:val="24"/>
+        </w:rPr>
+        <w:t>typing</w:t>
+      </w:r>
+      <w:r>
+        <w:rPr>
+          <w:rFonts w:ascii="Calibri" w:hAnsi="Calibri"/>
+          <w:spacing w:val="-2"/>
+          <w:sz w:val="24"/>
+        </w:rPr>
+        <w:t xml:space="preserve"> </w:t>
+      </w:r>
+      <w:r>
+        <w:rPr>
+          <w:rFonts w:ascii="Calibri" w:hAnsi="Calibri"/>
+          <w:sz w:val="24"/>
+        </w:rPr>
+        <w:t>in</w:t>
+      </w:r>
+      <w:r>
+        <w:rPr>
+          <w:rFonts w:ascii="Calibri" w:hAnsi="Calibri"/>
+          <w:spacing w:val="-3"/>
+          <w:sz w:val="24"/>
+        </w:rPr>
+        <w:t xml:space="preserve"> </w:t>
+      </w:r>
+      <w:r>
+        <w:rPr>
+          <w:rFonts w:ascii="Calibri" w:hAnsi="Calibri"/>
+          <w:sz w:val="24"/>
+        </w:rPr>
+        <w:t>an</w:t>
+      </w:r>
+      <w:r>
+        <w:rPr>
+          <w:rFonts w:ascii="Calibri" w:hAnsi="Calibri"/>
+          <w:spacing w:val="-3"/>
+          <w:sz w:val="24"/>
+        </w:rPr>
+        <w:t xml:space="preserve"> </w:t>
+      </w:r>
+      <w:r>
+        <w:rPr>
+          <w:rFonts w:ascii="Calibri" w:hAnsi="Calibri"/>
+          <w:sz w:val="24"/>
+        </w:rPr>
+        <w:t>editor,</w:t>
+      </w:r>
+      <w:r>
+        <w:rPr>
+          <w:rFonts w:ascii="Calibri" w:hAnsi="Calibri"/>
+          <w:spacing w:val="-3"/>
+          <w:sz w:val="24"/>
+        </w:rPr>
+        <w:t xml:space="preserve"> </w:t>
+      </w:r>
+      <w:r>
+        <w:rPr>
+          <w:rFonts w:ascii="Calibri" w:hAnsi="Calibri"/>
+          <w:sz w:val="24"/>
+        </w:rPr>
+        <w:t xml:space="preserve">spell- checking, formatting of text and saving the text are done concurrently by multiple </w:t>
+      </w:r>
+      <w:r>
+        <w:rPr>
+          <w:rFonts w:ascii="Calibri" w:hAnsi="Calibri"/>
+          <w:spacing w:val="-2"/>
+          <w:sz w:val="24"/>
+        </w:rPr>
+        <w:t>threads.)</w:t>
+      </w:r>
+    </w:p>
+    <w:p/>
     <w:p/>
     <w:p>
       <w:pPr>
@@ -5450,6 +7917,119 @@
     </w:lvl>
   </w:abstractNum>
   <w:abstractNum w:abstractNumId="3" w15:restartNumberingAfterBreak="0">
+    <w:nsid w:val="20E11580"/>
+    <w:multiLevelType w:val="multilevel"/>
+    <w:tmpl w:val="1A44F49C"/>
+    <w:lvl w:ilvl="0">
+      <w:start w:val="1"/>
+      <w:numFmt w:val="decimal"/>
+      <w:lvlText w:val="%1."/>
+      <w:lvlJc w:val="left"/>
+      <w:pPr>
+        <w:tabs>
+          <w:tab w:val="num" w:pos="720"/>
+        </w:tabs>
+        <w:ind w:left="720" w:hanging="360"/>
+      </w:pPr>
+    </w:lvl>
+    <w:lvl w:ilvl="1" w:tentative="1">
+      <w:start w:val="1"/>
+      <w:numFmt w:val="decimal"/>
+      <w:lvlText w:val="%2."/>
+      <w:lvlJc w:val="left"/>
+      <w:pPr>
+        <w:tabs>
+          <w:tab w:val="num" w:pos="1440"/>
+        </w:tabs>
+        <w:ind w:left="1440" w:hanging="360"/>
+      </w:pPr>
+    </w:lvl>
+    <w:lvl w:ilvl="2" w:tentative="1">
+      <w:start w:val="1"/>
+      <w:numFmt w:val="decimal"/>
+      <w:lvlText w:val="%3."/>
+      <w:lvlJc w:val="left"/>
+      <w:pPr>
+        <w:tabs>
+          <w:tab w:val="num" w:pos="2160"/>
+        </w:tabs>
+        <w:ind w:left="2160" w:hanging="360"/>
+      </w:pPr>
+    </w:lvl>
+    <w:lvl w:ilvl="3" w:tentative="1">
+      <w:start w:val="1"/>
+      <w:numFmt w:val="decimal"/>
+      <w:lvlText w:val="%4."/>
+      <w:lvlJc w:val="left"/>
+      <w:pPr>
+        <w:tabs>
+          <w:tab w:val="num" w:pos="2880"/>
+        </w:tabs>
+        <w:ind w:left="2880" w:hanging="360"/>
+      </w:pPr>
+    </w:lvl>
+    <w:lvl w:ilvl="4" w:tentative="1">
+      <w:start w:val="1"/>
+      <w:numFmt w:val="decimal"/>
+      <w:lvlText w:val="%5."/>
+      <w:lvlJc w:val="left"/>
+      <w:pPr>
+        <w:tabs>
+          <w:tab w:val="num" w:pos="3600"/>
+        </w:tabs>
+        <w:ind w:left="3600" w:hanging="360"/>
+      </w:pPr>
+    </w:lvl>
+    <w:lvl w:ilvl="5" w:tentative="1">
+      <w:start w:val="1"/>
+      <w:numFmt w:val="decimal"/>
+      <w:lvlText w:val="%6."/>
+      <w:lvlJc w:val="left"/>
+      <w:pPr>
+        <w:tabs>
+          <w:tab w:val="num" w:pos="4320"/>
+        </w:tabs>
+        <w:ind w:left="4320" w:hanging="360"/>
+      </w:pPr>
+    </w:lvl>
+    <w:lvl w:ilvl="6" w:tentative="1">
+      <w:start w:val="1"/>
+      <w:numFmt w:val="decimal"/>
+      <w:lvlText w:val="%7."/>
+      <w:lvlJc w:val="left"/>
+      <w:pPr>
+        <w:tabs>
+          <w:tab w:val="num" w:pos="5040"/>
+        </w:tabs>
+        <w:ind w:left="5040" w:hanging="360"/>
+      </w:pPr>
+    </w:lvl>
+    <w:lvl w:ilvl="7" w:tentative="1">
+      <w:start w:val="1"/>
+      <w:numFmt w:val="decimal"/>
+      <w:lvlText w:val="%8."/>
+      <w:lvlJc w:val="left"/>
+      <w:pPr>
+        <w:tabs>
+          <w:tab w:val="num" w:pos="5760"/>
+        </w:tabs>
+        <w:ind w:left="5760" w:hanging="360"/>
+      </w:pPr>
+    </w:lvl>
+    <w:lvl w:ilvl="8" w:tentative="1">
+      <w:start w:val="1"/>
+      <w:numFmt w:val="decimal"/>
+      <w:lvlText w:val="%9."/>
+      <w:lvlJc w:val="left"/>
+      <w:pPr>
+        <w:tabs>
+          <w:tab w:val="num" w:pos="6480"/>
+        </w:tabs>
+        <w:ind w:left="6480" w:hanging="360"/>
+      </w:pPr>
+    </w:lvl>
+  </w:abstractNum>
+  <w:abstractNum w:abstractNumId="4" w15:restartNumberingAfterBreak="0">
     <w:nsid w:val="21074DBF"/>
     <w:multiLevelType w:val="multilevel"/>
     <w:tmpl w:val="B29CC126"/>
@@ -5562,7 +8142,7 @@
       </w:pPr>
     </w:lvl>
   </w:abstractNum>
-  <w:abstractNum w:abstractNumId="4" w15:restartNumberingAfterBreak="0">
+  <w:abstractNum w:abstractNumId="5" w15:restartNumberingAfterBreak="0">
     <w:nsid w:val="22012731"/>
     <w:multiLevelType w:val="hybridMultilevel"/>
     <w:tmpl w:val="6B74BD42"/>
@@ -5694,7 +8274,305 @@
       </w:rPr>
     </w:lvl>
   </w:abstractNum>
-  <w:abstractNum w:abstractNumId="5" w15:restartNumberingAfterBreak="0">
+  <w:abstractNum w:abstractNumId="6" w15:restartNumberingAfterBreak="0">
+    <w:nsid w:val="2AEF3D89"/>
+    <w:multiLevelType w:val="multilevel"/>
+    <w:tmpl w:val="C9C64E32"/>
+    <w:lvl w:ilvl="0">
+      <w:start w:val="1"/>
+      <w:numFmt w:val="bullet"/>
+      <w:lvlText w:val=""/>
+      <w:lvlJc w:val="left"/>
+      <w:pPr>
+        <w:tabs>
+          <w:tab w:val="num" w:pos="720"/>
+        </w:tabs>
+        <w:ind w:left="720" w:hanging="360"/>
+      </w:pPr>
+      <w:rPr>
+        <w:rFonts w:ascii="Symbol" w:hAnsi="Symbol" w:hint="default"/>
+        <w:sz w:val="20"/>
+      </w:rPr>
+    </w:lvl>
+    <w:lvl w:ilvl="1" w:tentative="1">
+      <w:start w:val="1"/>
+      <w:numFmt w:val="bullet"/>
+      <w:lvlText w:val="o"/>
+      <w:lvlJc w:val="left"/>
+      <w:pPr>
+        <w:tabs>
+          <w:tab w:val="num" w:pos="1440"/>
+        </w:tabs>
+        <w:ind w:left="1440" w:hanging="360"/>
+      </w:pPr>
+      <w:rPr>
+        <w:rFonts w:ascii="Courier New" w:hAnsi="Courier New" w:hint="default"/>
+        <w:sz w:val="20"/>
+      </w:rPr>
+    </w:lvl>
+    <w:lvl w:ilvl="2" w:tentative="1">
+      <w:start w:val="1"/>
+      <w:numFmt w:val="bullet"/>
+      <w:lvlText w:val=""/>
+      <w:lvlJc w:val="left"/>
+      <w:pPr>
+        <w:tabs>
+          <w:tab w:val="num" w:pos="2160"/>
+        </w:tabs>
+        <w:ind w:left="2160" w:hanging="360"/>
+      </w:pPr>
+      <w:rPr>
+        <w:rFonts w:ascii="Wingdings" w:hAnsi="Wingdings" w:hint="default"/>
+        <w:sz w:val="20"/>
+      </w:rPr>
+    </w:lvl>
+    <w:lvl w:ilvl="3" w:tentative="1">
+      <w:start w:val="1"/>
+      <w:numFmt w:val="bullet"/>
+      <w:lvlText w:val=""/>
+      <w:lvlJc w:val="left"/>
+      <w:pPr>
+        <w:tabs>
+          <w:tab w:val="num" w:pos="2880"/>
+        </w:tabs>
+        <w:ind w:left="2880" w:hanging="360"/>
+      </w:pPr>
+      <w:rPr>
+        <w:rFonts w:ascii="Wingdings" w:hAnsi="Wingdings" w:hint="default"/>
+        <w:sz w:val="20"/>
+      </w:rPr>
+    </w:lvl>
+    <w:lvl w:ilvl="4" w:tentative="1">
+      <w:start w:val="1"/>
+      <w:numFmt w:val="bullet"/>
+      <w:lvlText w:val=""/>
+      <w:lvlJc w:val="left"/>
+      <w:pPr>
+        <w:tabs>
+          <w:tab w:val="num" w:pos="3600"/>
+        </w:tabs>
+        <w:ind w:left="3600" w:hanging="360"/>
+      </w:pPr>
+      <w:rPr>
+        <w:rFonts w:ascii="Wingdings" w:hAnsi="Wingdings" w:hint="default"/>
+        <w:sz w:val="20"/>
+      </w:rPr>
+    </w:lvl>
+    <w:lvl w:ilvl="5" w:tentative="1">
+      <w:start w:val="1"/>
+      <w:numFmt w:val="bullet"/>
+      <w:lvlText w:val=""/>
+      <w:lvlJc w:val="left"/>
+      <w:pPr>
+        <w:tabs>
+          <w:tab w:val="num" w:pos="4320"/>
+        </w:tabs>
+        <w:ind w:left="4320" w:hanging="360"/>
+      </w:pPr>
+      <w:rPr>
+        <w:rFonts w:ascii="Wingdings" w:hAnsi="Wingdings" w:hint="default"/>
+        <w:sz w:val="20"/>
+      </w:rPr>
+    </w:lvl>
+    <w:lvl w:ilvl="6" w:tentative="1">
+      <w:start w:val="1"/>
+      <w:numFmt w:val="bullet"/>
+      <w:lvlText w:val=""/>
+      <w:lvlJc w:val="left"/>
+      <w:pPr>
+        <w:tabs>
+          <w:tab w:val="num" w:pos="5040"/>
+        </w:tabs>
+        <w:ind w:left="5040" w:hanging="360"/>
+      </w:pPr>
+      <w:rPr>
+        <w:rFonts w:ascii="Wingdings" w:hAnsi="Wingdings" w:hint="default"/>
+        <w:sz w:val="20"/>
+      </w:rPr>
+    </w:lvl>
+    <w:lvl w:ilvl="7" w:tentative="1">
+      <w:start w:val="1"/>
+      <w:numFmt w:val="bullet"/>
+      <w:lvlText w:val=""/>
+      <w:lvlJc w:val="left"/>
+      <w:pPr>
+        <w:tabs>
+          <w:tab w:val="num" w:pos="5760"/>
+        </w:tabs>
+        <w:ind w:left="5760" w:hanging="360"/>
+      </w:pPr>
+      <w:rPr>
+        <w:rFonts w:ascii="Wingdings" w:hAnsi="Wingdings" w:hint="default"/>
+        <w:sz w:val="20"/>
+      </w:rPr>
+    </w:lvl>
+    <w:lvl w:ilvl="8" w:tentative="1">
+      <w:start w:val="1"/>
+      <w:numFmt w:val="bullet"/>
+      <w:lvlText w:val=""/>
+      <w:lvlJc w:val="left"/>
+      <w:pPr>
+        <w:tabs>
+          <w:tab w:val="num" w:pos="6480"/>
+        </w:tabs>
+        <w:ind w:left="6480" w:hanging="360"/>
+      </w:pPr>
+      <w:rPr>
+        <w:rFonts w:ascii="Wingdings" w:hAnsi="Wingdings" w:hint="default"/>
+        <w:sz w:val="20"/>
+      </w:rPr>
+    </w:lvl>
+  </w:abstractNum>
+  <w:abstractNum w:abstractNumId="7" w15:restartNumberingAfterBreak="0">
+    <w:nsid w:val="3A1E4032"/>
+    <w:multiLevelType w:val="multilevel"/>
+    <w:tmpl w:val="0DE087EA"/>
+    <w:lvl w:ilvl="0">
+      <w:start w:val="1"/>
+      <w:numFmt w:val="bullet"/>
+      <w:lvlText w:val=""/>
+      <w:lvlJc w:val="left"/>
+      <w:pPr>
+        <w:tabs>
+          <w:tab w:val="num" w:pos="720"/>
+        </w:tabs>
+        <w:ind w:left="720" w:hanging="360"/>
+      </w:pPr>
+      <w:rPr>
+        <w:rFonts w:ascii="Symbol" w:hAnsi="Symbol" w:hint="default"/>
+        <w:sz w:val="20"/>
+      </w:rPr>
+    </w:lvl>
+    <w:lvl w:ilvl="1" w:tentative="1">
+      <w:start w:val="1"/>
+      <w:numFmt w:val="bullet"/>
+      <w:lvlText w:val="o"/>
+      <w:lvlJc w:val="left"/>
+      <w:pPr>
+        <w:tabs>
+          <w:tab w:val="num" w:pos="1440"/>
+        </w:tabs>
+        <w:ind w:left="1440" w:hanging="360"/>
+      </w:pPr>
+      <w:rPr>
+        <w:rFonts w:ascii="Courier New" w:hAnsi="Courier New" w:hint="default"/>
+        <w:sz w:val="20"/>
+      </w:rPr>
+    </w:lvl>
+    <w:lvl w:ilvl="2" w:tentative="1">
+      <w:start w:val="1"/>
+      <w:numFmt w:val="bullet"/>
+      <w:lvlText w:val=""/>
+      <w:lvlJc w:val="left"/>
+      <w:pPr>
+        <w:tabs>
+          <w:tab w:val="num" w:pos="2160"/>
+        </w:tabs>
+        <w:ind w:left="2160" w:hanging="360"/>
+      </w:pPr>
+      <w:rPr>
+        <w:rFonts w:ascii="Wingdings" w:hAnsi="Wingdings" w:hint="default"/>
+        <w:sz w:val="20"/>
+      </w:rPr>
+    </w:lvl>
+    <w:lvl w:ilvl="3" w:tentative="1">
+      <w:start w:val="1"/>
+      <w:numFmt w:val="bullet"/>
+      <w:lvlText w:val=""/>
+      <w:lvlJc w:val="left"/>
+      <w:pPr>
+        <w:tabs>
+          <w:tab w:val="num" w:pos="2880"/>
+        </w:tabs>
+        <w:ind w:left="2880" w:hanging="360"/>
+      </w:pPr>
+      <w:rPr>
+        <w:rFonts w:ascii="Wingdings" w:hAnsi="Wingdings" w:hint="default"/>
+        <w:sz w:val="20"/>
+      </w:rPr>
+    </w:lvl>
+    <w:lvl w:ilvl="4" w:tentative="1">
+      <w:start w:val="1"/>
+      <w:numFmt w:val="bullet"/>
+      <w:lvlText w:val=""/>
+      <w:lvlJc w:val="left"/>
+      <w:pPr>
+        <w:tabs>
+          <w:tab w:val="num" w:pos="3600"/>
+        </w:tabs>
+        <w:ind w:left="3600" w:hanging="360"/>
+      </w:pPr>
+      <w:rPr>
+        <w:rFonts w:ascii="Wingdings" w:hAnsi="Wingdings" w:hint="default"/>
+        <w:sz w:val="20"/>
+      </w:rPr>
+    </w:lvl>
+    <w:lvl w:ilvl="5" w:tentative="1">
+      <w:start w:val="1"/>
+      <w:numFmt w:val="bullet"/>
+      <w:lvlText w:val=""/>
+      <w:lvlJc w:val="left"/>
+      <w:pPr>
+        <w:tabs>
+          <w:tab w:val="num" w:pos="4320"/>
+        </w:tabs>
+        <w:ind w:left="4320" w:hanging="360"/>
+      </w:pPr>
+      <w:rPr>
+        <w:rFonts w:ascii="Wingdings" w:hAnsi="Wingdings" w:hint="default"/>
+        <w:sz w:val="20"/>
+      </w:rPr>
+    </w:lvl>
+    <w:lvl w:ilvl="6" w:tentative="1">
+      <w:start w:val="1"/>
+      <w:numFmt w:val="bullet"/>
+      <w:lvlText w:val=""/>
+      <w:lvlJc w:val="left"/>
+      <w:pPr>
+        <w:tabs>
+          <w:tab w:val="num" w:pos="5040"/>
+        </w:tabs>
+        <w:ind w:left="5040" w:hanging="360"/>
+      </w:pPr>
+      <w:rPr>
+        <w:rFonts w:ascii="Wingdings" w:hAnsi="Wingdings" w:hint="default"/>
+        <w:sz w:val="20"/>
+      </w:rPr>
+    </w:lvl>
+    <w:lvl w:ilvl="7" w:tentative="1">
+      <w:start w:val="1"/>
+      <w:numFmt w:val="bullet"/>
+      <w:lvlText w:val=""/>
+      <w:lvlJc w:val="left"/>
+      <w:pPr>
+        <w:tabs>
+          <w:tab w:val="num" w:pos="5760"/>
+        </w:tabs>
+        <w:ind w:left="5760" w:hanging="360"/>
+      </w:pPr>
+      <w:rPr>
+        <w:rFonts w:ascii="Wingdings" w:hAnsi="Wingdings" w:hint="default"/>
+        <w:sz w:val="20"/>
+      </w:rPr>
+    </w:lvl>
+    <w:lvl w:ilvl="8" w:tentative="1">
+      <w:start w:val="1"/>
+      <w:numFmt w:val="bullet"/>
+      <w:lvlText w:val=""/>
+      <w:lvlJc w:val="left"/>
+      <w:pPr>
+        <w:tabs>
+          <w:tab w:val="num" w:pos="6480"/>
+        </w:tabs>
+        <w:ind w:left="6480" w:hanging="360"/>
+      </w:pPr>
+      <w:rPr>
+        <w:rFonts w:ascii="Wingdings" w:hAnsi="Wingdings" w:hint="default"/>
+        <w:sz w:val="20"/>
+      </w:rPr>
+    </w:lvl>
+  </w:abstractNum>
+  <w:abstractNum w:abstractNumId="8" w15:restartNumberingAfterBreak="0">
     <w:nsid w:val="434D262F"/>
     <w:multiLevelType w:val="hybridMultilevel"/>
     <w:tmpl w:val="59C8B5F0"/>
@@ -5807,7 +8685,567 @@
       </w:rPr>
     </w:lvl>
   </w:abstractNum>
-  <w:abstractNum w:abstractNumId="6" w15:restartNumberingAfterBreak="0">
+  <w:abstractNum w:abstractNumId="9" w15:restartNumberingAfterBreak="0">
+    <w:nsid w:val="43A02426"/>
+    <w:multiLevelType w:val="multilevel"/>
+    <w:tmpl w:val="FA5E787E"/>
+    <w:lvl w:ilvl="0">
+      <w:start w:val="1"/>
+      <w:numFmt w:val="bullet"/>
+      <w:lvlText w:val=""/>
+      <w:lvlJc w:val="left"/>
+      <w:pPr>
+        <w:tabs>
+          <w:tab w:val="num" w:pos="720"/>
+        </w:tabs>
+        <w:ind w:left="720" w:hanging="360"/>
+      </w:pPr>
+      <w:rPr>
+        <w:rFonts w:ascii="Symbol" w:hAnsi="Symbol" w:hint="default"/>
+        <w:sz w:val="20"/>
+      </w:rPr>
+    </w:lvl>
+    <w:lvl w:ilvl="1" w:tentative="1">
+      <w:start w:val="1"/>
+      <w:numFmt w:val="bullet"/>
+      <w:lvlText w:val="o"/>
+      <w:lvlJc w:val="left"/>
+      <w:pPr>
+        <w:tabs>
+          <w:tab w:val="num" w:pos="1440"/>
+        </w:tabs>
+        <w:ind w:left="1440" w:hanging="360"/>
+      </w:pPr>
+      <w:rPr>
+        <w:rFonts w:ascii="Courier New" w:hAnsi="Courier New" w:hint="default"/>
+        <w:sz w:val="20"/>
+      </w:rPr>
+    </w:lvl>
+    <w:lvl w:ilvl="2" w:tentative="1">
+      <w:start w:val="1"/>
+      <w:numFmt w:val="bullet"/>
+      <w:lvlText w:val=""/>
+      <w:lvlJc w:val="left"/>
+      <w:pPr>
+        <w:tabs>
+          <w:tab w:val="num" w:pos="2160"/>
+        </w:tabs>
+        <w:ind w:left="2160" w:hanging="360"/>
+      </w:pPr>
+      <w:rPr>
+        <w:rFonts w:ascii="Wingdings" w:hAnsi="Wingdings" w:hint="default"/>
+        <w:sz w:val="20"/>
+      </w:rPr>
+    </w:lvl>
+    <w:lvl w:ilvl="3" w:tentative="1">
+      <w:start w:val="1"/>
+      <w:numFmt w:val="bullet"/>
+      <w:lvlText w:val=""/>
+      <w:lvlJc w:val="left"/>
+      <w:pPr>
+        <w:tabs>
+          <w:tab w:val="num" w:pos="2880"/>
+        </w:tabs>
+        <w:ind w:left="2880" w:hanging="360"/>
+      </w:pPr>
+      <w:rPr>
+        <w:rFonts w:ascii="Wingdings" w:hAnsi="Wingdings" w:hint="default"/>
+        <w:sz w:val="20"/>
+      </w:rPr>
+    </w:lvl>
+    <w:lvl w:ilvl="4" w:tentative="1">
+      <w:start w:val="1"/>
+      <w:numFmt w:val="bullet"/>
+      <w:lvlText w:val=""/>
+      <w:lvlJc w:val="left"/>
+      <w:pPr>
+        <w:tabs>
+          <w:tab w:val="num" w:pos="3600"/>
+        </w:tabs>
+        <w:ind w:left="3600" w:hanging="360"/>
+      </w:pPr>
+      <w:rPr>
+        <w:rFonts w:ascii="Wingdings" w:hAnsi="Wingdings" w:hint="default"/>
+        <w:sz w:val="20"/>
+      </w:rPr>
+    </w:lvl>
+    <w:lvl w:ilvl="5" w:tentative="1">
+      <w:start w:val="1"/>
+      <w:numFmt w:val="bullet"/>
+      <w:lvlText w:val=""/>
+      <w:lvlJc w:val="left"/>
+      <w:pPr>
+        <w:tabs>
+          <w:tab w:val="num" w:pos="4320"/>
+        </w:tabs>
+        <w:ind w:left="4320" w:hanging="360"/>
+      </w:pPr>
+      <w:rPr>
+        <w:rFonts w:ascii="Wingdings" w:hAnsi="Wingdings" w:hint="default"/>
+        <w:sz w:val="20"/>
+      </w:rPr>
+    </w:lvl>
+    <w:lvl w:ilvl="6" w:tentative="1">
+      <w:start w:val="1"/>
+      <w:numFmt w:val="bullet"/>
+      <w:lvlText w:val=""/>
+      <w:lvlJc w:val="left"/>
+      <w:pPr>
+        <w:tabs>
+          <w:tab w:val="num" w:pos="5040"/>
+        </w:tabs>
+        <w:ind w:left="5040" w:hanging="360"/>
+      </w:pPr>
+      <w:rPr>
+        <w:rFonts w:ascii="Wingdings" w:hAnsi="Wingdings" w:hint="default"/>
+        <w:sz w:val="20"/>
+      </w:rPr>
+    </w:lvl>
+    <w:lvl w:ilvl="7" w:tentative="1">
+      <w:start w:val="1"/>
+      <w:numFmt w:val="bullet"/>
+      <w:lvlText w:val=""/>
+      <w:lvlJc w:val="left"/>
+      <w:pPr>
+        <w:tabs>
+          <w:tab w:val="num" w:pos="5760"/>
+        </w:tabs>
+        <w:ind w:left="5760" w:hanging="360"/>
+      </w:pPr>
+      <w:rPr>
+        <w:rFonts w:ascii="Wingdings" w:hAnsi="Wingdings" w:hint="default"/>
+        <w:sz w:val="20"/>
+      </w:rPr>
+    </w:lvl>
+    <w:lvl w:ilvl="8" w:tentative="1">
+      <w:start w:val="1"/>
+      <w:numFmt w:val="bullet"/>
+      <w:lvlText w:val=""/>
+      <w:lvlJc w:val="left"/>
+      <w:pPr>
+        <w:tabs>
+          <w:tab w:val="num" w:pos="6480"/>
+        </w:tabs>
+        <w:ind w:left="6480" w:hanging="360"/>
+      </w:pPr>
+      <w:rPr>
+        <w:rFonts w:ascii="Wingdings" w:hAnsi="Wingdings" w:hint="default"/>
+        <w:sz w:val="20"/>
+      </w:rPr>
+    </w:lvl>
+  </w:abstractNum>
+  <w:abstractNum w:abstractNumId="10" w15:restartNumberingAfterBreak="0">
+    <w:nsid w:val="444C6D6C"/>
+    <w:multiLevelType w:val="multilevel"/>
+    <w:tmpl w:val="48BEF6BA"/>
+    <w:lvl w:ilvl="0">
+      <w:start w:val="1"/>
+      <w:numFmt w:val="bullet"/>
+      <w:lvlText w:val=""/>
+      <w:lvlJc w:val="left"/>
+      <w:pPr>
+        <w:tabs>
+          <w:tab w:val="num" w:pos="720"/>
+        </w:tabs>
+        <w:ind w:left="720" w:hanging="360"/>
+      </w:pPr>
+      <w:rPr>
+        <w:rFonts w:ascii="Symbol" w:hAnsi="Symbol" w:hint="default"/>
+        <w:sz w:val="20"/>
+      </w:rPr>
+    </w:lvl>
+    <w:lvl w:ilvl="1" w:tentative="1">
+      <w:start w:val="1"/>
+      <w:numFmt w:val="bullet"/>
+      <w:lvlText w:val="o"/>
+      <w:lvlJc w:val="left"/>
+      <w:pPr>
+        <w:tabs>
+          <w:tab w:val="num" w:pos="1440"/>
+        </w:tabs>
+        <w:ind w:left="1440" w:hanging="360"/>
+      </w:pPr>
+      <w:rPr>
+        <w:rFonts w:ascii="Courier New" w:hAnsi="Courier New" w:hint="default"/>
+        <w:sz w:val="20"/>
+      </w:rPr>
+    </w:lvl>
+    <w:lvl w:ilvl="2" w:tentative="1">
+      <w:start w:val="1"/>
+      <w:numFmt w:val="bullet"/>
+      <w:lvlText w:val=""/>
+      <w:lvlJc w:val="left"/>
+      <w:pPr>
+        <w:tabs>
+          <w:tab w:val="num" w:pos="2160"/>
+        </w:tabs>
+        <w:ind w:left="2160" w:hanging="360"/>
+      </w:pPr>
+      <w:rPr>
+        <w:rFonts w:ascii="Wingdings" w:hAnsi="Wingdings" w:hint="default"/>
+        <w:sz w:val="20"/>
+      </w:rPr>
+    </w:lvl>
+    <w:lvl w:ilvl="3" w:tentative="1">
+      <w:start w:val="1"/>
+      <w:numFmt w:val="bullet"/>
+      <w:lvlText w:val=""/>
+      <w:lvlJc w:val="left"/>
+      <w:pPr>
+        <w:tabs>
+          <w:tab w:val="num" w:pos="2880"/>
+        </w:tabs>
+        <w:ind w:left="2880" w:hanging="360"/>
+      </w:pPr>
+      <w:rPr>
+        <w:rFonts w:ascii="Wingdings" w:hAnsi="Wingdings" w:hint="default"/>
+        <w:sz w:val="20"/>
+      </w:rPr>
+    </w:lvl>
+    <w:lvl w:ilvl="4" w:tentative="1">
+      <w:start w:val="1"/>
+      <w:numFmt w:val="bullet"/>
+      <w:lvlText w:val=""/>
+      <w:lvlJc w:val="left"/>
+      <w:pPr>
+        <w:tabs>
+          <w:tab w:val="num" w:pos="3600"/>
+        </w:tabs>
+        <w:ind w:left="3600" w:hanging="360"/>
+      </w:pPr>
+      <w:rPr>
+        <w:rFonts w:ascii="Wingdings" w:hAnsi="Wingdings" w:hint="default"/>
+        <w:sz w:val="20"/>
+      </w:rPr>
+    </w:lvl>
+    <w:lvl w:ilvl="5" w:tentative="1">
+      <w:start w:val="1"/>
+      <w:numFmt w:val="bullet"/>
+      <w:lvlText w:val=""/>
+      <w:lvlJc w:val="left"/>
+      <w:pPr>
+        <w:tabs>
+          <w:tab w:val="num" w:pos="4320"/>
+        </w:tabs>
+        <w:ind w:left="4320" w:hanging="360"/>
+      </w:pPr>
+      <w:rPr>
+        <w:rFonts w:ascii="Wingdings" w:hAnsi="Wingdings" w:hint="default"/>
+        <w:sz w:val="20"/>
+      </w:rPr>
+    </w:lvl>
+    <w:lvl w:ilvl="6" w:tentative="1">
+      <w:start w:val="1"/>
+      <w:numFmt w:val="bullet"/>
+      <w:lvlText w:val=""/>
+      <w:lvlJc w:val="left"/>
+      <w:pPr>
+        <w:tabs>
+          <w:tab w:val="num" w:pos="5040"/>
+        </w:tabs>
+        <w:ind w:left="5040" w:hanging="360"/>
+      </w:pPr>
+      <w:rPr>
+        <w:rFonts w:ascii="Wingdings" w:hAnsi="Wingdings" w:hint="default"/>
+        <w:sz w:val="20"/>
+      </w:rPr>
+    </w:lvl>
+    <w:lvl w:ilvl="7" w:tentative="1">
+      <w:start w:val="1"/>
+      <w:numFmt w:val="bullet"/>
+      <w:lvlText w:val=""/>
+      <w:lvlJc w:val="left"/>
+      <w:pPr>
+        <w:tabs>
+          <w:tab w:val="num" w:pos="5760"/>
+        </w:tabs>
+        <w:ind w:left="5760" w:hanging="360"/>
+      </w:pPr>
+      <w:rPr>
+        <w:rFonts w:ascii="Wingdings" w:hAnsi="Wingdings" w:hint="default"/>
+        <w:sz w:val="20"/>
+      </w:rPr>
+    </w:lvl>
+    <w:lvl w:ilvl="8" w:tentative="1">
+      <w:start w:val="1"/>
+      <w:numFmt w:val="bullet"/>
+      <w:lvlText w:val=""/>
+      <w:lvlJc w:val="left"/>
+      <w:pPr>
+        <w:tabs>
+          <w:tab w:val="num" w:pos="6480"/>
+        </w:tabs>
+        <w:ind w:left="6480" w:hanging="360"/>
+      </w:pPr>
+      <w:rPr>
+        <w:rFonts w:ascii="Wingdings" w:hAnsi="Wingdings" w:hint="default"/>
+        <w:sz w:val="20"/>
+      </w:rPr>
+    </w:lvl>
+  </w:abstractNum>
+  <w:abstractNum w:abstractNumId="11" w15:restartNumberingAfterBreak="0">
+    <w:nsid w:val="521129AD"/>
+    <w:multiLevelType w:val="multilevel"/>
+    <w:tmpl w:val="F3080178"/>
+    <w:lvl w:ilvl="0">
+      <w:start w:val="1"/>
+      <w:numFmt w:val="decimal"/>
+      <w:lvlText w:val="%1."/>
+      <w:lvlJc w:val="left"/>
+      <w:pPr>
+        <w:tabs>
+          <w:tab w:val="num" w:pos="720"/>
+        </w:tabs>
+        <w:ind w:left="720" w:hanging="360"/>
+      </w:pPr>
+    </w:lvl>
+    <w:lvl w:ilvl="1" w:tentative="1">
+      <w:start w:val="1"/>
+      <w:numFmt w:val="decimal"/>
+      <w:lvlText w:val="%2."/>
+      <w:lvlJc w:val="left"/>
+      <w:pPr>
+        <w:tabs>
+          <w:tab w:val="num" w:pos="1440"/>
+        </w:tabs>
+        <w:ind w:left="1440" w:hanging="360"/>
+      </w:pPr>
+    </w:lvl>
+    <w:lvl w:ilvl="2" w:tentative="1">
+      <w:start w:val="1"/>
+      <w:numFmt w:val="decimal"/>
+      <w:lvlText w:val="%3."/>
+      <w:lvlJc w:val="left"/>
+      <w:pPr>
+        <w:tabs>
+          <w:tab w:val="num" w:pos="2160"/>
+        </w:tabs>
+        <w:ind w:left="2160" w:hanging="360"/>
+      </w:pPr>
+    </w:lvl>
+    <w:lvl w:ilvl="3" w:tentative="1">
+      <w:start w:val="1"/>
+      <w:numFmt w:val="decimal"/>
+      <w:lvlText w:val="%4."/>
+      <w:lvlJc w:val="left"/>
+      <w:pPr>
+        <w:tabs>
+          <w:tab w:val="num" w:pos="2880"/>
+        </w:tabs>
+        <w:ind w:left="2880" w:hanging="360"/>
+      </w:pPr>
+    </w:lvl>
+    <w:lvl w:ilvl="4" w:tentative="1">
+      <w:start w:val="1"/>
+      <w:numFmt w:val="decimal"/>
+      <w:lvlText w:val="%5."/>
+      <w:lvlJc w:val="left"/>
+      <w:pPr>
+        <w:tabs>
+          <w:tab w:val="num" w:pos="3600"/>
+        </w:tabs>
+        <w:ind w:left="3600" w:hanging="360"/>
+      </w:pPr>
+    </w:lvl>
+    <w:lvl w:ilvl="5" w:tentative="1">
+      <w:start w:val="1"/>
+      <w:numFmt w:val="decimal"/>
+      <w:lvlText w:val="%6."/>
+      <w:lvlJc w:val="left"/>
+      <w:pPr>
+        <w:tabs>
+          <w:tab w:val="num" w:pos="4320"/>
+        </w:tabs>
+        <w:ind w:left="4320" w:hanging="360"/>
+      </w:pPr>
+    </w:lvl>
+    <w:lvl w:ilvl="6" w:tentative="1">
+      <w:start w:val="1"/>
+      <w:numFmt w:val="decimal"/>
+      <w:lvlText w:val="%7."/>
+      <w:lvlJc w:val="left"/>
+      <w:pPr>
+        <w:tabs>
+          <w:tab w:val="num" w:pos="5040"/>
+        </w:tabs>
+        <w:ind w:left="5040" w:hanging="360"/>
+      </w:pPr>
+    </w:lvl>
+    <w:lvl w:ilvl="7" w:tentative="1">
+      <w:start w:val="1"/>
+      <w:numFmt w:val="decimal"/>
+      <w:lvlText w:val="%8."/>
+      <w:lvlJc w:val="left"/>
+      <w:pPr>
+        <w:tabs>
+          <w:tab w:val="num" w:pos="5760"/>
+        </w:tabs>
+        <w:ind w:left="5760" w:hanging="360"/>
+      </w:pPr>
+    </w:lvl>
+    <w:lvl w:ilvl="8" w:tentative="1">
+      <w:start w:val="1"/>
+      <w:numFmt w:val="decimal"/>
+      <w:lvlText w:val="%9."/>
+      <w:lvlJc w:val="left"/>
+      <w:pPr>
+        <w:tabs>
+          <w:tab w:val="num" w:pos="6480"/>
+        </w:tabs>
+        <w:ind w:left="6480" w:hanging="360"/>
+      </w:pPr>
+    </w:lvl>
+  </w:abstractNum>
+  <w:abstractNum w:abstractNumId="12" w15:restartNumberingAfterBreak="0">
+    <w:nsid w:val="55AC772C"/>
+    <w:multiLevelType w:val="multilevel"/>
+    <w:tmpl w:val="6AC2F040"/>
+    <w:lvl w:ilvl="0">
+      <w:start w:val="1"/>
+      <w:numFmt w:val="bullet"/>
+      <w:lvlText w:val=""/>
+      <w:lvlJc w:val="left"/>
+      <w:pPr>
+        <w:tabs>
+          <w:tab w:val="num" w:pos="720"/>
+        </w:tabs>
+        <w:ind w:left="720" w:hanging="360"/>
+      </w:pPr>
+      <w:rPr>
+        <w:rFonts w:ascii="Symbol" w:hAnsi="Symbol" w:hint="default"/>
+        <w:sz w:val="20"/>
+      </w:rPr>
+    </w:lvl>
+    <w:lvl w:ilvl="1" w:tentative="1">
+      <w:start w:val="1"/>
+      <w:numFmt w:val="bullet"/>
+      <w:lvlText w:val="o"/>
+      <w:lvlJc w:val="left"/>
+      <w:pPr>
+        <w:tabs>
+          <w:tab w:val="num" w:pos="1440"/>
+        </w:tabs>
+        <w:ind w:left="1440" w:hanging="360"/>
+      </w:pPr>
+      <w:rPr>
+        <w:rFonts w:ascii="Courier New" w:hAnsi="Courier New" w:hint="default"/>
+        <w:sz w:val="20"/>
+      </w:rPr>
+    </w:lvl>
+    <w:lvl w:ilvl="2" w:tentative="1">
+      <w:start w:val="1"/>
+      <w:numFmt w:val="bullet"/>
+      <w:lvlText w:val=""/>
+      <w:lvlJc w:val="left"/>
+      <w:pPr>
+        <w:tabs>
+          <w:tab w:val="num" w:pos="2160"/>
+        </w:tabs>
+        <w:ind w:left="2160" w:hanging="360"/>
+      </w:pPr>
+      <w:rPr>
+        <w:rFonts w:ascii="Wingdings" w:hAnsi="Wingdings" w:hint="default"/>
+        <w:sz w:val="20"/>
+      </w:rPr>
+    </w:lvl>
+    <w:lvl w:ilvl="3" w:tentative="1">
+      <w:start w:val="1"/>
+      <w:numFmt w:val="bullet"/>
+      <w:lvlText w:val=""/>
+      <w:lvlJc w:val="left"/>
+      <w:pPr>
+        <w:tabs>
+          <w:tab w:val="num" w:pos="2880"/>
+        </w:tabs>
+        <w:ind w:left="2880" w:hanging="360"/>
+      </w:pPr>
+      <w:rPr>
+        <w:rFonts w:ascii="Wingdings" w:hAnsi="Wingdings" w:hint="default"/>
+        <w:sz w:val="20"/>
+      </w:rPr>
+    </w:lvl>
+    <w:lvl w:ilvl="4" w:tentative="1">
+      <w:start w:val="1"/>
+      <w:numFmt w:val="bullet"/>
+      <w:lvlText w:val=""/>
+      <w:lvlJc w:val="left"/>
+      <w:pPr>
+        <w:tabs>
+          <w:tab w:val="num" w:pos="3600"/>
+        </w:tabs>
+        <w:ind w:left="3600" w:hanging="360"/>
+      </w:pPr>
+      <w:rPr>
+        <w:rFonts w:ascii="Wingdings" w:hAnsi="Wingdings" w:hint="default"/>
+        <w:sz w:val="20"/>
+      </w:rPr>
+    </w:lvl>
+    <w:lvl w:ilvl="5" w:tentative="1">
+      <w:start w:val="1"/>
+      <w:numFmt w:val="bullet"/>
+      <w:lvlText w:val=""/>
+      <w:lvlJc w:val="left"/>
+      <w:pPr>
+        <w:tabs>
+          <w:tab w:val="num" w:pos="4320"/>
+        </w:tabs>
+        <w:ind w:left="4320" w:hanging="360"/>
+      </w:pPr>
+      <w:rPr>
+        <w:rFonts w:ascii="Wingdings" w:hAnsi="Wingdings" w:hint="default"/>
+        <w:sz w:val="20"/>
+      </w:rPr>
+    </w:lvl>
+    <w:lvl w:ilvl="6" w:tentative="1">
+      <w:start w:val="1"/>
+      <w:numFmt w:val="bullet"/>
+      <w:lvlText w:val=""/>
+      <w:lvlJc w:val="left"/>
+      <w:pPr>
+        <w:tabs>
+          <w:tab w:val="num" w:pos="5040"/>
+        </w:tabs>
+        <w:ind w:left="5040" w:hanging="360"/>
+      </w:pPr>
+      <w:rPr>
+        <w:rFonts w:ascii="Wingdings" w:hAnsi="Wingdings" w:hint="default"/>
+        <w:sz w:val="20"/>
+      </w:rPr>
+    </w:lvl>
+    <w:lvl w:ilvl="7" w:tentative="1">
+      <w:start w:val="1"/>
+      <w:numFmt w:val="bullet"/>
+      <w:lvlText w:val=""/>
+      <w:lvlJc w:val="left"/>
+      <w:pPr>
+        <w:tabs>
+          <w:tab w:val="num" w:pos="5760"/>
+        </w:tabs>
+        <w:ind w:left="5760" w:hanging="360"/>
+      </w:pPr>
+      <w:rPr>
+        <w:rFonts w:ascii="Wingdings" w:hAnsi="Wingdings" w:hint="default"/>
+        <w:sz w:val="20"/>
+      </w:rPr>
+    </w:lvl>
+    <w:lvl w:ilvl="8" w:tentative="1">
+      <w:start w:val="1"/>
+      <w:numFmt w:val="bullet"/>
+      <w:lvlText w:val=""/>
+      <w:lvlJc w:val="left"/>
+      <w:pPr>
+        <w:tabs>
+          <w:tab w:val="num" w:pos="6480"/>
+        </w:tabs>
+        <w:ind w:left="6480" w:hanging="360"/>
+      </w:pPr>
+      <w:rPr>
+        <w:rFonts w:ascii="Wingdings" w:hAnsi="Wingdings" w:hint="default"/>
+        <w:sz w:val="20"/>
+      </w:rPr>
+    </w:lvl>
+  </w:abstractNum>
+  <w:abstractNum w:abstractNumId="13" w15:restartNumberingAfterBreak="0">
     <w:nsid w:val="5EA06944"/>
     <w:multiLevelType w:val="hybridMultilevel"/>
     <w:tmpl w:val="1504BC0E"/>
@@ -5897,7 +9335,7 @@
       </w:pPr>
     </w:lvl>
   </w:abstractNum>
-  <w:abstractNum w:abstractNumId="7" w15:restartNumberingAfterBreak="0">
+  <w:abstractNum w:abstractNumId="14" w15:restartNumberingAfterBreak="0">
     <w:nsid w:val="5EFF1789"/>
     <w:multiLevelType w:val="hybridMultilevel"/>
     <w:tmpl w:val="385C8DC4"/>
@@ -6026,6 +9464,304 @@
       </w:rPr>
     </w:lvl>
   </w:abstractNum>
+  <w:abstractNum w:abstractNumId="15" w15:restartNumberingAfterBreak="0">
+    <w:nsid w:val="62314835"/>
+    <w:multiLevelType w:val="multilevel"/>
+    <w:tmpl w:val="DF402272"/>
+    <w:lvl w:ilvl="0">
+      <w:start w:val="1"/>
+      <w:numFmt w:val="bullet"/>
+      <w:lvlText w:val=""/>
+      <w:lvlJc w:val="left"/>
+      <w:pPr>
+        <w:tabs>
+          <w:tab w:val="num" w:pos="720"/>
+        </w:tabs>
+        <w:ind w:left="720" w:hanging="360"/>
+      </w:pPr>
+      <w:rPr>
+        <w:rFonts w:ascii="Symbol" w:hAnsi="Symbol" w:hint="default"/>
+        <w:sz w:val="20"/>
+      </w:rPr>
+    </w:lvl>
+    <w:lvl w:ilvl="1" w:tentative="1">
+      <w:start w:val="1"/>
+      <w:numFmt w:val="bullet"/>
+      <w:lvlText w:val="o"/>
+      <w:lvlJc w:val="left"/>
+      <w:pPr>
+        <w:tabs>
+          <w:tab w:val="num" w:pos="1440"/>
+        </w:tabs>
+        <w:ind w:left="1440" w:hanging="360"/>
+      </w:pPr>
+      <w:rPr>
+        <w:rFonts w:ascii="Courier New" w:hAnsi="Courier New" w:hint="default"/>
+        <w:sz w:val="20"/>
+      </w:rPr>
+    </w:lvl>
+    <w:lvl w:ilvl="2" w:tentative="1">
+      <w:start w:val="1"/>
+      <w:numFmt w:val="bullet"/>
+      <w:lvlText w:val=""/>
+      <w:lvlJc w:val="left"/>
+      <w:pPr>
+        <w:tabs>
+          <w:tab w:val="num" w:pos="2160"/>
+        </w:tabs>
+        <w:ind w:left="2160" w:hanging="360"/>
+      </w:pPr>
+      <w:rPr>
+        <w:rFonts w:ascii="Wingdings" w:hAnsi="Wingdings" w:hint="default"/>
+        <w:sz w:val="20"/>
+      </w:rPr>
+    </w:lvl>
+    <w:lvl w:ilvl="3" w:tentative="1">
+      <w:start w:val="1"/>
+      <w:numFmt w:val="bullet"/>
+      <w:lvlText w:val=""/>
+      <w:lvlJc w:val="left"/>
+      <w:pPr>
+        <w:tabs>
+          <w:tab w:val="num" w:pos="2880"/>
+        </w:tabs>
+        <w:ind w:left="2880" w:hanging="360"/>
+      </w:pPr>
+      <w:rPr>
+        <w:rFonts w:ascii="Wingdings" w:hAnsi="Wingdings" w:hint="default"/>
+        <w:sz w:val="20"/>
+      </w:rPr>
+    </w:lvl>
+    <w:lvl w:ilvl="4" w:tentative="1">
+      <w:start w:val="1"/>
+      <w:numFmt w:val="bullet"/>
+      <w:lvlText w:val=""/>
+      <w:lvlJc w:val="left"/>
+      <w:pPr>
+        <w:tabs>
+          <w:tab w:val="num" w:pos="3600"/>
+        </w:tabs>
+        <w:ind w:left="3600" w:hanging="360"/>
+      </w:pPr>
+      <w:rPr>
+        <w:rFonts w:ascii="Wingdings" w:hAnsi="Wingdings" w:hint="default"/>
+        <w:sz w:val="20"/>
+      </w:rPr>
+    </w:lvl>
+    <w:lvl w:ilvl="5" w:tentative="1">
+      <w:start w:val="1"/>
+      <w:numFmt w:val="bullet"/>
+      <w:lvlText w:val=""/>
+      <w:lvlJc w:val="left"/>
+      <w:pPr>
+        <w:tabs>
+          <w:tab w:val="num" w:pos="4320"/>
+        </w:tabs>
+        <w:ind w:left="4320" w:hanging="360"/>
+      </w:pPr>
+      <w:rPr>
+        <w:rFonts w:ascii="Wingdings" w:hAnsi="Wingdings" w:hint="default"/>
+        <w:sz w:val="20"/>
+      </w:rPr>
+    </w:lvl>
+    <w:lvl w:ilvl="6" w:tentative="1">
+      <w:start w:val="1"/>
+      <w:numFmt w:val="bullet"/>
+      <w:lvlText w:val=""/>
+      <w:lvlJc w:val="left"/>
+      <w:pPr>
+        <w:tabs>
+          <w:tab w:val="num" w:pos="5040"/>
+        </w:tabs>
+        <w:ind w:left="5040" w:hanging="360"/>
+      </w:pPr>
+      <w:rPr>
+        <w:rFonts w:ascii="Wingdings" w:hAnsi="Wingdings" w:hint="default"/>
+        <w:sz w:val="20"/>
+      </w:rPr>
+    </w:lvl>
+    <w:lvl w:ilvl="7" w:tentative="1">
+      <w:start w:val="1"/>
+      <w:numFmt w:val="bullet"/>
+      <w:lvlText w:val=""/>
+      <w:lvlJc w:val="left"/>
+      <w:pPr>
+        <w:tabs>
+          <w:tab w:val="num" w:pos="5760"/>
+        </w:tabs>
+        <w:ind w:left="5760" w:hanging="360"/>
+      </w:pPr>
+      <w:rPr>
+        <w:rFonts w:ascii="Wingdings" w:hAnsi="Wingdings" w:hint="default"/>
+        <w:sz w:val="20"/>
+      </w:rPr>
+    </w:lvl>
+    <w:lvl w:ilvl="8" w:tentative="1">
+      <w:start w:val="1"/>
+      <w:numFmt w:val="bullet"/>
+      <w:lvlText w:val=""/>
+      <w:lvlJc w:val="left"/>
+      <w:pPr>
+        <w:tabs>
+          <w:tab w:val="num" w:pos="6480"/>
+        </w:tabs>
+        <w:ind w:left="6480" w:hanging="360"/>
+      </w:pPr>
+      <w:rPr>
+        <w:rFonts w:ascii="Wingdings" w:hAnsi="Wingdings" w:hint="default"/>
+        <w:sz w:val="20"/>
+      </w:rPr>
+    </w:lvl>
+  </w:abstractNum>
+  <w:abstractNum w:abstractNumId="16" w15:restartNumberingAfterBreak="0">
+    <w:nsid w:val="713D6E9F"/>
+    <w:multiLevelType w:val="multilevel"/>
+    <w:tmpl w:val="4D563762"/>
+    <w:lvl w:ilvl="0">
+      <w:start w:val="1"/>
+      <w:numFmt w:val="bullet"/>
+      <w:lvlText w:val=""/>
+      <w:lvlJc w:val="left"/>
+      <w:pPr>
+        <w:tabs>
+          <w:tab w:val="num" w:pos="720"/>
+        </w:tabs>
+        <w:ind w:left="720" w:hanging="360"/>
+      </w:pPr>
+      <w:rPr>
+        <w:rFonts w:ascii="Symbol" w:hAnsi="Symbol" w:hint="default"/>
+        <w:sz w:val="20"/>
+      </w:rPr>
+    </w:lvl>
+    <w:lvl w:ilvl="1" w:tentative="1">
+      <w:start w:val="1"/>
+      <w:numFmt w:val="bullet"/>
+      <w:lvlText w:val="o"/>
+      <w:lvlJc w:val="left"/>
+      <w:pPr>
+        <w:tabs>
+          <w:tab w:val="num" w:pos="1440"/>
+        </w:tabs>
+        <w:ind w:left="1440" w:hanging="360"/>
+      </w:pPr>
+      <w:rPr>
+        <w:rFonts w:ascii="Courier New" w:hAnsi="Courier New" w:hint="default"/>
+        <w:sz w:val="20"/>
+      </w:rPr>
+    </w:lvl>
+    <w:lvl w:ilvl="2" w:tentative="1">
+      <w:start w:val="1"/>
+      <w:numFmt w:val="bullet"/>
+      <w:lvlText w:val=""/>
+      <w:lvlJc w:val="left"/>
+      <w:pPr>
+        <w:tabs>
+          <w:tab w:val="num" w:pos="2160"/>
+        </w:tabs>
+        <w:ind w:left="2160" w:hanging="360"/>
+      </w:pPr>
+      <w:rPr>
+        <w:rFonts w:ascii="Wingdings" w:hAnsi="Wingdings" w:hint="default"/>
+        <w:sz w:val="20"/>
+      </w:rPr>
+    </w:lvl>
+    <w:lvl w:ilvl="3" w:tentative="1">
+      <w:start w:val="1"/>
+      <w:numFmt w:val="bullet"/>
+      <w:lvlText w:val=""/>
+      <w:lvlJc w:val="left"/>
+      <w:pPr>
+        <w:tabs>
+          <w:tab w:val="num" w:pos="2880"/>
+        </w:tabs>
+        <w:ind w:left="2880" w:hanging="360"/>
+      </w:pPr>
+      <w:rPr>
+        <w:rFonts w:ascii="Wingdings" w:hAnsi="Wingdings" w:hint="default"/>
+        <w:sz w:val="20"/>
+      </w:rPr>
+    </w:lvl>
+    <w:lvl w:ilvl="4" w:tentative="1">
+      <w:start w:val="1"/>
+      <w:numFmt w:val="bullet"/>
+      <w:lvlText w:val=""/>
+      <w:lvlJc w:val="left"/>
+      <w:pPr>
+        <w:tabs>
+          <w:tab w:val="num" w:pos="3600"/>
+        </w:tabs>
+        <w:ind w:left="3600" w:hanging="360"/>
+      </w:pPr>
+      <w:rPr>
+        <w:rFonts w:ascii="Wingdings" w:hAnsi="Wingdings" w:hint="default"/>
+        <w:sz w:val="20"/>
+      </w:rPr>
+    </w:lvl>
+    <w:lvl w:ilvl="5" w:tentative="1">
+      <w:start w:val="1"/>
+      <w:numFmt w:val="bullet"/>
+      <w:lvlText w:val=""/>
+      <w:lvlJc w:val="left"/>
+      <w:pPr>
+        <w:tabs>
+          <w:tab w:val="num" w:pos="4320"/>
+        </w:tabs>
+        <w:ind w:left="4320" w:hanging="360"/>
+      </w:pPr>
+      <w:rPr>
+        <w:rFonts w:ascii="Wingdings" w:hAnsi="Wingdings" w:hint="default"/>
+        <w:sz w:val="20"/>
+      </w:rPr>
+    </w:lvl>
+    <w:lvl w:ilvl="6" w:tentative="1">
+      <w:start w:val="1"/>
+      <w:numFmt w:val="bullet"/>
+      <w:lvlText w:val=""/>
+      <w:lvlJc w:val="left"/>
+      <w:pPr>
+        <w:tabs>
+          <w:tab w:val="num" w:pos="5040"/>
+        </w:tabs>
+        <w:ind w:left="5040" w:hanging="360"/>
+      </w:pPr>
+      <w:rPr>
+        <w:rFonts w:ascii="Wingdings" w:hAnsi="Wingdings" w:hint="default"/>
+        <w:sz w:val="20"/>
+      </w:rPr>
+    </w:lvl>
+    <w:lvl w:ilvl="7" w:tentative="1">
+      <w:start w:val="1"/>
+      <w:numFmt w:val="bullet"/>
+      <w:lvlText w:val=""/>
+      <w:lvlJc w:val="left"/>
+      <w:pPr>
+        <w:tabs>
+          <w:tab w:val="num" w:pos="5760"/>
+        </w:tabs>
+        <w:ind w:left="5760" w:hanging="360"/>
+      </w:pPr>
+      <w:rPr>
+        <w:rFonts w:ascii="Wingdings" w:hAnsi="Wingdings" w:hint="default"/>
+        <w:sz w:val="20"/>
+      </w:rPr>
+    </w:lvl>
+    <w:lvl w:ilvl="8" w:tentative="1">
+      <w:start w:val="1"/>
+      <w:numFmt w:val="bullet"/>
+      <w:lvlText w:val=""/>
+      <w:lvlJc w:val="left"/>
+      <w:pPr>
+        <w:tabs>
+          <w:tab w:val="num" w:pos="6480"/>
+        </w:tabs>
+        <w:ind w:left="6480" w:hanging="360"/>
+      </w:pPr>
+      <w:rPr>
+        <w:rFonts w:ascii="Wingdings" w:hAnsi="Wingdings" w:hint="default"/>
+        <w:sz w:val="20"/>
+      </w:rPr>
+    </w:lvl>
+  </w:abstractNum>
   <w:num w:numId="1" w16cid:durableId="1852986879">
     <w:abstractNumId w:val="1"/>
   </w:num>
@@ -6033,22 +9769,49 @@
     <w:abstractNumId w:val="2"/>
   </w:num>
   <w:num w:numId="3" w16cid:durableId="1086657812">
-    <w:abstractNumId w:val="5"/>
+    <w:abstractNumId w:val="8"/>
   </w:num>
   <w:num w:numId="4" w16cid:durableId="1388258658">
     <w:abstractNumId w:val="0"/>
   </w:num>
   <w:num w:numId="5" w16cid:durableId="468910775">
+    <w:abstractNumId w:val="5"/>
+  </w:num>
+  <w:num w:numId="6" w16cid:durableId="880284882">
+    <w:abstractNumId w:val="14"/>
+  </w:num>
+  <w:num w:numId="7" w16cid:durableId="312224318">
+    <w:abstractNumId w:val="13"/>
+  </w:num>
+  <w:num w:numId="8" w16cid:durableId="798185492">
     <w:abstractNumId w:val="4"/>
   </w:num>
-  <w:num w:numId="6" w16cid:durableId="880284882">
+  <w:num w:numId="9" w16cid:durableId="1700154957">
+    <w:abstractNumId w:val="3"/>
+  </w:num>
+  <w:num w:numId="10" w16cid:durableId="1399981841">
+    <w:abstractNumId w:val="11"/>
+  </w:num>
+  <w:num w:numId="11" w16cid:durableId="781193158">
+    <w:abstractNumId w:val="6"/>
+  </w:num>
+  <w:num w:numId="12" w16cid:durableId="1743138463">
+    <w:abstractNumId w:val="15"/>
+  </w:num>
+  <w:num w:numId="13" w16cid:durableId="1850826417">
+    <w:abstractNumId w:val="10"/>
+  </w:num>
+  <w:num w:numId="14" w16cid:durableId="2029602771">
+    <w:abstractNumId w:val="16"/>
+  </w:num>
+  <w:num w:numId="15" w16cid:durableId="1441879514">
     <w:abstractNumId w:val="7"/>
   </w:num>
-  <w:num w:numId="7" w16cid:durableId="312224318">
-    <w:abstractNumId w:val="6"/>
+  <w:num w:numId="16" w16cid:durableId="238293498">
+    <w:abstractNumId w:val="9"/>
   </w:num>
-  <w:num w:numId="8" w16cid:durableId="798185492">
-    <w:abstractNumId w:val="3"/>
+  <w:num w:numId="17" w16cid:durableId="741761304">
+    <w:abstractNumId w:val="12"/>
   </w:num>
 </w:numbering>
 </file>

</xml_diff>

<commit_message>
Updated document with updated changes By Pardeep Lecture3
</commit_message>
<xml_diff>
--- a/Operating System.docx
+++ b/Operating System.docx
@@ -14,23 +14,7 @@
           <w:b/>
           <w:bCs/>
         </w:rPr>
-        <w:t xml:space="preserve">Operating </w:t>
-      </w:r>
-      <w:proofErr w:type="gramStart"/>
-      <w:r>
-        <w:rPr>
-          <w:b/>
-          <w:bCs/>
-        </w:rPr>
-        <w:t>System :</w:t>
-      </w:r>
-      <w:proofErr w:type="gramEnd"/>
-      <w:r>
-        <w:rPr>
-          <w:b/>
-          <w:bCs/>
-        </w:rPr>
-        <w:t xml:space="preserve">- </w:t>
+        <w:t xml:space="preserve">Operating System :- </w:t>
       </w:r>
     </w:p>
     <w:p>
@@ -48,15 +32,7 @@
         <w:t>Introduction: -</w:t>
       </w:r>
       <w:r>
-        <w:t xml:space="preserve"> Type of OS, process diagram, System </w:t>
-      </w:r>
-      <w:proofErr w:type="gramStart"/>
-      <w:r>
-        <w:t>calls ,</w:t>
-      </w:r>
-      <w:proofErr w:type="gramEnd"/>
-      <w:r>
-        <w:t xml:space="preserve"> </w:t>
+        <w:t xml:space="preserve"> Type of OS, process diagram, System calls , </w:t>
       </w:r>
     </w:p>
     <w:p>
@@ -74,15 +50,7 @@
         <w:t>Scheduling: -</w:t>
       </w:r>
       <w:r>
-        <w:t xml:space="preserve"> FIFOA, SJF, </w:t>
-      </w:r>
-      <w:proofErr w:type="spellStart"/>
-      <w:r>
-        <w:t>PReamtive</w:t>
-      </w:r>
-      <w:proofErr w:type="spellEnd"/>
-      <w:r>
-        <w:t>, Round Robin Algorithms</w:t>
+        <w:t xml:space="preserve"> FIFOA, SJF, PReamtive, Round Robin Algorithms</w:t>
       </w:r>
     </w:p>
     <w:p>
@@ -626,26 +594,10 @@
         <w:t xml:space="preserve"> is a software development concept that emphasizes reducing code duplication. It promotes reusability and maintainability by ensuring that a piece of logic or functionality is written only once and reused wherever needed</w:t>
       </w:r>
       <w:r>
-        <w:t xml:space="preserve"> (</w:t>
-      </w:r>
-      <w:proofErr w:type="spellStart"/>
-      <w:r>
-        <w:t>i.e</w:t>
-      </w:r>
-      <w:proofErr w:type="spellEnd"/>
-      <w:r>
-        <w:t xml:space="preserve"> Functions</w:t>
-      </w:r>
-      <w:proofErr w:type="gramStart"/>
-      <w:r>
-        <w:t xml:space="preserve">) </w:t>
-      </w:r>
-      <w:r>
-        <w:t>.</w:t>
-      </w:r>
-      <w:proofErr w:type="gramEnd"/>
-      <w:r>
-        <w:t xml:space="preserve"> This helps prevent inconsistencies, reduces errors, and makes code easier to update and manage.</w:t>
+        <w:t xml:space="preserve"> (i.e Functions) </w:t>
+      </w:r>
+      <w:r>
+        <w:t>. This helps prevent inconsistencies, reduces errors, and makes code easier to update and manage.</w:t>
       </w:r>
     </w:p>
     <w:p>
@@ -2483,14 +2435,12 @@
         </w:rPr>
         <w:t xml:space="preserve"> </w:t>
       </w:r>
-      <w:proofErr w:type="spellStart"/>
       <w:r>
         <w:rPr>
           <w:rFonts w:ascii="Cambria"/>
         </w:rPr>
         <w:t>uted</w:t>
       </w:r>
-      <w:proofErr w:type="spellEnd"/>
       <w:r>
         <w:rPr>
           <w:rFonts w:ascii="Cambria"/>
@@ -3494,7 +3444,6 @@
         </w:rPr>
         <w:t xml:space="preserve"> Process Controll Block</w:t>
       </w:r>
-      <w:proofErr w:type="gramStart"/>
       <w:r>
         <w:rPr>
           <w:rFonts w:ascii="Cambria"/>
@@ -3522,7 +3471,6 @@
         </w:rPr>
         <w:t>.</w:t>
       </w:r>
-      <w:proofErr w:type="gramEnd"/>
     </w:p>
     <w:p>
       <w:pPr>
@@ -3757,39 +3705,7 @@
           <w:rFonts w:ascii="Cambria"/>
           <w:spacing w:val="-4"/>
         </w:rPr>
-        <w:t xml:space="preserve">Time Sharing (Time Quantum </w:t>
-      </w:r>
-      <w:proofErr w:type="spellStart"/>
-      <w:r>
-        <w:rPr>
-          <w:rFonts w:ascii="Cambria"/>
-          <w:spacing w:val="-4"/>
-        </w:rPr>
-        <w:t>i.e</w:t>
-      </w:r>
-      <w:proofErr w:type="spellEnd"/>
-      <w:r>
-        <w:rPr>
-          <w:rFonts w:ascii="Cambria"/>
-          <w:spacing w:val="-4"/>
-        </w:rPr>
-        <w:t xml:space="preserve"> 100 </w:t>
-      </w:r>
-      <w:proofErr w:type="spellStart"/>
-      <w:r>
-        <w:rPr>
-          <w:rFonts w:ascii="Cambria"/>
-          <w:spacing w:val="-4"/>
-        </w:rPr>
-        <w:t>ms</w:t>
-      </w:r>
-      <w:proofErr w:type="spellEnd"/>
-      <w:r>
-        <w:rPr>
-          <w:rFonts w:ascii="Cambria"/>
-          <w:spacing w:val="-4"/>
-        </w:rPr>
-        <w:t xml:space="preserve">) </w:t>
+        <w:t xml:space="preserve">Time Sharing (Time Quantum i.e 100 ms) </w:t>
       </w:r>
     </w:p>
     <w:p>
@@ -4057,19 +3973,8 @@
           <w:bCs/>
           <w:spacing w:val="-4"/>
         </w:rPr>
-        <w:t xml:space="preserve">100 </w:t>
-      </w:r>
-      <w:proofErr w:type="spellStart"/>
-      <w:r>
-        <w:rPr>
-          <w:rFonts w:ascii="Cambria"/>
-          <w:b/>
-          <w:bCs/>
-          <w:spacing w:val="-4"/>
-        </w:rPr>
-        <w:t>ms</w:t>
-      </w:r>
-      <w:proofErr w:type="spellEnd"/>
+        <w:t>100 ms</w:t>
+      </w:r>
       <w:r>
         <w:rPr>
           <w:rFonts w:ascii="Cambria"/>
@@ -4084,19 +3989,8 @@
           <w:bCs/>
           <w:spacing w:val="-4"/>
         </w:rPr>
-        <w:t xml:space="preserve">100 </w:t>
-      </w:r>
-      <w:proofErr w:type="spellStart"/>
-      <w:r>
-        <w:rPr>
-          <w:rFonts w:ascii="Cambria"/>
-          <w:b/>
-          <w:bCs/>
-          <w:spacing w:val="-4"/>
-        </w:rPr>
-        <w:t>ms</w:t>
-      </w:r>
-      <w:proofErr w:type="spellEnd"/>
+        <w:t>100 ms</w:t>
+      </w:r>
       <w:r>
         <w:rPr>
           <w:rFonts w:ascii="Cambria"/>
@@ -4127,19 +4021,8 @@
           <w:bCs/>
           <w:spacing w:val="-4"/>
         </w:rPr>
-        <w:t xml:space="preserve">100 </w:t>
-      </w:r>
-      <w:proofErr w:type="spellStart"/>
-      <w:r>
-        <w:rPr>
-          <w:rFonts w:ascii="Cambria"/>
-          <w:b/>
-          <w:bCs/>
-          <w:spacing w:val="-4"/>
-        </w:rPr>
-        <w:t>ms</w:t>
-      </w:r>
-      <w:proofErr w:type="spellEnd"/>
+        <w:t>100 ms</w:t>
+      </w:r>
       <w:r>
         <w:rPr>
           <w:rFonts w:ascii="Cambria"/>
@@ -5977,33 +5860,8 @@
           <w:b/>
           <w:bCs/>
         </w:rPr>
-        <w:t xml:space="preserve">VxWorks, QNX, </w:t>
-      </w:r>
-      <w:proofErr w:type="spellStart"/>
-      <w:r>
-        <w:rPr>
-          <w:b/>
-          <w:bCs/>
-        </w:rPr>
-        <w:t>FreeRTOS</w:t>
-      </w:r>
-      <w:proofErr w:type="spellEnd"/>
-      <w:r>
-        <w:rPr>
-          <w:b/>
-          <w:bCs/>
-        </w:rPr>
-        <w:t xml:space="preserve">, </w:t>
-      </w:r>
-      <w:proofErr w:type="spellStart"/>
-      <w:r>
-        <w:rPr>
-          <w:b/>
-          <w:bCs/>
-        </w:rPr>
-        <w:t>RTLinux</w:t>
-      </w:r>
-      <w:proofErr w:type="spellEnd"/>
+        <w:t>VxWorks, QNX, FreeRTOS, RTLinux</w:t>
+      </w:r>
     </w:p>
     <w:p>
       <w:pPr>
@@ -6090,7 +5948,6 @@
         </w:rPr>
         <w:t xml:space="preserve">EC-3: Multi-Tasking vs </w:t>
       </w:r>
-      <w:proofErr w:type="gramStart"/>
       <w:r>
         <w:rPr>
           <w:b/>
@@ -6098,9 +5955,8 @@
           <w:sz w:val="40"/>
           <w:szCs w:val="40"/>
         </w:rPr>
-        <w:t>Multi-Threading</w:t>
-      </w:r>
-      <w:proofErr w:type="gramEnd"/>
+        <w:t>multi-threading</w:t>
+      </w:r>
       <w:r>
         <w:rPr>
           <w:b/>
@@ -6724,7 +6580,386 @@
         </w:rPr>
         <w:t>Thread:</w:t>
       </w:r>
-    </w:p>
+      <w:r>
+        <w:rPr>
+          <w:rFonts w:ascii="Calibri" w:eastAsiaTheme="minorHAnsi" w:hAnsiTheme="minorHAnsi" w:cstheme="minorBidi"/>
+          <w:b/>
+          <w:color w:val="auto"/>
+          <w:sz w:val="24"/>
+          <w:szCs w:val="22"/>
+        </w:rPr>
+        <w:t xml:space="preserve"> For Threading Concept the pre-requisite we should have greater then 1 CPU.</w:t>
+      </w:r>
+    </w:p>
+    <w:p>
+      <w:pPr>
+        <w:ind w:left="307"/>
+      </w:pPr>
+      <w:r>
+        <w:t xml:space="preserve">A </w:t>
+      </w:r>
+      <w:r>
+        <w:rPr>
+          <w:b/>
+          <w:bCs/>
+        </w:rPr>
+        <w:t>thread</w:t>
+      </w:r>
+      <w:r>
+        <w:t xml:space="preserve"> is the </w:t>
+      </w:r>
+      <w:r>
+        <w:rPr>
+          <w:b/>
+          <w:bCs/>
+        </w:rPr>
+        <w:t>smallest unit of execution</w:t>
+      </w:r>
+      <w:r>
+        <w:t xml:space="preserve"> in a process. A process can have </w:t>
+      </w:r>
+      <w:r>
+        <w:rPr>
+          <w:b/>
+          <w:bCs/>
+        </w:rPr>
+        <w:t>one or multiple threads</w:t>
+      </w:r>
+      <w:r>
+        <w:t xml:space="preserve"> running simultaneously, sharing the same memory and resources but executing different tasks.</w:t>
+      </w:r>
+    </w:p>
+    <w:p>
+      <w:pPr>
+        <w:ind w:left="307"/>
+        <w:rPr>
+          <w:b/>
+          <w:bCs/>
+        </w:rPr>
+      </w:pPr>
+      <w:r>
+        <w:rPr>
+          <w:b/>
+          <w:bCs/>
+        </w:rPr>
+        <w:t>Types of Threads:</w:t>
+      </w:r>
+    </w:p>
+    <w:p>
+      <w:pPr>
+        <w:numPr>
+          <w:ilvl w:val="0"/>
+          <w:numId w:val="18"/>
+        </w:numPr>
+        <w:tabs>
+          <w:tab w:val="clear" w:pos="720"/>
+          <w:tab w:val="num" w:pos="1027"/>
+        </w:tabs>
+        <w:ind w:left="1027"/>
+      </w:pPr>
+      <w:r>
+        <w:rPr>
+          <w:b/>
+          <w:bCs/>
+        </w:rPr>
+        <w:t>Single-Threaded Process:</w:t>
+      </w:r>
+      <w:r>
+        <w:t xml:space="preserve"> Only one thread runs in a process at a time.</w:t>
+      </w:r>
+    </w:p>
+    <w:p>
+      <w:pPr>
+        <w:numPr>
+          <w:ilvl w:val="0"/>
+          <w:numId w:val="18"/>
+        </w:numPr>
+        <w:tabs>
+          <w:tab w:val="clear" w:pos="720"/>
+          <w:tab w:val="num" w:pos="1027"/>
+        </w:tabs>
+        <w:ind w:left="1027"/>
+      </w:pPr>
+      <w:r>
+        <w:rPr>
+          <w:b/>
+          <w:bCs/>
+        </w:rPr>
+        <w:t>Multi-Threaded Process:</w:t>
+      </w:r>
+      <w:r>
+        <w:t xml:space="preserve"> Multiple threads run within the same process, improving performance and efficiency.</w:t>
+      </w:r>
+    </w:p>
+    <w:p>
+      <w:pPr>
+        <w:rPr>
+          <w:b/>
+          <w:bCs/>
+        </w:rPr>
+      </w:pPr>
+      <w:r>
+        <w:rPr>
+          <w:b/>
+          <w:bCs/>
+        </w:rPr>
+        <w:t xml:space="preserve">Example :- </w:t>
+      </w:r>
+    </w:p>
+    <w:p>
+      <w:pPr>
+        <w:rPr>
+          <w:b/>
+          <w:bCs/>
+        </w:rPr>
+      </w:pPr>
+      <w:r>
+        <w:rPr>
+          <w:b/>
+          <w:bCs/>
+        </w:rPr>
+        <w:t xml:space="preserve">1. Single-Threaded Process Example: A Fast-Food Counter </w:t>
+      </w:r>
+      <w:r>
+        <w:rPr>
+          <w:rFonts w:ascii="Segoe UI Emoji" w:hAnsi="Segoe UI Emoji" w:cs="Segoe UI Emoji"/>
+          <w:b/>
+          <w:bCs/>
+        </w:rPr>
+        <w:t>🍔</w:t>
+      </w:r>
+    </w:p>
+    <w:p>
+      <w:r>
+        <w:t xml:space="preserve">Imagine you go to a fast-food restaurant where there is </w:t>
+      </w:r>
+      <w:r>
+        <w:rPr>
+          <w:b/>
+          <w:bCs/>
+        </w:rPr>
+        <w:t>only one cashier</w:t>
+      </w:r>
+      <w:r>
+        <w:t xml:space="preserve"> taking orders </w:t>
+      </w:r>
+      <w:r>
+        <w:rPr>
+          <w:b/>
+          <w:bCs/>
+        </w:rPr>
+        <w:t>one by one</w:t>
+      </w:r>
+      <w:r>
+        <w:t>.</w:t>
+      </w:r>
+    </w:p>
+    <w:p>
+      <w:r>
+        <w:rPr>
+          <w:rFonts w:ascii="Segoe UI Emoji" w:hAnsi="Segoe UI Emoji" w:cs="Segoe UI Emoji"/>
+        </w:rPr>
+        <w:t>🔹</w:t>
+      </w:r>
+      <w:r>
+        <w:t xml:space="preserve"> </w:t>
+      </w:r>
+      <w:r>
+        <w:rPr>
+          <w:b/>
+          <w:bCs/>
+        </w:rPr>
+        <w:t>Steps:</w:t>
+      </w:r>
+    </w:p>
+    <w:p>
+      <w:pPr>
+        <w:numPr>
+          <w:ilvl w:val="0"/>
+          <w:numId w:val="19"/>
+        </w:numPr>
+      </w:pPr>
+      <w:r>
+        <w:t>The cashier takes your order.</w:t>
+      </w:r>
+    </w:p>
+    <w:p>
+      <w:pPr>
+        <w:numPr>
+          <w:ilvl w:val="0"/>
+          <w:numId w:val="19"/>
+        </w:numPr>
+      </w:pPr>
+      <w:r>
+        <w:t>They process your payment.</w:t>
+      </w:r>
+    </w:p>
+    <w:p>
+      <w:pPr>
+        <w:numPr>
+          <w:ilvl w:val="0"/>
+          <w:numId w:val="19"/>
+        </w:numPr>
+      </w:pPr>
+      <w:r>
+        <w:t>They prepare the food.</w:t>
+      </w:r>
+    </w:p>
+    <w:p>
+      <w:pPr>
+        <w:numPr>
+          <w:ilvl w:val="0"/>
+          <w:numId w:val="19"/>
+        </w:numPr>
+      </w:pPr>
+      <w:r>
+        <w:t>Once completed, they move to the next customer.</w:t>
+      </w:r>
+    </w:p>
+    <w:p>
+      <w:r>
+        <w:rPr>
+          <w:b/>
+          <w:bCs/>
+        </w:rPr>
+        <w:t>Problem?</w:t>
+      </w:r>
+      <w:r>
+        <w:t xml:space="preserve"> This is </w:t>
+      </w:r>
+      <w:r>
+        <w:rPr>
+          <w:b/>
+          <w:bCs/>
+        </w:rPr>
+        <w:t>slow</w:t>
+      </w:r>
+      <w:r>
+        <w:t xml:space="preserve"> because only </w:t>
+      </w:r>
+      <w:r>
+        <w:rPr>
+          <w:b/>
+          <w:bCs/>
+        </w:rPr>
+        <w:t>one task is executed at a time</w:t>
+      </w:r>
+      <w:r>
+        <w:t>. If one order takes too long, others must wait.</w:t>
+      </w:r>
+    </w:p>
+    <w:p>
+      <w:r>
+        <w:pict w14:anchorId="7FF315C0">
+          <v:rect id="_x0000_i1031" style="width:0;height:1.5pt" o:hralign="center" o:hrstd="t" o:hr="t" fillcolor="#a0a0a0" stroked="f"/>
+        </w:pict>
+      </w:r>
+    </w:p>
+    <w:p>
+      <w:pPr>
+        <w:rPr>
+          <w:b/>
+          <w:bCs/>
+        </w:rPr>
+      </w:pPr>
+      <w:r>
+        <w:rPr>
+          <w:b/>
+          <w:bCs/>
+        </w:rPr>
+        <w:t xml:space="preserve">2. Multi-Threaded Process Example: A Fast-Food Chain with Multiple Counters </w:t>
+      </w:r>
+      <w:r>
+        <w:rPr>
+          <w:rFonts w:ascii="Segoe UI Emoji" w:hAnsi="Segoe UI Emoji" w:cs="Segoe UI Emoji"/>
+          <w:b/>
+          <w:bCs/>
+        </w:rPr>
+        <w:t>🍕</w:t>
+      </w:r>
+    </w:p>
+    <w:p>
+      <w:r>
+        <w:t xml:space="preserve">Now imagine </w:t>
+      </w:r>
+      <w:r>
+        <w:rPr>
+          <w:b/>
+          <w:bCs/>
+        </w:rPr>
+        <w:t>McDonald's</w:t>
+      </w:r>
+      <w:r>
+        <w:t xml:space="preserve"> where multiple cashiers are available, each taking orders simultaneously.</w:t>
+      </w:r>
+    </w:p>
+    <w:p>
+      <w:r>
+        <w:rPr>
+          <w:rFonts w:ascii="Segoe UI Emoji" w:hAnsi="Segoe UI Emoji" w:cs="Segoe UI Emoji"/>
+        </w:rPr>
+        <w:t>🔹</w:t>
+      </w:r>
+      <w:r>
+        <w:t xml:space="preserve"> </w:t>
+      </w:r>
+      <w:r>
+        <w:rPr>
+          <w:b/>
+          <w:bCs/>
+        </w:rPr>
+        <w:t>Steps:</w:t>
+      </w:r>
+    </w:p>
+    <w:p>
+      <w:pPr>
+        <w:numPr>
+          <w:ilvl w:val="0"/>
+          <w:numId w:val="20"/>
+        </w:numPr>
+      </w:pPr>
+      <w:r>
+        <w:t>One cashier takes an order while another processes a different order.</w:t>
+      </w:r>
+    </w:p>
+    <w:p>
+      <w:pPr>
+        <w:numPr>
+          <w:ilvl w:val="0"/>
+          <w:numId w:val="20"/>
+        </w:numPr>
+      </w:pPr>
+      <w:r>
+        <w:t>The kitchen staff prepares food for multiple customers at the same time.</w:t>
+      </w:r>
+    </w:p>
+    <w:p>
+      <w:pPr>
+        <w:numPr>
+          <w:ilvl w:val="0"/>
+          <w:numId w:val="20"/>
+        </w:numPr>
+      </w:pPr>
+      <w:r>
+        <w:t>One order delay doesn’t affect others.</w:t>
+      </w:r>
+    </w:p>
+    <w:p>
+      <w:r>
+        <w:t xml:space="preserve">This is how </w:t>
+      </w:r>
+      <w:r>
+        <w:rPr>
+          <w:b/>
+          <w:bCs/>
+        </w:rPr>
+        <w:t>multi-threading</w:t>
+      </w:r>
+      <w:r>
+        <w:t xml:space="preserve"> works! Instead of waiting for one process to finish before starting another, multiple tasks run in parallel, improving speed and efficiency.</w:t>
+      </w:r>
+    </w:p>
+    <w:p/>
     <w:p>
       <w:pPr>
         <w:pStyle w:val="ListParagraph"/>
@@ -7595,6 +7830,1704 @@
         <w:t>threads.)</w:t>
       </w:r>
     </w:p>
+    <w:p>
+      <w:pPr>
+        <w:widowControl w:val="0"/>
+        <w:tabs>
+          <w:tab w:val="left" w:pos="1027"/>
+        </w:tabs>
+        <w:autoSpaceDE w:val="0"/>
+        <w:autoSpaceDN w:val="0"/>
+        <w:spacing w:after="0" w:line="240" w:lineRule="auto"/>
+        <w:ind w:right="1452"/>
+        <w:rPr>
+          <w:rFonts w:ascii="Calibri" w:hAnsi="Calibri"/>
+          <w:sz w:val="24"/>
+        </w:rPr>
+      </w:pPr>
+    </w:p>
+    <w:tbl>
+      <w:tblPr>
+        <w:tblW w:w="0" w:type="auto"/>
+        <w:tblInd w:w="317" w:type="dxa"/>
+        <w:tblBorders>
+          <w:top w:val="single" w:sz="4" w:space="0" w:color="000000"/>
+          <w:left w:val="single" w:sz="4" w:space="0" w:color="000000"/>
+          <w:bottom w:val="single" w:sz="4" w:space="0" w:color="000000"/>
+          <w:right w:val="single" w:sz="4" w:space="0" w:color="000000"/>
+          <w:insideH w:val="single" w:sz="4" w:space="0" w:color="000000"/>
+          <w:insideV w:val="single" w:sz="4" w:space="0" w:color="000000"/>
+        </w:tblBorders>
+        <w:tblLayout w:type="fixed"/>
+        <w:tblCellMar>
+          <w:left w:w="0" w:type="dxa"/>
+          <w:right w:w="0" w:type="dxa"/>
+        </w:tblCellMar>
+        <w:tblLook w:val="01E0" w:firstRow="1" w:lastRow="1" w:firstColumn="1" w:lastColumn="1" w:noHBand="0" w:noVBand="0"/>
+      </w:tblPr>
+      <w:tblGrid>
+        <w:gridCol w:w="4507"/>
+        <w:gridCol w:w="4507"/>
+      </w:tblGrid>
+      <w:tr>
+        <w:trPr>
+          <w:trHeight w:val="292"/>
+        </w:trPr>
+        <w:tc>
+          <w:tcPr>
+            <w:tcW w:w="4507" w:type="dxa"/>
+          </w:tcPr>
+          <w:p>
+            <w:pPr>
+              <w:pStyle w:val="TableParagraph"/>
+              <w:spacing w:before="1" w:line="271" w:lineRule="exact"/>
+              <w:rPr>
+                <w:b/>
+                <w:sz w:val="24"/>
+              </w:rPr>
+            </w:pPr>
+            <w:r>
+              <w:rPr>
+                <w:b/>
+                <w:spacing w:val="-2"/>
+                <w:sz w:val="24"/>
+              </w:rPr>
+              <w:t>Multi-Tasking</w:t>
+            </w:r>
+          </w:p>
+        </w:tc>
+        <w:tc>
+          <w:tcPr>
+            <w:tcW w:w="4507" w:type="dxa"/>
+          </w:tcPr>
+          <w:p>
+            <w:pPr>
+              <w:pStyle w:val="TableParagraph"/>
+              <w:spacing w:before="1" w:line="271" w:lineRule="exact"/>
+              <w:rPr>
+                <w:b/>
+                <w:sz w:val="24"/>
+              </w:rPr>
+            </w:pPr>
+            <w:r>
+              <w:rPr>
+                <w:b/>
+                <w:spacing w:val="-2"/>
+                <w:sz w:val="24"/>
+              </w:rPr>
+              <w:t>Multi-Threading</w:t>
+            </w:r>
+          </w:p>
+        </w:tc>
+      </w:tr>
+      <w:tr>
+        <w:trPr>
+          <w:trHeight w:val="1175"/>
+        </w:trPr>
+        <w:tc>
+          <w:tcPr>
+            <w:tcW w:w="4507" w:type="dxa"/>
+          </w:tcPr>
+          <w:p>
+            <w:pPr>
+              <w:pStyle w:val="TableParagraph"/>
+              <w:spacing w:before="1" w:line="244" w:lineRule="auto"/>
+              <w:rPr>
+                <w:sz w:val="24"/>
+              </w:rPr>
+            </w:pPr>
+            <w:r>
+              <w:rPr>
+                <w:sz w:val="24"/>
+              </w:rPr>
+              <w:t>The execution of more than one task simultaneously</w:t>
+            </w:r>
+            <w:r>
+              <w:rPr>
+                <w:spacing w:val="-9"/>
+                <w:sz w:val="24"/>
+              </w:rPr>
+              <w:t xml:space="preserve"> </w:t>
+            </w:r>
+            <w:r>
+              <w:rPr>
+                <w:sz w:val="24"/>
+              </w:rPr>
+              <w:t>is</w:t>
+            </w:r>
+            <w:r>
+              <w:rPr>
+                <w:spacing w:val="-10"/>
+                <w:sz w:val="24"/>
+              </w:rPr>
+              <w:t xml:space="preserve"> </w:t>
+            </w:r>
+            <w:r>
+              <w:rPr>
+                <w:sz w:val="24"/>
+              </w:rPr>
+              <w:t>called</w:t>
+            </w:r>
+            <w:r>
+              <w:rPr>
+                <w:spacing w:val="-10"/>
+                <w:sz w:val="24"/>
+              </w:rPr>
+              <w:t xml:space="preserve"> </w:t>
+            </w:r>
+            <w:r>
+              <w:rPr>
+                <w:sz w:val="24"/>
+              </w:rPr>
+              <w:t>as</w:t>
+            </w:r>
+            <w:r>
+              <w:rPr>
+                <w:spacing w:val="-10"/>
+                <w:sz w:val="24"/>
+              </w:rPr>
+              <w:t xml:space="preserve"> </w:t>
+            </w:r>
+            <w:r>
+              <w:rPr>
+                <w:sz w:val="24"/>
+              </w:rPr>
+              <w:t>multitasking.</w:t>
+            </w:r>
+          </w:p>
+        </w:tc>
+        <w:tc>
+          <w:tcPr>
+            <w:tcW w:w="4507" w:type="dxa"/>
+          </w:tcPr>
+          <w:p>
+            <w:pPr>
+              <w:pStyle w:val="TableParagraph"/>
+              <w:spacing w:before="1" w:line="242" w:lineRule="auto"/>
+              <w:ind w:right="372"/>
+              <w:jc w:val="both"/>
+              <w:rPr>
+                <w:sz w:val="24"/>
+              </w:rPr>
+            </w:pPr>
+            <w:r>
+              <w:rPr>
+                <w:sz w:val="24"/>
+              </w:rPr>
+              <w:t>A</w:t>
+            </w:r>
+            <w:r>
+              <w:rPr>
+                <w:spacing w:val="-6"/>
+                <w:sz w:val="24"/>
+              </w:rPr>
+              <w:t xml:space="preserve"> </w:t>
+            </w:r>
+            <w:r>
+              <w:rPr>
+                <w:sz w:val="24"/>
+              </w:rPr>
+              <w:t>process</w:t>
+            </w:r>
+            <w:r>
+              <w:rPr>
+                <w:spacing w:val="-7"/>
+                <w:sz w:val="24"/>
+              </w:rPr>
+              <w:t xml:space="preserve"> </w:t>
+            </w:r>
+            <w:r>
+              <w:rPr>
+                <w:sz w:val="24"/>
+              </w:rPr>
+              <w:t>is</w:t>
+            </w:r>
+            <w:r>
+              <w:rPr>
+                <w:spacing w:val="-7"/>
+                <w:sz w:val="24"/>
+              </w:rPr>
+              <w:t xml:space="preserve"> </w:t>
+            </w:r>
+            <w:r>
+              <w:rPr>
+                <w:sz w:val="24"/>
+              </w:rPr>
+              <w:t>divided</w:t>
+            </w:r>
+            <w:r>
+              <w:rPr>
+                <w:spacing w:val="-7"/>
+                <w:sz w:val="24"/>
+              </w:rPr>
+              <w:t xml:space="preserve"> </w:t>
+            </w:r>
+            <w:r>
+              <w:rPr>
+                <w:sz w:val="24"/>
+              </w:rPr>
+              <w:t>into</w:t>
+            </w:r>
+            <w:r>
+              <w:rPr>
+                <w:spacing w:val="-7"/>
+                <w:sz w:val="24"/>
+              </w:rPr>
+              <w:t xml:space="preserve"> </w:t>
+            </w:r>
+            <w:r>
+              <w:rPr>
+                <w:sz w:val="24"/>
+              </w:rPr>
+              <w:t>several</w:t>
+            </w:r>
+            <w:r>
+              <w:rPr>
+                <w:spacing w:val="-7"/>
+                <w:sz w:val="24"/>
+              </w:rPr>
+              <w:t xml:space="preserve"> </w:t>
+            </w:r>
+            <w:r>
+              <w:rPr>
+                <w:sz w:val="24"/>
+              </w:rPr>
+              <w:t>different sub-tasks called as threads, which has its own path of execution. This concept is</w:t>
+            </w:r>
+          </w:p>
+          <w:p>
+            <w:pPr>
+              <w:pStyle w:val="TableParagraph"/>
+              <w:spacing w:before="0" w:line="266" w:lineRule="exact"/>
+              <w:jc w:val="both"/>
+              <w:rPr>
+                <w:sz w:val="24"/>
+              </w:rPr>
+            </w:pPr>
+            <w:r>
+              <w:rPr>
+                <w:sz w:val="24"/>
+              </w:rPr>
+              <w:t>called</w:t>
+            </w:r>
+            <w:r>
+              <w:rPr>
+                <w:spacing w:val="-4"/>
+                <w:sz w:val="24"/>
+              </w:rPr>
+              <w:t xml:space="preserve"> </w:t>
+            </w:r>
+            <w:r>
+              <w:rPr>
+                <w:sz w:val="24"/>
+              </w:rPr>
+              <w:t>as</w:t>
+            </w:r>
+            <w:r>
+              <w:rPr>
+                <w:spacing w:val="-4"/>
+                <w:sz w:val="24"/>
+              </w:rPr>
+              <w:t xml:space="preserve"> </w:t>
+            </w:r>
+            <w:r>
+              <w:rPr>
+                <w:spacing w:val="-2"/>
+                <w:sz w:val="24"/>
+              </w:rPr>
+              <w:t>multithreading.</w:t>
+            </w:r>
+          </w:p>
+        </w:tc>
+      </w:tr>
+      <w:tr>
+        <w:trPr>
+          <w:trHeight w:val="585"/>
+        </w:trPr>
+        <w:tc>
+          <w:tcPr>
+            <w:tcW w:w="4507" w:type="dxa"/>
+          </w:tcPr>
+          <w:p>
+            <w:pPr>
+              <w:pStyle w:val="TableParagraph"/>
+              <w:spacing w:before="0" w:line="290" w:lineRule="atLeast"/>
+              <w:rPr>
+                <w:sz w:val="24"/>
+              </w:rPr>
+            </w:pPr>
+            <w:r>
+              <w:rPr>
+                <w:sz w:val="24"/>
+              </w:rPr>
+              <w:t>Concept</w:t>
+            </w:r>
+            <w:r>
+              <w:rPr>
+                <w:spacing w:val="-6"/>
+                <w:sz w:val="24"/>
+              </w:rPr>
+              <w:t xml:space="preserve"> </w:t>
+            </w:r>
+            <w:r>
+              <w:rPr>
+                <w:sz w:val="24"/>
+              </w:rPr>
+              <w:t>of</w:t>
+            </w:r>
+            <w:r>
+              <w:rPr>
+                <w:spacing w:val="-7"/>
+                <w:sz w:val="24"/>
+              </w:rPr>
+              <w:t xml:space="preserve"> </w:t>
+            </w:r>
+            <w:r>
+              <w:rPr>
+                <w:sz w:val="24"/>
+              </w:rPr>
+              <w:t>more</w:t>
+            </w:r>
+            <w:r>
+              <w:rPr>
+                <w:spacing w:val="-6"/>
+                <w:sz w:val="24"/>
+              </w:rPr>
+              <w:t xml:space="preserve"> </w:t>
+            </w:r>
+            <w:r>
+              <w:rPr>
+                <w:sz w:val="24"/>
+              </w:rPr>
+              <w:t>than</w:t>
+            </w:r>
+            <w:r>
+              <w:rPr>
+                <w:spacing w:val="-7"/>
+                <w:sz w:val="24"/>
+              </w:rPr>
+              <w:t xml:space="preserve"> </w:t>
+            </w:r>
+            <w:r>
+              <w:rPr>
+                <w:sz w:val="24"/>
+              </w:rPr>
+              <w:t>1</w:t>
+            </w:r>
+            <w:r>
+              <w:rPr>
+                <w:spacing w:val="-6"/>
+                <w:sz w:val="24"/>
+              </w:rPr>
+              <w:t xml:space="preserve"> </w:t>
+            </w:r>
+            <w:r>
+              <w:rPr>
+                <w:sz w:val="24"/>
+              </w:rPr>
+              <w:t>processes</w:t>
+            </w:r>
+            <w:r>
+              <w:rPr>
+                <w:spacing w:val="-7"/>
+                <w:sz w:val="24"/>
+              </w:rPr>
+              <w:t xml:space="preserve"> </w:t>
+            </w:r>
+            <w:r>
+              <w:rPr>
+                <w:sz w:val="24"/>
+              </w:rPr>
+              <w:t>being context switched.</w:t>
+            </w:r>
+          </w:p>
+        </w:tc>
+        <w:tc>
+          <w:tcPr>
+            <w:tcW w:w="4507" w:type="dxa"/>
+          </w:tcPr>
+          <w:p>
+            <w:pPr>
+              <w:pStyle w:val="TableParagraph"/>
+              <w:spacing w:before="0" w:line="290" w:lineRule="atLeast"/>
+              <w:rPr>
+                <w:sz w:val="24"/>
+              </w:rPr>
+            </w:pPr>
+            <w:r>
+              <w:rPr>
+                <w:sz w:val="24"/>
+              </w:rPr>
+              <w:t>Concept</w:t>
+            </w:r>
+            <w:r>
+              <w:rPr>
+                <w:spacing w:val="-5"/>
+                <w:sz w:val="24"/>
+              </w:rPr>
+              <w:t xml:space="preserve"> </w:t>
+            </w:r>
+            <w:r>
+              <w:rPr>
+                <w:sz w:val="24"/>
+              </w:rPr>
+              <w:t>of</w:t>
+            </w:r>
+            <w:r>
+              <w:rPr>
+                <w:spacing w:val="-6"/>
+                <w:sz w:val="24"/>
+              </w:rPr>
+              <w:t xml:space="preserve"> </w:t>
+            </w:r>
+            <w:r>
+              <w:rPr>
+                <w:sz w:val="24"/>
+              </w:rPr>
+              <w:t>more</w:t>
+            </w:r>
+            <w:r>
+              <w:rPr>
+                <w:spacing w:val="-5"/>
+                <w:sz w:val="24"/>
+              </w:rPr>
+              <w:t xml:space="preserve"> </w:t>
+            </w:r>
+            <w:r>
+              <w:rPr>
+                <w:sz w:val="24"/>
+              </w:rPr>
+              <w:t>than</w:t>
+            </w:r>
+            <w:r>
+              <w:rPr>
+                <w:spacing w:val="-6"/>
+                <w:sz w:val="24"/>
+              </w:rPr>
+              <w:t xml:space="preserve"> </w:t>
+            </w:r>
+            <w:r>
+              <w:rPr>
+                <w:sz w:val="24"/>
+              </w:rPr>
+              <w:t>1</w:t>
+            </w:r>
+            <w:r>
+              <w:rPr>
+                <w:spacing w:val="-5"/>
+                <w:sz w:val="24"/>
+              </w:rPr>
+              <w:t xml:space="preserve"> </w:t>
+            </w:r>
+            <w:r>
+              <w:rPr>
+                <w:sz w:val="24"/>
+              </w:rPr>
+              <w:t>thread.</w:t>
+            </w:r>
+            <w:r>
+              <w:rPr>
+                <w:spacing w:val="-6"/>
+                <w:sz w:val="24"/>
+              </w:rPr>
+              <w:t xml:space="preserve"> </w:t>
+            </w:r>
+            <w:r>
+              <w:rPr>
+                <w:sz w:val="24"/>
+              </w:rPr>
+              <w:t>Threads</w:t>
+            </w:r>
+            <w:r>
+              <w:rPr>
+                <w:spacing w:val="-6"/>
+                <w:sz w:val="24"/>
+              </w:rPr>
+              <w:t xml:space="preserve"> </w:t>
+            </w:r>
+            <w:r>
+              <w:rPr>
+                <w:sz w:val="24"/>
+              </w:rPr>
+              <w:t>are context switched.</w:t>
+            </w:r>
+          </w:p>
+        </w:tc>
+      </w:tr>
+      <w:tr>
+        <w:trPr>
+          <w:trHeight w:val="584"/>
+        </w:trPr>
+        <w:tc>
+          <w:tcPr>
+            <w:tcW w:w="4507" w:type="dxa"/>
+          </w:tcPr>
+          <w:p>
+            <w:pPr>
+              <w:pStyle w:val="TableParagraph"/>
+              <w:spacing w:before="1"/>
+              <w:rPr>
+                <w:sz w:val="24"/>
+              </w:rPr>
+            </w:pPr>
+            <w:r>
+              <w:rPr>
+                <w:sz w:val="24"/>
+              </w:rPr>
+              <w:t>No.</w:t>
+            </w:r>
+            <w:r>
+              <w:rPr>
+                <w:spacing w:val="-1"/>
+                <w:sz w:val="24"/>
+              </w:rPr>
+              <w:t xml:space="preserve"> </w:t>
+            </w:r>
+            <w:r>
+              <w:rPr>
+                <w:sz w:val="24"/>
+              </w:rPr>
+              <w:t>of</w:t>
+            </w:r>
+            <w:r>
+              <w:rPr>
+                <w:spacing w:val="-1"/>
+                <w:sz w:val="24"/>
+              </w:rPr>
+              <w:t xml:space="preserve"> </w:t>
+            </w:r>
+            <w:r>
+              <w:rPr>
+                <w:sz w:val="24"/>
+              </w:rPr>
+              <w:t xml:space="preserve">CPU </w:t>
+            </w:r>
+            <w:r>
+              <w:rPr>
+                <w:spacing w:val="-5"/>
+                <w:sz w:val="24"/>
+              </w:rPr>
+              <w:t>1.</w:t>
+            </w:r>
+          </w:p>
+        </w:tc>
+        <w:tc>
+          <w:tcPr>
+            <w:tcW w:w="4507" w:type="dxa"/>
+          </w:tcPr>
+          <w:p>
+            <w:pPr>
+              <w:pStyle w:val="TableParagraph"/>
+              <w:spacing w:before="0" w:line="290" w:lineRule="atLeast"/>
+              <w:ind w:right="121"/>
+              <w:rPr>
+                <w:sz w:val="24"/>
+              </w:rPr>
+            </w:pPr>
+            <w:r>
+              <w:rPr>
+                <w:sz w:val="24"/>
+              </w:rPr>
+              <w:t>No.</w:t>
+            </w:r>
+            <w:r>
+              <w:rPr>
+                <w:spacing w:val="-4"/>
+                <w:sz w:val="24"/>
+              </w:rPr>
+              <w:t xml:space="preserve"> </w:t>
+            </w:r>
+            <w:r>
+              <w:rPr>
+                <w:sz w:val="24"/>
+              </w:rPr>
+              <w:t>of</w:t>
+            </w:r>
+            <w:r>
+              <w:rPr>
+                <w:spacing w:val="-4"/>
+                <w:sz w:val="24"/>
+              </w:rPr>
+              <w:t xml:space="preserve"> </w:t>
+            </w:r>
+            <w:r>
+              <w:rPr>
+                <w:sz w:val="24"/>
+              </w:rPr>
+              <w:t>CPU</w:t>
+            </w:r>
+            <w:r>
+              <w:rPr>
+                <w:spacing w:val="-4"/>
+                <w:sz w:val="24"/>
+              </w:rPr>
+              <w:t xml:space="preserve"> </w:t>
+            </w:r>
+            <w:r>
+              <w:rPr>
+                <w:sz w:val="24"/>
+              </w:rPr>
+              <w:t>&gt;=</w:t>
+            </w:r>
+            <w:r>
+              <w:rPr>
+                <w:spacing w:val="-5"/>
+                <w:sz w:val="24"/>
+              </w:rPr>
+              <w:t xml:space="preserve"> </w:t>
+            </w:r>
+            <w:r>
+              <w:rPr>
+                <w:sz w:val="24"/>
+              </w:rPr>
+              <w:t>1.</w:t>
+            </w:r>
+            <w:r>
+              <w:rPr>
+                <w:spacing w:val="-5"/>
+                <w:sz w:val="24"/>
+              </w:rPr>
+              <w:t xml:space="preserve"> </w:t>
+            </w:r>
+            <w:r>
+              <w:rPr>
+                <w:sz w:val="24"/>
+              </w:rPr>
+              <w:t>(Better</w:t>
+            </w:r>
+            <w:r>
+              <w:rPr>
+                <w:spacing w:val="-5"/>
+                <w:sz w:val="24"/>
+              </w:rPr>
+              <w:t xml:space="preserve"> </w:t>
+            </w:r>
+            <w:r>
+              <w:rPr>
+                <w:sz w:val="24"/>
+              </w:rPr>
+              <w:t>to</w:t>
+            </w:r>
+            <w:r>
+              <w:rPr>
+                <w:spacing w:val="-5"/>
+                <w:sz w:val="24"/>
+              </w:rPr>
+              <w:t xml:space="preserve"> </w:t>
+            </w:r>
+            <w:r>
+              <w:rPr>
+                <w:sz w:val="24"/>
+              </w:rPr>
+              <w:t>have</w:t>
+            </w:r>
+            <w:r>
+              <w:rPr>
+                <w:spacing w:val="-4"/>
+                <w:sz w:val="24"/>
+              </w:rPr>
+              <w:t xml:space="preserve"> </w:t>
+            </w:r>
+            <w:r>
+              <w:rPr>
+                <w:sz w:val="24"/>
+              </w:rPr>
+              <w:t>more</w:t>
+            </w:r>
+            <w:r>
+              <w:rPr>
+                <w:spacing w:val="-4"/>
+                <w:sz w:val="24"/>
+              </w:rPr>
+              <w:t xml:space="preserve"> </w:t>
+            </w:r>
+            <w:r>
+              <w:rPr>
+                <w:sz w:val="24"/>
+              </w:rPr>
+              <w:t xml:space="preserve">than </w:t>
+            </w:r>
+            <w:r>
+              <w:rPr>
+                <w:spacing w:val="-6"/>
+                <w:sz w:val="24"/>
+              </w:rPr>
+              <w:t>1)</w:t>
+            </w:r>
+          </w:p>
+        </w:tc>
+      </w:tr>
+      <w:tr>
+        <w:trPr>
+          <w:trHeight w:val="2048"/>
+        </w:trPr>
+        <w:tc>
+          <w:tcPr>
+            <w:tcW w:w="4507" w:type="dxa"/>
+          </w:tcPr>
+          <w:p>
+            <w:pPr>
+              <w:pStyle w:val="TableParagraph"/>
+              <w:spacing w:before="0"/>
+              <w:ind w:right="224"/>
+              <w:rPr>
+                <w:sz w:val="24"/>
+              </w:rPr>
+            </w:pPr>
+            <w:r>
+              <w:rPr>
+                <w:b/>
+                <w:sz w:val="24"/>
+              </w:rPr>
+              <w:t>Isolation</w:t>
+            </w:r>
+            <w:r>
+              <w:rPr>
+                <w:b/>
+                <w:spacing w:val="-10"/>
+                <w:sz w:val="24"/>
+              </w:rPr>
+              <w:t xml:space="preserve"> </w:t>
+            </w:r>
+            <w:r>
+              <w:rPr>
+                <w:b/>
+                <w:sz w:val="24"/>
+              </w:rPr>
+              <w:t>and</w:t>
+            </w:r>
+            <w:r>
+              <w:rPr>
+                <w:b/>
+                <w:spacing w:val="-10"/>
+                <w:sz w:val="24"/>
+              </w:rPr>
+              <w:t xml:space="preserve"> </w:t>
+            </w:r>
+            <w:r>
+              <w:rPr>
+                <w:b/>
+                <w:sz w:val="24"/>
+              </w:rPr>
+              <w:t>memory</w:t>
+            </w:r>
+            <w:r>
+              <w:rPr>
+                <w:b/>
+                <w:spacing w:val="-10"/>
+                <w:sz w:val="24"/>
+              </w:rPr>
+              <w:t xml:space="preserve"> </w:t>
+            </w:r>
+            <w:r>
+              <w:rPr>
+                <w:b/>
+                <w:sz w:val="24"/>
+              </w:rPr>
+              <w:t>protection</w:t>
+            </w:r>
+            <w:r>
+              <w:rPr>
+                <w:b/>
+                <w:spacing w:val="-10"/>
+                <w:sz w:val="24"/>
+              </w:rPr>
+              <w:t xml:space="preserve"> </w:t>
+            </w:r>
+            <w:r>
+              <w:rPr>
+                <w:sz w:val="24"/>
+              </w:rPr>
+              <w:t xml:space="preserve">exists. OS must allocate separate memory and resources to each program that CPU is </w:t>
+            </w:r>
+            <w:r>
+              <w:rPr>
+                <w:spacing w:val="-2"/>
+                <w:sz w:val="24"/>
+              </w:rPr>
+              <w:t>executing.</w:t>
+            </w:r>
+          </w:p>
+        </w:tc>
+        <w:tc>
+          <w:tcPr>
+            <w:tcW w:w="4507" w:type="dxa"/>
+          </w:tcPr>
+          <w:p>
+            <w:pPr>
+              <w:pStyle w:val="TableParagraph"/>
+              <w:spacing w:before="0"/>
+              <w:rPr>
+                <w:sz w:val="24"/>
+              </w:rPr>
+            </w:pPr>
+            <w:r>
+              <w:rPr>
+                <w:b/>
+                <w:sz w:val="24"/>
+              </w:rPr>
+              <w:t>No isolation and memory protection</w:t>
+            </w:r>
+            <w:r>
+              <w:rPr>
+                <w:sz w:val="24"/>
+              </w:rPr>
+              <w:t>, resources</w:t>
+            </w:r>
+            <w:r>
+              <w:rPr>
+                <w:spacing w:val="-7"/>
+                <w:sz w:val="24"/>
+              </w:rPr>
+              <w:t xml:space="preserve"> </w:t>
+            </w:r>
+            <w:r>
+              <w:rPr>
+                <w:sz w:val="24"/>
+              </w:rPr>
+              <w:t>are</w:t>
+            </w:r>
+            <w:r>
+              <w:rPr>
+                <w:spacing w:val="-6"/>
+                <w:sz w:val="24"/>
+              </w:rPr>
+              <w:t xml:space="preserve"> </w:t>
+            </w:r>
+            <w:r>
+              <w:rPr>
+                <w:sz w:val="24"/>
+              </w:rPr>
+              <w:t>shared</w:t>
+            </w:r>
+            <w:r>
+              <w:rPr>
+                <w:spacing w:val="-7"/>
+                <w:sz w:val="24"/>
+              </w:rPr>
+              <w:t xml:space="preserve"> </w:t>
+            </w:r>
+            <w:r>
+              <w:rPr>
+                <w:sz w:val="24"/>
+              </w:rPr>
+              <w:t>among</w:t>
+            </w:r>
+            <w:r>
+              <w:rPr>
+                <w:spacing w:val="-6"/>
+                <w:sz w:val="24"/>
+              </w:rPr>
+              <w:t xml:space="preserve"> </w:t>
+            </w:r>
+            <w:r>
+              <w:rPr>
+                <w:sz w:val="24"/>
+              </w:rPr>
+              <w:t>threads</w:t>
+            </w:r>
+            <w:r>
+              <w:rPr>
+                <w:spacing w:val="-7"/>
+                <w:sz w:val="24"/>
+              </w:rPr>
+              <w:t xml:space="preserve"> </w:t>
+            </w:r>
+            <w:r>
+              <w:rPr>
+                <w:sz w:val="24"/>
+              </w:rPr>
+              <w:t>of</w:t>
+            </w:r>
+            <w:r>
+              <w:rPr>
+                <w:spacing w:val="-7"/>
+                <w:sz w:val="24"/>
+              </w:rPr>
+              <w:t xml:space="preserve"> </w:t>
+            </w:r>
+            <w:r>
+              <w:rPr>
+                <w:sz w:val="24"/>
+              </w:rPr>
+              <w:t xml:space="preserve">that </w:t>
+            </w:r>
+            <w:r>
+              <w:rPr>
+                <w:spacing w:val="-2"/>
+                <w:sz w:val="24"/>
+              </w:rPr>
+              <w:t>process.</w:t>
+            </w:r>
+          </w:p>
+          <w:p>
+            <w:pPr>
+              <w:pStyle w:val="TableParagraph"/>
+              <w:spacing w:before="0"/>
+              <w:rPr>
+                <w:sz w:val="24"/>
+              </w:rPr>
+            </w:pPr>
+            <w:r>
+              <w:rPr>
+                <w:sz w:val="24"/>
+              </w:rPr>
+              <w:t>OS</w:t>
+            </w:r>
+            <w:r>
+              <w:rPr>
+                <w:spacing w:val="-7"/>
+                <w:sz w:val="24"/>
+              </w:rPr>
+              <w:t xml:space="preserve"> </w:t>
+            </w:r>
+            <w:r>
+              <w:rPr>
+                <w:sz w:val="24"/>
+              </w:rPr>
+              <w:t>allocates</w:t>
+            </w:r>
+            <w:r>
+              <w:rPr>
+                <w:spacing w:val="-7"/>
+                <w:sz w:val="24"/>
+              </w:rPr>
+              <w:t xml:space="preserve"> </w:t>
+            </w:r>
+            <w:r>
+              <w:rPr>
+                <w:sz w:val="24"/>
+              </w:rPr>
+              <w:t>memory</w:t>
+            </w:r>
+            <w:r>
+              <w:rPr>
+                <w:spacing w:val="-6"/>
+                <w:sz w:val="24"/>
+              </w:rPr>
+              <w:t xml:space="preserve"> </w:t>
+            </w:r>
+            <w:r>
+              <w:rPr>
+                <w:sz w:val="24"/>
+              </w:rPr>
+              <w:t>to</w:t>
+            </w:r>
+            <w:r>
+              <w:rPr>
+                <w:spacing w:val="-7"/>
+                <w:sz w:val="24"/>
+              </w:rPr>
+              <w:t xml:space="preserve"> </w:t>
+            </w:r>
+            <w:r>
+              <w:rPr>
+                <w:sz w:val="24"/>
+              </w:rPr>
+              <w:t>a</w:t>
+            </w:r>
+            <w:r>
+              <w:rPr>
+                <w:spacing w:val="-7"/>
+                <w:sz w:val="24"/>
+              </w:rPr>
+              <w:t xml:space="preserve"> </w:t>
+            </w:r>
+            <w:r>
+              <w:rPr>
+                <w:sz w:val="24"/>
+              </w:rPr>
+              <w:t>process;</w:t>
+            </w:r>
+            <w:r>
+              <w:rPr>
+                <w:spacing w:val="-6"/>
+                <w:sz w:val="24"/>
+              </w:rPr>
+              <w:t xml:space="preserve"> </w:t>
+            </w:r>
+            <w:r>
+              <w:rPr>
+                <w:sz w:val="24"/>
+              </w:rPr>
+              <w:t>multiple threads of that process share the same memory and resources allocated to the</w:t>
+            </w:r>
+          </w:p>
+          <w:p>
+            <w:pPr>
+              <w:pStyle w:val="TableParagraph"/>
+              <w:spacing w:before="0" w:line="270" w:lineRule="exact"/>
+              <w:rPr>
+                <w:sz w:val="24"/>
+              </w:rPr>
+            </w:pPr>
+            <w:r>
+              <w:rPr>
+                <w:spacing w:val="-2"/>
+                <w:sz w:val="24"/>
+              </w:rPr>
+              <w:t>process.</w:t>
+            </w:r>
+          </w:p>
+        </w:tc>
+      </w:tr>
+    </w:tbl>
+    <w:p>
+      <w:pPr>
+        <w:widowControl w:val="0"/>
+        <w:tabs>
+          <w:tab w:val="left" w:pos="1027"/>
+        </w:tabs>
+        <w:autoSpaceDE w:val="0"/>
+        <w:autoSpaceDN w:val="0"/>
+        <w:spacing w:after="0" w:line="240" w:lineRule="auto"/>
+        <w:ind w:right="1452"/>
+        <w:rPr>
+          <w:rFonts w:ascii="Calibri" w:hAnsi="Calibri"/>
+          <w:sz w:val="24"/>
+        </w:rPr>
+      </w:pPr>
+    </w:p>
+    <w:p>
+      <w:pPr>
+        <w:pStyle w:val="Heading2"/>
+        <w:spacing w:before="292" w:line="291" w:lineRule="exact"/>
+        <w:ind w:left="307"/>
+        <w:rPr>
+          <w:rFonts w:ascii="Calibri" w:eastAsiaTheme="minorHAnsi" w:hAnsiTheme="minorHAnsi" w:cstheme="minorBidi"/>
+          <w:b/>
+          <w:color w:val="auto"/>
+          <w:sz w:val="24"/>
+          <w:szCs w:val="22"/>
+        </w:rPr>
+      </w:pPr>
+      <w:r>
+        <w:rPr>
+          <w:rFonts w:ascii="Calibri" w:eastAsiaTheme="minorHAnsi" w:hAnsiTheme="minorHAnsi" w:cstheme="minorBidi"/>
+          <w:b/>
+          <w:color w:val="auto"/>
+          <w:sz w:val="24"/>
+          <w:szCs w:val="22"/>
+        </w:rPr>
+        <w:t>Thread Scheduling:</w:t>
+      </w:r>
+    </w:p>
+    <w:p>
+      <w:pPr>
+        <w:ind w:left="307" w:right="1209"/>
+        <w:rPr>
+          <w:rFonts w:ascii="Calibri"/>
+          <w:sz w:val="24"/>
+        </w:rPr>
+      </w:pPr>
+      <w:r>
+        <w:rPr>
+          <w:rFonts w:ascii="Calibri"/>
+          <w:sz w:val="24"/>
+        </w:rPr>
+        <w:t>Threads are scheduled for execution based on their priority. Even though threads are executing</w:t>
+      </w:r>
+      <w:r>
+        <w:rPr>
+          <w:rFonts w:ascii="Calibri"/>
+          <w:spacing w:val="-3"/>
+          <w:sz w:val="24"/>
+        </w:rPr>
+        <w:t xml:space="preserve"> </w:t>
+      </w:r>
+      <w:r>
+        <w:rPr>
+          <w:rFonts w:ascii="Calibri"/>
+          <w:sz w:val="24"/>
+        </w:rPr>
+        <w:t>within</w:t>
+      </w:r>
+      <w:r>
+        <w:rPr>
+          <w:rFonts w:ascii="Calibri"/>
+          <w:spacing w:val="-4"/>
+          <w:sz w:val="24"/>
+        </w:rPr>
+        <w:t xml:space="preserve"> </w:t>
+      </w:r>
+      <w:r>
+        <w:rPr>
+          <w:rFonts w:ascii="Calibri"/>
+          <w:sz w:val="24"/>
+        </w:rPr>
+        <w:t>the</w:t>
+      </w:r>
+      <w:r>
+        <w:rPr>
+          <w:rFonts w:ascii="Calibri"/>
+          <w:spacing w:val="-3"/>
+          <w:sz w:val="24"/>
+        </w:rPr>
+        <w:t xml:space="preserve"> </w:t>
+      </w:r>
+      <w:r>
+        <w:rPr>
+          <w:rFonts w:ascii="Calibri"/>
+          <w:sz w:val="24"/>
+        </w:rPr>
+        <w:t>runtime,</w:t>
+      </w:r>
+      <w:r>
+        <w:rPr>
+          <w:rFonts w:ascii="Calibri"/>
+          <w:spacing w:val="-5"/>
+          <w:sz w:val="24"/>
+        </w:rPr>
+        <w:t xml:space="preserve"> </w:t>
+      </w:r>
+      <w:r>
+        <w:rPr>
+          <w:rFonts w:ascii="Calibri"/>
+          <w:sz w:val="24"/>
+        </w:rPr>
+        <w:t>all</w:t>
+      </w:r>
+      <w:r>
+        <w:rPr>
+          <w:rFonts w:ascii="Calibri"/>
+          <w:spacing w:val="-4"/>
+          <w:sz w:val="24"/>
+        </w:rPr>
+        <w:t xml:space="preserve"> </w:t>
+      </w:r>
+      <w:r>
+        <w:rPr>
+          <w:rFonts w:ascii="Calibri"/>
+          <w:sz w:val="24"/>
+        </w:rPr>
+        <w:t>threads</w:t>
+      </w:r>
+      <w:r>
+        <w:rPr>
+          <w:rFonts w:ascii="Calibri"/>
+          <w:spacing w:val="-4"/>
+          <w:sz w:val="24"/>
+        </w:rPr>
+        <w:t xml:space="preserve"> </w:t>
+      </w:r>
+      <w:r>
+        <w:rPr>
+          <w:rFonts w:ascii="Calibri"/>
+          <w:sz w:val="24"/>
+        </w:rPr>
+        <w:t>are</w:t>
+      </w:r>
+      <w:r>
+        <w:rPr>
+          <w:rFonts w:ascii="Calibri"/>
+          <w:spacing w:val="-3"/>
+          <w:sz w:val="24"/>
+        </w:rPr>
+        <w:t xml:space="preserve"> </w:t>
+      </w:r>
+      <w:r>
+        <w:rPr>
+          <w:rFonts w:ascii="Calibri"/>
+          <w:sz w:val="24"/>
+        </w:rPr>
+        <w:t>assigned</w:t>
+      </w:r>
+      <w:r>
+        <w:rPr>
+          <w:rFonts w:ascii="Calibri"/>
+          <w:spacing w:val="-4"/>
+          <w:sz w:val="24"/>
+        </w:rPr>
+        <w:t xml:space="preserve"> </w:t>
+      </w:r>
+      <w:r>
+        <w:rPr>
+          <w:rFonts w:ascii="Calibri"/>
+          <w:sz w:val="24"/>
+        </w:rPr>
+        <w:t>processor</w:t>
+      </w:r>
+      <w:r>
+        <w:rPr>
+          <w:rFonts w:ascii="Calibri"/>
+          <w:spacing w:val="-3"/>
+          <w:sz w:val="24"/>
+        </w:rPr>
+        <w:t xml:space="preserve"> </w:t>
+      </w:r>
+      <w:r>
+        <w:rPr>
+          <w:rFonts w:ascii="Calibri"/>
+          <w:sz w:val="24"/>
+        </w:rPr>
+        <w:t>time</w:t>
+      </w:r>
+      <w:r>
+        <w:rPr>
+          <w:rFonts w:ascii="Calibri"/>
+          <w:spacing w:val="-3"/>
+          <w:sz w:val="24"/>
+        </w:rPr>
+        <w:t xml:space="preserve"> </w:t>
+      </w:r>
+      <w:r>
+        <w:rPr>
+          <w:rFonts w:ascii="Calibri"/>
+          <w:sz w:val="24"/>
+        </w:rPr>
+        <w:t>slices</w:t>
+      </w:r>
+      <w:r>
+        <w:rPr>
+          <w:rFonts w:ascii="Calibri"/>
+          <w:spacing w:val="-4"/>
+          <w:sz w:val="24"/>
+        </w:rPr>
+        <w:t xml:space="preserve"> </w:t>
+      </w:r>
+      <w:r>
+        <w:rPr>
+          <w:rFonts w:ascii="Calibri"/>
+          <w:sz w:val="24"/>
+        </w:rPr>
+        <w:t>by</w:t>
+      </w:r>
+      <w:r>
+        <w:rPr>
+          <w:rFonts w:ascii="Calibri"/>
+          <w:spacing w:val="-3"/>
+          <w:sz w:val="24"/>
+        </w:rPr>
+        <w:t xml:space="preserve"> </w:t>
+      </w:r>
+      <w:r>
+        <w:rPr>
+          <w:rFonts w:ascii="Calibri"/>
+          <w:sz w:val="24"/>
+        </w:rPr>
+        <w:t>the</w:t>
+      </w:r>
+      <w:r>
+        <w:rPr>
+          <w:rFonts w:ascii="Calibri"/>
+          <w:spacing w:val="-3"/>
+          <w:sz w:val="24"/>
+        </w:rPr>
+        <w:t xml:space="preserve"> </w:t>
+      </w:r>
+      <w:r>
+        <w:rPr>
+          <w:rFonts w:ascii="Calibri"/>
+          <w:sz w:val="24"/>
+        </w:rPr>
+        <w:t xml:space="preserve">operating </w:t>
+      </w:r>
+      <w:r>
+        <w:rPr>
+          <w:rFonts w:ascii="Calibri"/>
+          <w:spacing w:val="-2"/>
+          <w:sz w:val="24"/>
+        </w:rPr>
+        <w:t>system.</w:t>
+      </w:r>
+    </w:p>
+    <w:p>
+      <w:pPr>
+        <w:pStyle w:val="BodyText"/>
+        <w:spacing w:before="3"/>
+        <w:rPr>
+          <w:rFonts w:ascii="Calibri"/>
+          <w:sz w:val="24"/>
+        </w:rPr>
+      </w:pPr>
+    </w:p>
+    <w:p>
+      <w:pPr>
+        <w:pStyle w:val="Heading2"/>
+        <w:spacing w:before="292" w:line="291" w:lineRule="exact"/>
+        <w:ind w:left="307"/>
+        <w:rPr>
+          <w:rFonts w:ascii="Calibri" w:eastAsiaTheme="minorHAnsi" w:hAnsiTheme="minorHAnsi" w:cstheme="minorBidi"/>
+          <w:b/>
+          <w:color w:val="auto"/>
+          <w:sz w:val="24"/>
+          <w:szCs w:val="22"/>
+        </w:rPr>
+      </w:pPr>
+      <w:r>
+        <w:rPr>
+          <w:rFonts w:ascii="Calibri" w:eastAsiaTheme="minorHAnsi" w:hAnsiTheme="minorHAnsi" w:cstheme="minorBidi"/>
+          <w:b/>
+          <w:color w:val="auto"/>
+          <w:sz w:val="24"/>
+          <w:szCs w:val="22"/>
+        </w:rPr>
+        <w:t>Difference between Thread Context Switching and Process Context Switching:</w:t>
+      </w:r>
+    </w:p>
+    <w:tbl>
+      <w:tblPr>
+        <w:tblW w:w="0" w:type="auto"/>
+        <w:tblInd w:w="317" w:type="dxa"/>
+        <w:tblBorders>
+          <w:top w:val="single" w:sz="4" w:space="0" w:color="000000"/>
+          <w:left w:val="single" w:sz="4" w:space="0" w:color="000000"/>
+          <w:bottom w:val="single" w:sz="4" w:space="0" w:color="000000"/>
+          <w:right w:val="single" w:sz="4" w:space="0" w:color="000000"/>
+          <w:insideH w:val="single" w:sz="4" w:space="0" w:color="000000"/>
+          <w:insideV w:val="single" w:sz="4" w:space="0" w:color="000000"/>
+        </w:tblBorders>
+        <w:tblLayout w:type="fixed"/>
+        <w:tblCellMar>
+          <w:left w:w="0" w:type="dxa"/>
+          <w:right w:w="0" w:type="dxa"/>
+        </w:tblCellMar>
+        <w:tblLook w:val="01E0" w:firstRow="1" w:lastRow="1" w:firstColumn="1" w:lastColumn="1" w:noHBand="0" w:noVBand="0"/>
+      </w:tblPr>
+      <w:tblGrid>
+        <w:gridCol w:w="4507"/>
+        <w:gridCol w:w="4507"/>
+      </w:tblGrid>
+      <w:tr>
+        <w:trPr>
+          <w:trHeight w:val="292"/>
+        </w:trPr>
+        <w:tc>
+          <w:tcPr>
+            <w:tcW w:w="4507" w:type="dxa"/>
+          </w:tcPr>
+          <w:p>
+            <w:pPr>
+              <w:pStyle w:val="TableParagraph"/>
+              <w:spacing w:before="0" w:line="272" w:lineRule="exact"/>
+              <w:rPr>
+                <w:sz w:val="24"/>
+              </w:rPr>
+            </w:pPr>
+            <w:r>
+              <w:rPr>
+                <w:sz w:val="24"/>
+              </w:rPr>
+              <w:t>Thread</w:t>
+            </w:r>
+            <w:r>
+              <w:rPr>
+                <w:spacing w:val="-3"/>
+                <w:sz w:val="24"/>
+              </w:rPr>
+              <w:t xml:space="preserve"> </w:t>
+            </w:r>
+            <w:r>
+              <w:rPr>
+                <w:sz w:val="24"/>
+              </w:rPr>
+              <w:t>Context</w:t>
+            </w:r>
+            <w:r>
+              <w:rPr>
+                <w:spacing w:val="-1"/>
+                <w:sz w:val="24"/>
+              </w:rPr>
+              <w:t xml:space="preserve"> </w:t>
+            </w:r>
+            <w:r>
+              <w:rPr>
+                <w:spacing w:val="-2"/>
+                <w:sz w:val="24"/>
+              </w:rPr>
+              <w:t>switching</w:t>
+            </w:r>
+          </w:p>
+        </w:tc>
+        <w:tc>
+          <w:tcPr>
+            <w:tcW w:w="4507" w:type="dxa"/>
+          </w:tcPr>
+          <w:p>
+            <w:pPr>
+              <w:pStyle w:val="TableParagraph"/>
+              <w:spacing w:before="0" w:line="272" w:lineRule="exact"/>
+              <w:rPr>
+                <w:sz w:val="24"/>
+              </w:rPr>
+            </w:pPr>
+            <w:r>
+              <w:rPr>
+                <w:sz w:val="24"/>
+              </w:rPr>
+              <w:t>Process</w:t>
+            </w:r>
+            <w:r>
+              <w:rPr>
+                <w:spacing w:val="-4"/>
+                <w:sz w:val="24"/>
+              </w:rPr>
+              <w:t xml:space="preserve"> </w:t>
+            </w:r>
+            <w:r>
+              <w:rPr>
+                <w:sz w:val="24"/>
+              </w:rPr>
+              <w:t>context</w:t>
+            </w:r>
+            <w:r>
+              <w:rPr>
+                <w:spacing w:val="-2"/>
+                <w:sz w:val="24"/>
+              </w:rPr>
+              <w:t xml:space="preserve"> switching</w:t>
+            </w:r>
+          </w:p>
+        </w:tc>
+      </w:tr>
+      <w:tr>
+        <w:trPr>
+          <w:trHeight w:val="878"/>
+        </w:trPr>
+        <w:tc>
+          <w:tcPr>
+            <w:tcW w:w="4507" w:type="dxa"/>
+          </w:tcPr>
+          <w:p>
+            <w:pPr>
+              <w:pStyle w:val="TableParagraph"/>
+              <w:spacing w:before="0"/>
+              <w:rPr>
+                <w:sz w:val="24"/>
+              </w:rPr>
+            </w:pPr>
+            <w:r>
+              <w:rPr>
+                <w:sz w:val="24"/>
+              </w:rPr>
+              <w:t>OS</w:t>
+            </w:r>
+            <w:r>
+              <w:rPr>
+                <w:spacing w:val="-6"/>
+                <w:sz w:val="24"/>
+              </w:rPr>
+              <w:t xml:space="preserve"> </w:t>
+            </w:r>
+            <w:r>
+              <w:rPr>
+                <w:sz w:val="24"/>
+              </w:rPr>
+              <w:t>saves</w:t>
+            </w:r>
+            <w:r>
+              <w:rPr>
+                <w:spacing w:val="-6"/>
+                <w:sz w:val="24"/>
+              </w:rPr>
+              <w:t xml:space="preserve"> </w:t>
+            </w:r>
+            <w:r>
+              <w:rPr>
+                <w:sz w:val="24"/>
+              </w:rPr>
+              <w:t>current</w:t>
+            </w:r>
+            <w:r>
+              <w:rPr>
+                <w:spacing w:val="-5"/>
+                <w:sz w:val="24"/>
+              </w:rPr>
+              <w:t xml:space="preserve"> </w:t>
+            </w:r>
+            <w:r>
+              <w:rPr>
+                <w:sz w:val="24"/>
+              </w:rPr>
+              <w:t>state</w:t>
+            </w:r>
+            <w:r>
+              <w:rPr>
+                <w:spacing w:val="-5"/>
+                <w:sz w:val="24"/>
+              </w:rPr>
+              <w:t xml:space="preserve"> </w:t>
+            </w:r>
+            <w:r>
+              <w:rPr>
+                <w:sz w:val="24"/>
+              </w:rPr>
+              <w:t>of</w:t>
+            </w:r>
+            <w:r>
+              <w:rPr>
+                <w:spacing w:val="-6"/>
+                <w:sz w:val="24"/>
+              </w:rPr>
+              <w:t xml:space="preserve"> </w:t>
+            </w:r>
+            <w:r>
+              <w:rPr>
+                <w:sz w:val="24"/>
+              </w:rPr>
+              <w:t>thread</w:t>
+            </w:r>
+            <w:r>
+              <w:rPr>
+                <w:spacing w:val="-6"/>
+                <w:sz w:val="24"/>
+              </w:rPr>
+              <w:t xml:space="preserve"> </w:t>
+            </w:r>
+            <w:r>
+              <w:rPr>
+                <w:sz w:val="24"/>
+              </w:rPr>
+              <w:t>&amp;</w:t>
+            </w:r>
+            <w:r>
+              <w:rPr>
+                <w:spacing w:val="-6"/>
+                <w:sz w:val="24"/>
+              </w:rPr>
+              <w:t xml:space="preserve"> </w:t>
+            </w:r>
+            <w:r>
+              <w:rPr>
+                <w:sz w:val="24"/>
+              </w:rPr>
+              <w:t>switches to another thread of same process.</w:t>
+            </w:r>
+          </w:p>
+        </w:tc>
+        <w:tc>
+          <w:tcPr>
+            <w:tcW w:w="4507" w:type="dxa"/>
+          </w:tcPr>
+          <w:p>
+            <w:pPr>
+              <w:pStyle w:val="TableParagraph"/>
+              <w:spacing w:before="0"/>
+              <w:ind w:right="121"/>
+              <w:rPr>
+                <w:sz w:val="24"/>
+              </w:rPr>
+            </w:pPr>
+            <w:r>
+              <w:rPr>
+                <w:sz w:val="24"/>
+              </w:rPr>
+              <w:t>OS saves current state of process &amp; switches</w:t>
+            </w:r>
+            <w:r>
+              <w:rPr>
+                <w:spacing w:val="-7"/>
+                <w:sz w:val="24"/>
+              </w:rPr>
+              <w:t xml:space="preserve"> </w:t>
+            </w:r>
+            <w:r>
+              <w:rPr>
+                <w:sz w:val="24"/>
+              </w:rPr>
+              <w:t>to</w:t>
+            </w:r>
+            <w:r>
+              <w:rPr>
+                <w:spacing w:val="-7"/>
+                <w:sz w:val="24"/>
+              </w:rPr>
+              <w:t xml:space="preserve"> </w:t>
+            </w:r>
+            <w:r>
+              <w:rPr>
+                <w:sz w:val="24"/>
+              </w:rPr>
+              <w:t>another</w:t>
+            </w:r>
+            <w:r>
+              <w:rPr>
+                <w:spacing w:val="-6"/>
+                <w:sz w:val="24"/>
+              </w:rPr>
+              <w:t xml:space="preserve"> </w:t>
+            </w:r>
+            <w:r>
+              <w:rPr>
+                <w:sz w:val="24"/>
+              </w:rPr>
+              <w:t>process</w:t>
+            </w:r>
+            <w:r>
+              <w:rPr>
+                <w:spacing w:val="-6"/>
+                <w:sz w:val="24"/>
+              </w:rPr>
+              <w:t xml:space="preserve"> </w:t>
+            </w:r>
+            <w:r>
+              <w:rPr>
+                <w:sz w:val="24"/>
+              </w:rPr>
+              <w:t>by</w:t>
+            </w:r>
+            <w:r>
+              <w:rPr>
+                <w:spacing w:val="-6"/>
+                <w:sz w:val="24"/>
+              </w:rPr>
+              <w:t xml:space="preserve"> </w:t>
+            </w:r>
+            <w:r>
+              <w:rPr>
+                <w:sz w:val="24"/>
+              </w:rPr>
+              <w:t>restoring</w:t>
+            </w:r>
+            <w:r>
+              <w:rPr>
+                <w:spacing w:val="-6"/>
+                <w:sz w:val="24"/>
+              </w:rPr>
+              <w:t xml:space="preserve"> </w:t>
+            </w:r>
+            <w:r>
+              <w:rPr>
+                <w:sz w:val="24"/>
+              </w:rPr>
+              <w:t>its</w:t>
+            </w:r>
+          </w:p>
+          <w:p>
+            <w:pPr>
+              <w:pStyle w:val="TableParagraph"/>
+              <w:spacing w:before="0" w:line="273" w:lineRule="exact"/>
+              <w:rPr>
+                <w:sz w:val="24"/>
+              </w:rPr>
+            </w:pPr>
+            <w:r>
+              <w:rPr>
+                <w:spacing w:val="-2"/>
+                <w:sz w:val="24"/>
+              </w:rPr>
+              <w:t>state.</w:t>
+            </w:r>
+          </w:p>
+        </w:tc>
+      </w:tr>
+    </w:tbl>
+    <w:p>
+      <w:pPr>
+        <w:widowControl w:val="0"/>
+        <w:tabs>
+          <w:tab w:val="left" w:pos="1027"/>
+        </w:tabs>
+        <w:autoSpaceDE w:val="0"/>
+        <w:autoSpaceDN w:val="0"/>
+        <w:spacing w:after="0" w:line="240" w:lineRule="auto"/>
+        <w:ind w:right="1452"/>
+        <w:rPr>
+          <w:rFonts w:ascii="Calibri" w:hAnsi="Calibri"/>
+          <w:sz w:val="24"/>
+        </w:rPr>
+      </w:pPr>
+    </w:p>
     <w:p/>
     <w:p/>
     <w:p>
@@ -7917,6 +9850,119 @@
     </w:lvl>
   </w:abstractNum>
   <w:abstractNum w:abstractNumId="3" w15:restartNumberingAfterBreak="0">
+    <w:nsid w:val="1AE33B4A"/>
+    <w:multiLevelType w:val="multilevel"/>
+    <w:tmpl w:val="A6DCD5EE"/>
+    <w:lvl w:ilvl="0">
+      <w:start w:val="1"/>
+      <w:numFmt w:val="decimal"/>
+      <w:lvlText w:val="%1."/>
+      <w:lvlJc w:val="left"/>
+      <w:pPr>
+        <w:tabs>
+          <w:tab w:val="num" w:pos="720"/>
+        </w:tabs>
+        <w:ind w:left="720" w:hanging="360"/>
+      </w:pPr>
+    </w:lvl>
+    <w:lvl w:ilvl="1" w:tentative="1">
+      <w:start w:val="1"/>
+      <w:numFmt w:val="decimal"/>
+      <w:lvlText w:val="%2."/>
+      <w:lvlJc w:val="left"/>
+      <w:pPr>
+        <w:tabs>
+          <w:tab w:val="num" w:pos="1440"/>
+        </w:tabs>
+        <w:ind w:left="1440" w:hanging="360"/>
+      </w:pPr>
+    </w:lvl>
+    <w:lvl w:ilvl="2" w:tentative="1">
+      <w:start w:val="1"/>
+      <w:numFmt w:val="decimal"/>
+      <w:lvlText w:val="%3."/>
+      <w:lvlJc w:val="left"/>
+      <w:pPr>
+        <w:tabs>
+          <w:tab w:val="num" w:pos="2160"/>
+        </w:tabs>
+        <w:ind w:left="2160" w:hanging="360"/>
+      </w:pPr>
+    </w:lvl>
+    <w:lvl w:ilvl="3" w:tentative="1">
+      <w:start w:val="1"/>
+      <w:numFmt w:val="decimal"/>
+      <w:lvlText w:val="%4."/>
+      <w:lvlJc w:val="left"/>
+      <w:pPr>
+        <w:tabs>
+          <w:tab w:val="num" w:pos="2880"/>
+        </w:tabs>
+        <w:ind w:left="2880" w:hanging="360"/>
+      </w:pPr>
+    </w:lvl>
+    <w:lvl w:ilvl="4" w:tentative="1">
+      <w:start w:val="1"/>
+      <w:numFmt w:val="decimal"/>
+      <w:lvlText w:val="%5."/>
+      <w:lvlJc w:val="left"/>
+      <w:pPr>
+        <w:tabs>
+          <w:tab w:val="num" w:pos="3600"/>
+        </w:tabs>
+        <w:ind w:left="3600" w:hanging="360"/>
+      </w:pPr>
+    </w:lvl>
+    <w:lvl w:ilvl="5" w:tentative="1">
+      <w:start w:val="1"/>
+      <w:numFmt w:val="decimal"/>
+      <w:lvlText w:val="%6."/>
+      <w:lvlJc w:val="left"/>
+      <w:pPr>
+        <w:tabs>
+          <w:tab w:val="num" w:pos="4320"/>
+        </w:tabs>
+        <w:ind w:left="4320" w:hanging="360"/>
+      </w:pPr>
+    </w:lvl>
+    <w:lvl w:ilvl="6" w:tentative="1">
+      <w:start w:val="1"/>
+      <w:numFmt w:val="decimal"/>
+      <w:lvlText w:val="%7."/>
+      <w:lvlJc w:val="left"/>
+      <w:pPr>
+        <w:tabs>
+          <w:tab w:val="num" w:pos="5040"/>
+        </w:tabs>
+        <w:ind w:left="5040" w:hanging="360"/>
+      </w:pPr>
+    </w:lvl>
+    <w:lvl w:ilvl="7" w:tentative="1">
+      <w:start w:val="1"/>
+      <w:numFmt w:val="decimal"/>
+      <w:lvlText w:val="%8."/>
+      <w:lvlJc w:val="left"/>
+      <w:pPr>
+        <w:tabs>
+          <w:tab w:val="num" w:pos="5760"/>
+        </w:tabs>
+        <w:ind w:left="5760" w:hanging="360"/>
+      </w:pPr>
+    </w:lvl>
+    <w:lvl w:ilvl="8" w:tentative="1">
+      <w:start w:val="1"/>
+      <w:numFmt w:val="decimal"/>
+      <w:lvlText w:val="%9."/>
+      <w:lvlJc w:val="left"/>
+      <w:pPr>
+        <w:tabs>
+          <w:tab w:val="num" w:pos="6480"/>
+        </w:tabs>
+        <w:ind w:left="6480" w:hanging="360"/>
+      </w:pPr>
+    </w:lvl>
+  </w:abstractNum>
+  <w:abstractNum w:abstractNumId="4" w15:restartNumberingAfterBreak="0">
     <w:nsid w:val="20E11580"/>
     <w:multiLevelType w:val="multilevel"/>
     <w:tmpl w:val="1A44F49C"/>
@@ -8029,7 +10075,7 @@
       </w:pPr>
     </w:lvl>
   </w:abstractNum>
-  <w:abstractNum w:abstractNumId="4" w15:restartNumberingAfterBreak="0">
+  <w:abstractNum w:abstractNumId="5" w15:restartNumberingAfterBreak="0">
     <w:nsid w:val="21074DBF"/>
     <w:multiLevelType w:val="multilevel"/>
     <w:tmpl w:val="B29CC126"/>
@@ -8142,7 +10188,7 @@
       </w:pPr>
     </w:lvl>
   </w:abstractNum>
-  <w:abstractNum w:abstractNumId="5" w15:restartNumberingAfterBreak="0">
+  <w:abstractNum w:abstractNumId="6" w15:restartNumberingAfterBreak="0">
     <w:nsid w:val="22012731"/>
     <w:multiLevelType w:val="hybridMultilevel"/>
     <w:tmpl w:val="6B74BD42"/>
@@ -8274,7 +10320,7 @@
       </w:rPr>
     </w:lvl>
   </w:abstractNum>
-  <w:abstractNum w:abstractNumId="6" w15:restartNumberingAfterBreak="0">
+  <w:abstractNum w:abstractNumId="7" w15:restartNumberingAfterBreak="0">
     <w:nsid w:val="2AEF3D89"/>
     <w:multiLevelType w:val="multilevel"/>
     <w:tmpl w:val="C9C64E32"/>
@@ -8423,7 +10469,120 @@
       </w:rPr>
     </w:lvl>
   </w:abstractNum>
-  <w:abstractNum w:abstractNumId="7" w15:restartNumberingAfterBreak="0">
+  <w:abstractNum w:abstractNumId="8" w15:restartNumberingAfterBreak="0">
+    <w:nsid w:val="2D223FCC"/>
+    <w:multiLevelType w:val="multilevel"/>
+    <w:tmpl w:val="8272E442"/>
+    <w:lvl w:ilvl="0">
+      <w:start w:val="1"/>
+      <w:numFmt w:val="decimal"/>
+      <w:lvlText w:val="%1."/>
+      <w:lvlJc w:val="left"/>
+      <w:pPr>
+        <w:tabs>
+          <w:tab w:val="num" w:pos="720"/>
+        </w:tabs>
+        <w:ind w:left="720" w:hanging="360"/>
+      </w:pPr>
+    </w:lvl>
+    <w:lvl w:ilvl="1" w:tentative="1">
+      <w:start w:val="1"/>
+      <w:numFmt w:val="decimal"/>
+      <w:lvlText w:val="%2."/>
+      <w:lvlJc w:val="left"/>
+      <w:pPr>
+        <w:tabs>
+          <w:tab w:val="num" w:pos="1440"/>
+        </w:tabs>
+        <w:ind w:left="1440" w:hanging="360"/>
+      </w:pPr>
+    </w:lvl>
+    <w:lvl w:ilvl="2" w:tentative="1">
+      <w:start w:val="1"/>
+      <w:numFmt w:val="decimal"/>
+      <w:lvlText w:val="%3."/>
+      <w:lvlJc w:val="left"/>
+      <w:pPr>
+        <w:tabs>
+          <w:tab w:val="num" w:pos="2160"/>
+        </w:tabs>
+        <w:ind w:left="2160" w:hanging="360"/>
+      </w:pPr>
+    </w:lvl>
+    <w:lvl w:ilvl="3" w:tentative="1">
+      <w:start w:val="1"/>
+      <w:numFmt w:val="decimal"/>
+      <w:lvlText w:val="%4."/>
+      <w:lvlJc w:val="left"/>
+      <w:pPr>
+        <w:tabs>
+          <w:tab w:val="num" w:pos="2880"/>
+        </w:tabs>
+        <w:ind w:left="2880" w:hanging="360"/>
+      </w:pPr>
+    </w:lvl>
+    <w:lvl w:ilvl="4" w:tentative="1">
+      <w:start w:val="1"/>
+      <w:numFmt w:val="decimal"/>
+      <w:lvlText w:val="%5."/>
+      <w:lvlJc w:val="left"/>
+      <w:pPr>
+        <w:tabs>
+          <w:tab w:val="num" w:pos="3600"/>
+        </w:tabs>
+        <w:ind w:left="3600" w:hanging="360"/>
+      </w:pPr>
+    </w:lvl>
+    <w:lvl w:ilvl="5" w:tentative="1">
+      <w:start w:val="1"/>
+      <w:numFmt w:val="decimal"/>
+      <w:lvlText w:val="%6."/>
+      <w:lvlJc w:val="left"/>
+      <w:pPr>
+        <w:tabs>
+          <w:tab w:val="num" w:pos="4320"/>
+        </w:tabs>
+        <w:ind w:left="4320" w:hanging="360"/>
+      </w:pPr>
+    </w:lvl>
+    <w:lvl w:ilvl="6" w:tentative="1">
+      <w:start w:val="1"/>
+      <w:numFmt w:val="decimal"/>
+      <w:lvlText w:val="%7."/>
+      <w:lvlJc w:val="left"/>
+      <w:pPr>
+        <w:tabs>
+          <w:tab w:val="num" w:pos="5040"/>
+        </w:tabs>
+        <w:ind w:left="5040" w:hanging="360"/>
+      </w:pPr>
+    </w:lvl>
+    <w:lvl w:ilvl="7" w:tentative="1">
+      <w:start w:val="1"/>
+      <w:numFmt w:val="decimal"/>
+      <w:lvlText w:val="%8."/>
+      <w:lvlJc w:val="left"/>
+      <w:pPr>
+        <w:tabs>
+          <w:tab w:val="num" w:pos="5760"/>
+        </w:tabs>
+        <w:ind w:left="5760" w:hanging="360"/>
+      </w:pPr>
+    </w:lvl>
+    <w:lvl w:ilvl="8" w:tentative="1">
+      <w:start w:val="1"/>
+      <w:numFmt w:val="decimal"/>
+      <w:lvlText w:val="%9."/>
+      <w:lvlJc w:val="left"/>
+      <w:pPr>
+        <w:tabs>
+          <w:tab w:val="num" w:pos="6480"/>
+        </w:tabs>
+        <w:ind w:left="6480" w:hanging="360"/>
+      </w:pPr>
+    </w:lvl>
+  </w:abstractNum>
+  <w:abstractNum w:abstractNumId="9" w15:restartNumberingAfterBreak="0">
     <w:nsid w:val="3A1E4032"/>
     <w:multiLevelType w:val="multilevel"/>
     <w:tmpl w:val="0DE087EA"/>
@@ -8572,7 +10731,7 @@
       </w:rPr>
     </w:lvl>
   </w:abstractNum>
-  <w:abstractNum w:abstractNumId="8" w15:restartNumberingAfterBreak="0">
+  <w:abstractNum w:abstractNumId="10" w15:restartNumberingAfterBreak="0">
     <w:nsid w:val="434D262F"/>
     <w:multiLevelType w:val="hybridMultilevel"/>
     <w:tmpl w:val="59C8B5F0"/>
@@ -8685,7 +10844,7 @@
       </w:rPr>
     </w:lvl>
   </w:abstractNum>
-  <w:abstractNum w:abstractNumId="9" w15:restartNumberingAfterBreak="0">
+  <w:abstractNum w:abstractNumId="11" w15:restartNumberingAfterBreak="0">
     <w:nsid w:val="43A02426"/>
     <w:multiLevelType w:val="multilevel"/>
     <w:tmpl w:val="FA5E787E"/>
@@ -8834,7 +10993,7 @@
       </w:rPr>
     </w:lvl>
   </w:abstractNum>
-  <w:abstractNum w:abstractNumId="10" w15:restartNumberingAfterBreak="0">
+  <w:abstractNum w:abstractNumId="12" w15:restartNumberingAfterBreak="0">
     <w:nsid w:val="444C6D6C"/>
     <w:multiLevelType w:val="multilevel"/>
     <w:tmpl w:val="48BEF6BA"/>
@@ -8983,7 +11142,7 @@
       </w:rPr>
     </w:lvl>
   </w:abstractNum>
-  <w:abstractNum w:abstractNumId="11" w15:restartNumberingAfterBreak="0">
+  <w:abstractNum w:abstractNumId="13" w15:restartNumberingAfterBreak="0">
     <w:nsid w:val="521129AD"/>
     <w:multiLevelType w:val="multilevel"/>
     <w:tmpl w:val="F3080178"/>
@@ -9096,7 +11255,7 @@
       </w:pPr>
     </w:lvl>
   </w:abstractNum>
-  <w:abstractNum w:abstractNumId="12" w15:restartNumberingAfterBreak="0">
+  <w:abstractNum w:abstractNumId="14" w15:restartNumberingAfterBreak="0">
     <w:nsid w:val="55AC772C"/>
     <w:multiLevelType w:val="multilevel"/>
     <w:tmpl w:val="6AC2F040"/>
@@ -9245,7 +11404,7 @@
       </w:rPr>
     </w:lvl>
   </w:abstractNum>
-  <w:abstractNum w:abstractNumId="13" w15:restartNumberingAfterBreak="0">
+  <w:abstractNum w:abstractNumId="15" w15:restartNumberingAfterBreak="0">
     <w:nsid w:val="5EA06944"/>
     <w:multiLevelType w:val="hybridMultilevel"/>
     <w:tmpl w:val="1504BC0E"/>
@@ -9335,7 +11494,7 @@
       </w:pPr>
     </w:lvl>
   </w:abstractNum>
-  <w:abstractNum w:abstractNumId="14" w15:restartNumberingAfterBreak="0">
+  <w:abstractNum w:abstractNumId="16" w15:restartNumberingAfterBreak="0">
     <w:nsid w:val="5EFF1789"/>
     <w:multiLevelType w:val="hybridMultilevel"/>
     <w:tmpl w:val="385C8DC4"/>
@@ -9464,7 +11623,7 @@
       </w:rPr>
     </w:lvl>
   </w:abstractNum>
-  <w:abstractNum w:abstractNumId="15" w15:restartNumberingAfterBreak="0">
+  <w:abstractNum w:abstractNumId="17" w15:restartNumberingAfterBreak="0">
     <w:nsid w:val="62314835"/>
     <w:multiLevelType w:val="multilevel"/>
     <w:tmpl w:val="DF402272"/>
@@ -9613,7 +11772,7 @@
       </w:rPr>
     </w:lvl>
   </w:abstractNum>
-  <w:abstractNum w:abstractNumId="16" w15:restartNumberingAfterBreak="0">
+  <w:abstractNum w:abstractNumId="18" w15:restartNumberingAfterBreak="0">
     <w:nsid w:val="713D6E9F"/>
     <w:multiLevelType w:val="multilevel"/>
     <w:tmpl w:val="4D563762"/>
@@ -9760,6 +11919,119 @@
         <w:rFonts w:ascii="Wingdings" w:hAnsi="Wingdings" w:hint="default"/>
         <w:sz w:val="20"/>
       </w:rPr>
+    </w:lvl>
+  </w:abstractNum>
+  <w:abstractNum w:abstractNumId="19" w15:restartNumberingAfterBreak="0">
+    <w:nsid w:val="77787E23"/>
+    <w:multiLevelType w:val="multilevel"/>
+    <w:tmpl w:val="C3A66E42"/>
+    <w:lvl w:ilvl="0">
+      <w:start w:val="1"/>
+      <w:numFmt w:val="decimal"/>
+      <w:lvlText w:val="%1."/>
+      <w:lvlJc w:val="left"/>
+      <w:pPr>
+        <w:tabs>
+          <w:tab w:val="num" w:pos="720"/>
+        </w:tabs>
+        <w:ind w:left="720" w:hanging="360"/>
+      </w:pPr>
+    </w:lvl>
+    <w:lvl w:ilvl="1" w:tentative="1">
+      <w:start w:val="1"/>
+      <w:numFmt w:val="decimal"/>
+      <w:lvlText w:val="%2."/>
+      <w:lvlJc w:val="left"/>
+      <w:pPr>
+        <w:tabs>
+          <w:tab w:val="num" w:pos="1440"/>
+        </w:tabs>
+        <w:ind w:left="1440" w:hanging="360"/>
+      </w:pPr>
+    </w:lvl>
+    <w:lvl w:ilvl="2" w:tentative="1">
+      <w:start w:val="1"/>
+      <w:numFmt w:val="decimal"/>
+      <w:lvlText w:val="%3."/>
+      <w:lvlJc w:val="left"/>
+      <w:pPr>
+        <w:tabs>
+          <w:tab w:val="num" w:pos="2160"/>
+        </w:tabs>
+        <w:ind w:left="2160" w:hanging="360"/>
+      </w:pPr>
+    </w:lvl>
+    <w:lvl w:ilvl="3" w:tentative="1">
+      <w:start w:val="1"/>
+      <w:numFmt w:val="decimal"/>
+      <w:lvlText w:val="%4."/>
+      <w:lvlJc w:val="left"/>
+      <w:pPr>
+        <w:tabs>
+          <w:tab w:val="num" w:pos="2880"/>
+        </w:tabs>
+        <w:ind w:left="2880" w:hanging="360"/>
+      </w:pPr>
+    </w:lvl>
+    <w:lvl w:ilvl="4" w:tentative="1">
+      <w:start w:val="1"/>
+      <w:numFmt w:val="decimal"/>
+      <w:lvlText w:val="%5."/>
+      <w:lvlJc w:val="left"/>
+      <w:pPr>
+        <w:tabs>
+          <w:tab w:val="num" w:pos="3600"/>
+        </w:tabs>
+        <w:ind w:left="3600" w:hanging="360"/>
+      </w:pPr>
+    </w:lvl>
+    <w:lvl w:ilvl="5" w:tentative="1">
+      <w:start w:val="1"/>
+      <w:numFmt w:val="decimal"/>
+      <w:lvlText w:val="%6."/>
+      <w:lvlJc w:val="left"/>
+      <w:pPr>
+        <w:tabs>
+          <w:tab w:val="num" w:pos="4320"/>
+        </w:tabs>
+        <w:ind w:left="4320" w:hanging="360"/>
+      </w:pPr>
+    </w:lvl>
+    <w:lvl w:ilvl="6" w:tentative="1">
+      <w:start w:val="1"/>
+      <w:numFmt w:val="decimal"/>
+      <w:lvlText w:val="%7."/>
+      <w:lvlJc w:val="left"/>
+      <w:pPr>
+        <w:tabs>
+          <w:tab w:val="num" w:pos="5040"/>
+        </w:tabs>
+        <w:ind w:left="5040" w:hanging="360"/>
+      </w:pPr>
+    </w:lvl>
+    <w:lvl w:ilvl="7" w:tentative="1">
+      <w:start w:val="1"/>
+      <w:numFmt w:val="decimal"/>
+      <w:lvlText w:val="%8."/>
+      <w:lvlJc w:val="left"/>
+      <w:pPr>
+        <w:tabs>
+          <w:tab w:val="num" w:pos="5760"/>
+        </w:tabs>
+        <w:ind w:left="5760" w:hanging="360"/>
+      </w:pPr>
+    </w:lvl>
+    <w:lvl w:ilvl="8" w:tentative="1">
+      <w:start w:val="1"/>
+      <w:numFmt w:val="decimal"/>
+      <w:lvlText w:val="%9."/>
+      <w:lvlJc w:val="left"/>
+      <w:pPr>
+        <w:tabs>
+          <w:tab w:val="num" w:pos="6480"/>
+        </w:tabs>
+        <w:ind w:left="6480" w:hanging="360"/>
+      </w:pPr>
     </w:lvl>
   </w:abstractNum>
   <w:num w:numId="1" w16cid:durableId="1852986879">
@@ -9769,49 +12041,58 @@
     <w:abstractNumId w:val="2"/>
   </w:num>
   <w:num w:numId="3" w16cid:durableId="1086657812">
-    <w:abstractNumId w:val="8"/>
+    <w:abstractNumId w:val="10"/>
   </w:num>
   <w:num w:numId="4" w16cid:durableId="1388258658">
     <w:abstractNumId w:val="0"/>
   </w:num>
   <w:num w:numId="5" w16cid:durableId="468910775">
+    <w:abstractNumId w:val="6"/>
+  </w:num>
+  <w:num w:numId="6" w16cid:durableId="880284882">
+    <w:abstractNumId w:val="16"/>
+  </w:num>
+  <w:num w:numId="7" w16cid:durableId="312224318">
+    <w:abstractNumId w:val="15"/>
+  </w:num>
+  <w:num w:numId="8" w16cid:durableId="798185492">
     <w:abstractNumId w:val="5"/>
   </w:num>
-  <w:num w:numId="6" w16cid:durableId="880284882">
+  <w:num w:numId="9" w16cid:durableId="1700154957">
+    <w:abstractNumId w:val="4"/>
+  </w:num>
+  <w:num w:numId="10" w16cid:durableId="1399981841">
+    <w:abstractNumId w:val="13"/>
+  </w:num>
+  <w:num w:numId="11" w16cid:durableId="781193158">
+    <w:abstractNumId w:val="7"/>
+  </w:num>
+  <w:num w:numId="12" w16cid:durableId="1743138463">
+    <w:abstractNumId w:val="17"/>
+  </w:num>
+  <w:num w:numId="13" w16cid:durableId="1850826417">
+    <w:abstractNumId w:val="12"/>
+  </w:num>
+  <w:num w:numId="14" w16cid:durableId="2029602771">
+    <w:abstractNumId w:val="18"/>
+  </w:num>
+  <w:num w:numId="15" w16cid:durableId="1441879514">
+    <w:abstractNumId w:val="9"/>
+  </w:num>
+  <w:num w:numId="16" w16cid:durableId="238293498">
+    <w:abstractNumId w:val="11"/>
+  </w:num>
+  <w:num w:numId="17" w16cid:durableId="741761304">
     <w:abstractNumId w:val="14"/>
   </w:num>
-  <w:num w:numId="7" w16cid:durableId="312224318">
-    <w:abstractNumId w:val="13"/>
+  <w:num w:numId="18" w16cid:durableId="1040784037">
+    <w:abstractNumId w:val="19"/>
   </w:num>
-  <w:num w:numId="8" w16cid:durableId="798185492">
-    <w:abstractNumId w:val="4"/>
-  </w:num>
-  <w:num w:numId="9" w16cid:durableId="1700154957">
+  <w:num w:numId="19" w16cid:durableId="1450197293">
     <w:abstractNumId w:val="3"/>
   </w:num>
-  <w:num w:numId="10" w16cid:durableId="1399981841">
-    <w:abstractNumId w:val="11"/>
-  </w:num>
-  <w:num w:numId="11" w16cid:durableId="781193158">
-    <w:abstractNumId w:val="6"/>
-  </w:num>
-  <w:num w:numId="12" w16cid:durableId="1743138463">
-    <w:abstractNumId w:val="15"/>
-  </w:num>
-  <w:num w:numId="13" w16cid:durableId="1850826417">
-    <w:abstractNumId w:val="10"/>
-  </w:num>
-  <w:num w:numId="14" w16cid:durableId="2029602771">
-    <w:abstractNumId w:val="16"/>
-  </w:num>
-  <w:num w:numId="15" w16cid:durableId="1441879514">
-    <w:abstractNumId w:val="7"/>
-  </w:num>
-  <w:num w:numId="16" w16cid:durableId="238293498">
-    <w:abstractNumId w:val="9"/>
-  </w:num>
-  <w:num w:numId="17" w16cid:durableId="741761304">
-    <w:abstractNumId w:val="12"/>
+  <w:num w:numId="20" w16cid:durableId="721903284">
+    <w:abstractNumId w:val="8"/>
   </w:num>
 </w:numbering>
 </file>
@@ -10244,7 +12525,6 @@
     <w:next w:val="Normal"/>
     <w:link w:val="Heading2Char"/>
     <w:uiPriority w:val="9"/>
-    <w:semiHidden/>
     <w:unhideWhenUsed/>
     <w:qFormat/>
     <w:rsid w:val="00831277"/>
@@ -10459,7 +12739,6 @@
     <w:basedOn w:val="DefaultParagraphFont"/>
     <w:link w:val="Heading2"/>
     <w:uiPriority w:val="9"/>
-    <w:semiHidden/>
     <w:rsid w:val="00831277"/>
     <w:rPr>
       <w:rFonts w:asciiTheme="majorHAnsi" w:eastAsiaTheme="majorEastAsia" w:hAnsiTheme="majorHAnsi" w:cstheme="majorBidi"/>
@@ -10777,6 +13056,26 @@
       <w14:ligatures w14:val="none"/>
     </w:rPr>
   </w:style>
+  <w:style w:type="paragraph" w:customStyle="1" w:styleId="TableParagraph">
+    <w:name w:val="Table Paragraph"/>
+    <w:basedOn w:val="Normal"/>
+    <w:uiPriority w:val="1"/>
+    <w:qFormat/>
+    <w:rsid w:val="00280439"/>
+    <w:pPr>
+      <w:widowControl w:val="0"/>
+      <w:autoSpaceDE w:val="0"/>
+      <w:autoSpaceDN w:val="0"/>
+      <w:spacing w:before="14" w:after="0" w:line="240" w:lineRule="auto"/>
+      <w:ind w:left="110"/>
+    </w:pPr>
+    <w:rPr>
+      <w:rFonts w:ascii="Calibri" w:eastAsia="Calibri" w:hAnsi="Calibri" w:cs="Calibri"/>
+      <w:kern w:val="0"/>
+      <w:lang w:val="en-US"/>
+      <w14:ligatures w14:val="none"/>
+    </w:rPr>
+  </w:style>
 </w:styles>
 </file>
 

</xml_diff>